<commit_message>
Use more distinctive colour scheme
</commit_message>
<xml_diff>
--- a/analysis/paper/_book/drafting/ms_v2_RR_mjm_PMR.docx
+++ b/analysis/paper/_book/drafting/ms_v2_RR_mjm_PMR.docx
@@ -111,15 +111,13 @@
     <w:p>
       <w:pPr>
         <w:pStyle w:val="Abstract"/>
-        <w:rPr>
-          <w:ins w:id="1" w:author="Regular, Paul" w:date="2023-11-27T13:39:00Z"/>
-        </w:rPr>
       </w:pPr>
       <w:r>
         <w:rPr>
           <w:b/>
           <w:bCs/>
         </w:rPr>
+        <w:lastRenderedPageBreak/>
         <w:t>Abstract:</w:t>
       </w:r>
       <w:r>
@@ -139,7 +137,7 @@
         <w:br/>
         <w:t xml:space="preserve">Carrying capacity is a fundamental concept in </w:t>
       </w:r>
-      <w:del w:id="2" w:author="Regular, Paul" w:date="2023-11-27T12:59:00Z">
+      <w:del w:id="1" w:author="Regular, Paul" w:date="2023-11-27T12:59:00Z">
         <w:r>
           <w:delText xml:space="preserve">population </w:delText>
         </w:r>
@@ -147,277 +145,383 @@
       <w:r>
         <w:t>ecology</w:t>
       </w:r>
-      <w:ins w:id="3" w:author="Regular, Paul" w:date="2023-11-27T13:24:00Z">
+      <w:ins w:id="2" w:author="Regular, Paul" w:date="2023-11-27T13:24:00Z">
         <w:r>
           <w:t xml:space="preserve"> </w:t>
         </w:r>
       </w:ins>
-      <w:ins w:id="4" w:author="Regular, Paul" w:date="2023-11-27T13:40:00Z">
+      <w:ins w:id="3" w:author="Regular, Paul" w:date="2023-11-27T13:40:00Z">
         <w:r>
           <w:t>that has inspired the development and application of a broad range of population models</w:t>
         </w:r>
       </w:ins>
-      <w:ins w:id="5" w:author="Regular, Paul" w:date="2023-11-27T13:24:00Z">
+      <w:ins w:id="4" w:author="Regular, Paul" w:date="2023-11-27T13:24:00Z">
         <w:r>
           <w:t xml:space="preserve">. </w:t>
         </w:r>
       </w:ins>
-      <w:ins w:id="6" w:author="Regular, Paul" w:date="2023-11-27T13:38:00Z">
+      <w:ins w:id="5" w:author="Regular, Paul" w:date="2023-11-27T13:38:00Z">
         <w:r>
           <w:t xml:space="preserve">In fisheries, production models have been employed globally to calculate </w:t>
         </w:r>
       </w:ins>
-      <w:ins w:id="7" w:author="Regular, Paul" w:date="2023-11-27T13:39:00Z">
+      <w:ins w:id="6" w:author="Regular, Paul" w:date="2023-11-27T13:39:00Z">
         <w:r>
           <w:t>carrying capacity and guide the sustainable use of fish stocks.</w:t>
         </w:r>
       </w:ins>
-      <w:ins w:id="8" w:author="Regular, Paul" w:date="2023-11-27T14:44:00Z">
-        <w:r>
-          <w:t xml:space="preserve"> Production models have, however, been criticized for being an oversi</w:t>
+      <w:ins w:id="7" w:author="Regular, Paul" w:date="2023-11-27T14:44:00Z">
+        <w:r>
+          <w:t xml:space="preserve"> Production models have, however, been criticized for </w:t>
         </w:r>
       </w:ins>
-      <w:ins w:id="9" w:author="Regular, Paul" w:date="2023-11-27T14:45:00Z">
-        <w:r>
-          <w:t xml:space="preserve">mplification </w:t>
+      <w:ins w:id="8" w:author="Regular, Paul" w:date="2023-11-28T09:05:00Z">
+        <w:r>
+          <w:t>failing to account for species interactions</w:t>
         </w:r>
       </w:ins>
-    </w:p>
-    <w:p>
-      <w:pPr>
-        <w:pStyle w:val="Abstract"/>
-        <w:rPr>
-          <w:ins w:id="10" w:author="Regular, Paul" w:date="2023-11-27T13:31:00Z"/>
-        </w:rPr>
-      </w:pPr>
-      <w:ins w:id="11" w:author="Regular, Paul" w:date="2023-11-27T13:35:00Z">
-        <w:r>
-          <w:t xml:space="preserve">Though </w:t>
+      <w:ins w:id="9" w:author="Regular, Paul" w:date="2023-11-28T09:06:00Z">
+        <w:r>
+          <w:t xml:space="preserve"> </w:t>
         </w:r>
       </w:ins>
-      <w:ins w:id="12" w:author="Regular, Paul" w:date="2023-11-27T13:36:00Z">
-        <w:r>
-          <w:t>this concept is foundational to many population model</w:t>
+      <w:ins w:id="10" w:author="Regular, Paul" w:date="2023-11-28T09:07:00Z">
+        <w:r>
+          <w:t>and environmental effects.</w:t>
         </w:r>
       </w:ins>
-      <w:ins w:id="13" w:author="Regular, Paul" w:date="2023-11-27T13:37:00Z">
-        <w:r>
-          <w:t>s</w:t>
-        </w:r>
-      </w:ins>
-    </w:p>
-    <w:p>
-      <w:pPr>
-        <w:pStyle w:val="Abstract"/>
-        <w:rPr>
-          <w:ins w:id="14" w:author="Regular, Paul" w:date="2023-11-27T13:31:00Z"/>
-        </w:rPr>
-      </w:pPr>
-    </w:p>
-    <w:p>
-      <w:pPr>
-        <w:pStyle w:val="Abstract"/>
-      </w:pPr>
-      <w:ins w:id="15" w:author="Regular, Paul" w:date="2023-11-27T13:28:00Z">
-        <w:r>
-          <w:lastRenderedPageBreak/>
-          <w:t>In fisheries, production models are commonly used to calculate carry</w:t>
-        </w:r>
-      </w:ins>
-      <w:ins w:id="16" w:author="Regular, Paul" w:date="2023-11-27T13:29:00Z">
-        <w:r>
-          <w:t>ing capacity and maximum sustainable yield</w:t>
-        </w:r>
-      </w:ins>
-      <w:ins w:id="17" w:author="Rideout, Rick" w:date="2023-07-20T07:44:00Z">
-        <w:del w:id="18" w:author="Regular, Paul" w:date="2023-11-27T13:25:00Z">
+      <w:ins w:id="11" w:author="Rideout, Rick" w:date="2023-07-20T07:44:00Z">
+        <w:del w:id="12" w:author="Regular, Paul" w:date="2023-11-27T13:25:00Z">
           <w:r>
             <w:delText>.</w:delText>
           </w:r>
         </w:del>
       </w:ins>
-      <w:ins w:id="19" w:author="Regular, Paul" w:date="2023-11-27T13:10:00Z">
-        <w:r>
-          <w:t>.</w:t>
-        </w:r>
+      <w:del w:id="13" w:author="Regular, Paul" w:date="2023-11-28T09:07:00Z">
+        <w:r>
+          <w:delText xml:space="preserve">, yet standard models tend to ignore </w:delText>
+        </w:r>
+      </w:del>
+      <w:ins w:id="14" w:author="Rideout, Rick" w:date="2023-07-20T07:47:00Z">
+        <w:del w:id="15" w:author="Regular, Paul" w:date="2023-11-28T09:07:00Z">
+          <w:r>
+            <w:delText>Despite the fact that carrying capacity</w:delText>
+          </w:r>
+        </w:del>
       </w:ins>
-      <w:ins w:id="20" w:author="Regular, Paul" w:date="2023-11-27T12:50:00Z">
-        <w:r>
-          <w:t xml:space="preserve"> </w:t>
-        </w:r>
+      <w:ins w:id="16" w:author="Rideout, Rick" w:date="2023-07-20T07:44:00Z">
+        <w:del w:id="17" w:author="Regular, Paul" w:date="2023-11-28T09:07:00Z">
+          <w:r>
+            <w:delText xml:space="preserve"> is highly </w:delText>
+          </w:r>
+        </w:del>
       </w:ins>
-      <w:del w:id="21" w:author="Rideout, Rick" w:date="2023-07-20T12:11:00Z">
-        <w:r>
-          <w:delText xml:space="preserve">, yet </w:delText>
+      <w:ins w:id="18" w:author="Rideout, Rick" w:date="2023-07-20T07:45:00Z">
+        <w:del w:id="19" w:author="Regular, Paul" w:date="2023-11-28T09:07:00Z">
+          <w:r>
+            <w:delText xml:space="preserve">influenced by </w:delText>
+          </w:r>
+        </w:del>
+      </w:ins>
+      <w:del w:id="20" w:author="Regular, Paul" w:date="2023-11-28T09:07:00Z">
+        <w:r>
+          <w:delText xml:space="preserve">species interactions and do not account for variable </w:delText>
         </w:r>
       </w:del>
-      <w:del w:id="22" w:author="Rideout, Rick" w:date="2023-07-20T07:48:00Z">
-        <w:r>
-          <w:delText xml:space="preserve">standard models tend to ignore </w:delText>
+      <w:del w:id="21" w:author="Regular, Paul" w:date="2023-11-27T11:12:00Z">
+        <w:r>
+          <w:delText>environment</w:delText>
         </w:r>
       </w:del>
-      <w:ins w:id="23" w:author="Rideout, Rick" w:date="2023-07-20T07:47:00Z">
-        <w:r>
-          <w:t>Despite the fact that carrying capacity</w:t>
-        </w:r>
-      </w:ins>
-      <w:ins w:id="24" w:author="Rideout, Rick" w:date="2023-07-20T07:44:00Z">
-        <w:r>
-          <w:t xml:space="preserve"> is highly </w:t>
-        </w:r>
-      </w:ins>
-      <w:ins w:id="25" w:author="Rideout, Rick" w:date="2023-07-20T07:45:00Z">
-        <w:r>
-          <w:t xml:space="preserve">influenced by </w:t>
-        </w:r>
-      </w:ins>
-      <w:r>
-        <w:t xml:space="preserve">species interactions and </w:t>
-      </w:r>
-      <w:del w:id="26" w:author="Rideout, Rick" w:date="2023-07-20T07:45:00Z">
-        <w:r>
-          <w:delText xml:space="preserve">do not account for </w:delText>
-        </w:r>
-      </w:del>
-      <w:r>
-        <w:t xml:space="preserve">variable </w:t>
-      </w:r>
-      <w:del w:id="27" w:author="Regular, Paul" w:date="2023-11-27T11:12:00Z">
-        <w:r>
-          <w:delText>environment</w:delText>
-        </w:r>
-      </w:del>
-      <w:ins w:id="28" w:author="Rideout, Rick" w:date="2023-07-20T07:45:00Z">
-        <w:del w:id="29" w:author="Regular, Paul" w:date="2023-11-27T12:50:00Z">
+      <w:ins w:id="22" w:author="Rideout, Rick" w:date="2023-07-20T07:45:00Z">
+        <w:del w:id="23" w:author="Regular, Paul" w:date="2023-11-27T12:50:00Z">
           <w:r>
             <w:delText>al</w:delText>
           </w:r>
         </w:del>
       </w:ins>
-      <w:ins w:id="30" w:author="Regular, Paul" w:date="2023-11-27T12:50:00Z">
-        <w:r>
-          <w:t>environmental</w:t>
-        </w:r>
+      <w:del w:id="24" w:author="Regular, Paul" w:date="2023-11-28T09:07:00Z">
+        <w:r>
+          <w:delText>s</w:delText>
+        </w:r>
+      </w:del>
+      <w:ins w:id="25" w:author="Rideout, Rick" w:date="2023-07-20T07:45:00Z">
+        <w:del w:id="26" w:author="Regular, Paul" w:date="2023-11-28T09:07:00Z">
+          <w:r>
+            <w:delText xml:space="preserve"> conditions</w:delText>
+          </w:r>
+        </w:del>
       </w:ins>
-      <w:del w:id="31" w:author="Rideout, Rick" w:date="2023-07-20T07:45:00Z">
-        <w:r>
-          <w:delText>s</w:delText>
+      <w:ins w:id="27" w:author="Rideout, Rick" w:date="2023-07-20T07:47:00Z">
+        <w:del w:id="28" w:author="Regular, Paul" w:date="2023-11-28T09:07:00Z">
+          <w:r>
+            <w:delText xml:space="preserve">, </w:delText>
+          </w:r>
+        </w:del>
+      </w:ins>
+      <w:ins w:id="29" w:author="Rideout, Rick" w:date="2023-07-20T07:48:00Z">
+        <w:del w:id="30" w:author="Regular, Paul" w:date="2023-11-28T09:07:00Z">
+          <w:r>
+            <w:delText xml:space="preserve">standard population models </w:delText>
+          </w:r>
+        </w:del>
+      </w:ins>
+      <w:ins w:id="31" w:author="Rideout, Rick" w:date="2023-07-20T07:49:00Z">
+        <w:del w:id="32" w:author="Regular, Paul" w:date="2023-11-28T09:07:00Z">
+          <w:r>
+            <w:delText>generally do not account for these processes</w:delText>
+          </w:r>
+        </w:del>
+      </w:ins>
+      <w:del w:id="33" w:author="Regular, Paul" w:date="2023-11-28T09:07:00Z">
+        <w:r>
+          <w:delText>.</w:delText>
         </w:r>
       </w:del>
-      <w:ins w:id="32" w:author="Rideout, Rick" w:date="2023-07-20T07:45:00Z">
-        <w:r>
-          <w:t xml:space="preserve"> conditions</w:t>
+      <w:r>
+        <w:t xml:space="preserve"> Our study proposes a</w:t>
+      </w:r>
+      <w:ins w:id="34" w:author="Regular, Paul" w:date="2023-11-28T09:17:00Z">
+        <w:r>
+          <w:t xml:space="preserve"> </w:t>
         </w:r>
       </w:ins>
-      <w:ins w:id="33" w:author="Rideout, Rick" w:date="2023-07-20T07:47:00Z">
-        <w:r>
-          <w:t xml:space="preserve">, </w:t>
+      <w:ins w:id="35" w:author="Regular, Paul" w:date="2023-11-28T09:26:00Z">
+        <w:r>
+          <w:t xml:space="preserve">state-space </w:t>
         </w:r>
       </w:ins>
-      <w:ins w:id="34" w:author="Rideout, Rick" w:date="2023-07-20T07:48:00Z">
-        <w:r>
-          <w:t xml:space="preserve">standard population models </w:t>
+      <w:ins w:id="36" w:author="Regular, Paul" w:date="2023-11-28T09:17:00Z">
+        <w:r>
+          <w:t>multispecies</w:t>
         </w:r>
       </w:ins>
-      <w:ins w:id="35" w:author="Rideout, Rick" w:date="2023-07-20T07:49:00Z">
-        <w:r>
-          <w:t>generally do not account for these processes</w:t>
-        </w:r>
-      </w:ins>
-      <w:r>
-        <w:t xml:space="preserve">. Our study proposes an extension of the single-species production model to include inter- and intra-specific </w:t>
-      </w:r>
-      <w:commentRangeStart w:id="36"/>
-      <w:r>
-        <w:t>competition</w:t>
-      </w:r>
-      <w:commentRangeEnd w:id="36"/>
-      <w:r>
-        <w:rPr>
-          <w:rStyle w:val="CommentReference"/>
-        </w:rPr>
-        <w:commentReference w:id="36"/>
-      </w:r>
-      <w:r>
-        <w:t xml:space="preserve"> within a community. We apply our extended model to commercially important demersal fish species off the east coast of Canada to assess its ability to reveal species interactions and the relative impacts of fishing and environmental factors. Our results indicate that accounting for ecological interactions increases the accuracy of biomass estimates for species within a community. Strongly correlated estimates of process error also adds nuance to previous notions that fishing was the primary driver of collapses in the region since </w:t>
-      </w:r>
-      <w:commentRangeStart w:id="37"/>
-      <w:r>
-        <w:t>common trends imply a common environmental driver</w:t>
-      </w:r>
-      <w:commentRangeEnd w:id="37"/>
-      <w:r>
-        <w:rPr>
-          <w:rStyle w:val="CommentReference"/>
-        </w:rPr>
-        <w:commentReference w:id="37"/>
-      </w:r>
-      <w:r>
-        <w:t xml:space="preserve">. Such inferences indicate that this may be a </w:t>
-      </w:r>
-      <w:del w:id="38" w:author="Rideout, Rick" w:date="2023-07-20T07:59:00Z">
-        <w:r>
-          <w:delText xml:space="preserve">promicing </w:delText>
+      <w:del w:id="37" w:author="Regular, Paul" w:date="2023-11-28T09:17:00Z">
+        <w:r>
+          <w:delText>n</w:delText>
         </w:r>
       </w:del>
-      <w:ins w:id="39" w:author="Rideout, Rick" w:date="2023-07-20T07:59:00Z">
-        <w:r>
-          <w:t xml:space="preserve">promising </w:t>
-        </w:r>
-      </w:ins>
-      <w:r>
-        <w:t xml:space="preserve">avenue for producing more accurate assessments for multiple species with </w:t>
-      </w:r>
-      <w:commentRangeStart w:id="40"/>
-      <w:r>
-        <w:t xml:space="preserve">relatively minimal data </w:t>
-      </w:r>
-      <w:proofErr w:type="spellStart"/>
-      <w:ins w:id="41" w:author="Regular, Paul" w:date="2023-11-27T11:12:00Z">
-        <w:r>
-          <w:t>requrements</w:t>
-        </w:r>
-        <w:proofErr w:type="spellEnd"/>
-        <w:r>
-          <w:t xml:space="preserve">. </w:t>
-        </w:r>
-        <w:proofErr w:type="spellStart"/>
-        <w:r>
-          <w:t>Finaly</w:t>
-        </w:r>
-      </w:ins>
-      <w:del w:id="42" w:author="Regular, Paul" w:date="2023-11-27T11:12:00Z">
-        <w:r>
-          <w:delText>requ</w:delText>
+      <w:r>
+        <w:t xml:space="preserve"> </w:t>
+      </w:r>
+      <w:del w:id="38" w:author="Regular, Paul" w:date="2023-11-28T09:16:00Z">
+        <w:r>
+          <w:delText xml:space="preserve">extension of </w:delText>
         </w:r>
       </w:del>
-      <w:ins w:id="43" w:author="Rideout, Rick" w:date="2023-07-20T08:01:00Z">
-        <w:r>
-          <w:t>i</w:t>
-        </w:r>
-      </w:ins>
-      <w:del w:id="44" w:author="Regular, Paul" w:date="2023-11-27T11:12:00Z">
-        <w:r>
-          <w:delText>rements</w:delText>
-        </w:r>
-        <w:commentRangeEnd w:id="40"/>
+      <w:del w:id="39" w:author="Regular, Paul" w:date="2023-11-28T09:10:00Z">
+        <w:r>
+          <w:delText>the single-species</w:delText>
+        </w:r>
+      </w:del>
+      <w:del w:id="40" w:author="Regular, Paul" w:date="2023-11-28T09:17:00Z">
+        <w:r>
+          <w:delText xml:space="preserve"> </w:delText>
+        </w:r>
+      </w:del>
+      <w:r>
+        <w:t xml:space="preserve">production model </w:t>
+      </w:r>
+      <w:del w:id="41" w:author="Regular, Paul" w:date="2023-11-28T09:16:00Z">
+        <w:r>
+          <w:delText xml:space="preserve">to </w:delText>
+        </w:r>
+      </w:del>
+      <w:del w:id="42" w:author="Regular, Paul" w:date="2023-11-28T09:10:00Z">
+        <w:r>
+          <w:delText xml:space="preserve">include inter- and intra-specific </w:delText>
+        </w:r>
+        <w:commentRangeStart w:id="43"/>
+        <w:r>
+          <w:delText>competition</w:delText>
+        </w:r>
+        <w:commentRangeEnd w:id="43"/>
         <w:r>
           <w:rPr>
             <w:rStyle w:val="CommentReference"/>
           </w:rPr>
-          <w:commentReference w:id="40"/>
+          <w:commentReference w:id="43"/>
+        </w:r>
+        <w:r>
+          <w:delText xml:space="preserve"> within a community</w:delText>
+        </w:r>
+      </w:del>
+      <w:ins w:id="44" w:author="Regular, Paul" w:date="2023-11-28T09:17:00Z">
+        <w:r>
+          <w:t xml:space="preserve">which we apply </w:t>
+        </w:r>
+      </w:ins>
+      <w:del w:id="45" w:author="Regular, Paul" w:date="2023-11-28T09:15:00Z">
+        <w:r>
+          <w:delText>. W</w:delText>
+        </w:r>
+      </w:del>
+      <w:del w:id="46" w:author="Regular, Paul" w:date="2023-11-28T09:17:00Z">
+        <w:r>
+          <w:delText xml:space="preserve">e apply our </w:delText>
+        </w:r>
+      </w:del>
+      <w:del w:id="47" w:author="Regular, Paul" w:date="2023-11-28T09:16:00Z">
+        <w:r>
+          <w:delText xml:space="preserve">extended </w:delText>
+        </w:r>
+      </w:del>
+      <w:del w:id="48" w:author="Regular, Paul" w:date="2023-11-28T09:17:00Z">
+        <w:r>
+          <w:delText xml:space="preserve">model </w:delText>
+        </w:r>
+      </w:del>
+      <w:r>
+        <w:t xml:space="preserve">to commercially important demersal fish species off the east coast of Canada to assess its ability to reveal species interactions and the relative impacts of fishing and environmental factors. Our results indicate that accounting for </w:t>
+      </w:r>
+      <w:del w:id="49" w:author="Regular, Paul" w:date="2023-11-28T09:21:00Z">
+        <w:r>
+          <w:delText xml:space="preserve">ecological </w:delText>
+        </w:r>
+      </w:del>
+      <w:ins w:id="50" w:author="Regular, Paul" w:date="2023-11-28T09:21:00Z">
+        <w:r>
+          <w:t>species</w:t>
+        </w:r>
+        <w:r>
+          <w:t xml:space="preserve"> </w:t>
+        </w:r>
+      </w:ins>
+      <w:r>
+        <w:t xml:space="preserve">interactions increases the accuracy of biomass estimates for species within a community. </w:t>
+      </w:r>
+      <w:ins w:id="51" w:author="Regular, Paul" w:date="2023-11-28T09:22:00Z">
+        <w:r>
+          <w:t>Strongly correlated process deviations (changes not explained by fishing or density-dependent effects)</w:t>
+        </w:r>
+      </w:ins>
+      <w:ins w:id="52" w:author="Regular, Paul" w:date="2023-11-28T09:23:00Z">
+        <w:r>
+          <w:t xml:space="preserve"> </w:t>
+        </w:r>
+      </w:ins>
+      <w:del w:id="53" w:author="Regular, Paul" w:date="2023-11-28T09:23:00Z">
+        <w:r>
+          <w:delText xml:space="preserve">Strongly correlated </w:delText>
+        </w:r>
+      </w:del>
+      <w:del w:id="54" w:author="Regular, Paul" w:date="2023-11-28T09:18:00Z">
+        <w:r>
+          <w:delText>estimates of process error</w:delText>
+        </w:r>
+      </w:del>
+      <w:del w:id="55" w:author="Regular, Paul" w:date="2023-11-28T09:23:00Z">
+        <w:r>
+          <w:delText xml:space="preserve"> </w:delText>
+        </w:r>
+      </w:del>
+      <w:r>
+        <w:t xml:space="preserve">also adds nuance to previous notions that fishing was the primary driver of collapses in the region </w:t>
+      </w:r>
+      <w:del w:id="56" w:author="Regular, Paul" w:date="2023-11-28T09:23:00Z">
+        <w:r>
+          <w:delText xml:space="preserve">since </w:delText>
+        </w:r>
+      </w:del>
+      <w:ins w:id="57" w:author="Regular, Paul" w:date="2023-11-28T09:23:00Z">
+        <w:r>
+          <w:t>as</w:t>
+        </w:r>
+        <w:r>
+          <w:t xml:space="preserve"> </w:t>
+        </w:r>
+      </w:ins>
+      <w:commentRangeStart w:id="58"/>
+      <w:r>
+        <w:t>common trends imply a common environmental driver</w:t>
+      </w:r>
+      <w:commentRangeEnd w:id="58"/>
+      <w:r>
+        <w:rPr>
+          <w:rStyle w:val="CommentReference"/>
+        </w:rPr>
+        <w:commentReference w:id="58"/>
+      </w:r>
+      <w:r>
+        <w:t xml:space="preserve">. Such inferences indicate that this may be a </w:t>
+      </w:r>
+      <w:del w:id="59" w:author="Rideout, Rick" w:date="2023-07-20T07:59:00Z">
+        <w:r>
+          <w:delText xml:space="preserve">promicing </w:delText>
+        </w:r>
+      </w:del>
+      <w:ins w:id="60" w:author="Rideout, Rick" w:date="2023-07-20T07:59:00Z">
+        <w:r>
+          <w:t xml:space="preserve">promising </w:t>
+        </w:r>
+      </w:ins>
+      <w:r>
+        <w:t xml:space="preserve">avenue for producing more accurate assessments for multiple species with </w:t>
+      </w:r>
+      <w:commentRangeStart w:id="61"/>
+      <w:r>
+        <w:t xml:space="preserve">relatively minimal data </w:t>
+      </w:r>
+      <w:ins w:id="62" w:author="Regular, Paul" w:date="2023-11-28T09:25:00Z">
+        <w:r>
+          <w:t xml:space="preserve">requirements </w:t>
+        </w:r>
+      </w:ins>
+      <w:ins w:id="63" w:author="Regular, Paul" w:date="2023-11-28T09:27:00Z">
+        <w:r>
+          <w:t>(time-series of landings and fisheries-independent</w:t>
+        </w:r>
+      </w:ins>
+      <w:ins w:id="64" w:author="Regular, Paul" w:date="2023-11-28T09:28:00Z">
+        <w:r>
+          <w:t xml:space="preserve"> indices)</w:t>
+        </w:r>
+      </w:ins>
+      <w:ins w:id="65" w:author="Regular, Paul" w:date="2023-11-27T11:12:00Z">
+        <w:r>
+          <w:t xml:space="preserve">. </w:t>
+        </w:r>
+      </w:ins>
+      <w:ins w:id="66" w:author="Regular, Paul" w:date="2023-11-28T09:28:00Z">
+        <w:r>
+          <w:t>Finally</w:t>
+        </w:r>
+      </w:ins>
+      <w:del w:id="67" w:author="Regular, Paul" w:date="2023-11-27T11:12:00Z">
+        <w:r>
+          <w:delText>requ</w:delText>
+        </w:r>
+      </w:del>
+      <w:ins w:id="68" w:author="Rideout, Rick" w:date="2023-07-20T08:01:00Z">
+        <w:del w:id="69" w:author="Regular, Paul" w:date="2023-11-28T09:28:00Z">
+          <w:r>
+            <w:delText>i</w:delText>
+          </w:r>
+        </w:del>
+      </w:ins>
+      <w:del w:id="70" w:author="Regular, Paul" w:date="2023-11-27T11:12:00Z">
+        <w:r>
+          <w:delText>rements</w:delText>
+        </w:r>
+        <w:commentRangeEnd w:id="61"/>
+        <w:r>
+          <w:rPr>
+            <w:rStyle w:val="CommentReference"/>
+          </w:rPr>
+          <w:commentReference w:id="61"/>
         </w:r>
         <w:r>
           <w:delText>. Final</w:delText>
         </w:r>
       </w:del>
-      <w:ins w:id="45" w:author="Rideout, Rick" w:date="2023-07-20T12:14:00Z">
-        <w:r>
-          <w:t>l</w:t>
-        </w:r>
+      <w:ins w:id="71" w:author="Rideout, Rick" w:date="2023-07-20T12:14:00Z">
+        <w:del w:id="72" w:author="Regular, Paul" w:date="2023-11-28T09:28:00Z">
+          <w:r>
+            <w:delText>l</w:delText>
+          </w:r>
+        </w:del>
       </w:ins>
-      <w:proofErr w:type="spellEnd"/>
-      <w:del w:id="46" w:author="Regular, Paul" w:date="2023-11-27T11:12:00Z">
+      <w:del w:id="73" w:author="Regular, Paul" w:date="2023-11-27T11:12:00Z">
         <w:r>
           <w:delText>y</w:delText>
         </w:r>
@@ -425,24 +529,24 @@
       <w:r>
         <w:t xml:space="preserve">, this approach may serve as a </w:t>
       </w:r>
-      <w:proofErr w:type="spellStart"/>
-      <w:ins w:id="47" w:author="Regular, Paul" w:date="2023-11-27T11:12:00Z">
-        <w:r>
-          <w:t>steping</w:t>
+      <w:ins w:id="74" w:author="Regular, Paul" w:date="2023-11-28T09:28:00Z">
+        <w:r>
+          <w:t>stepping</w:t>
         </w:r>
       </w:ins>
-      <w:del w:id="48" w:author="Regular, Paul" w:date="2023-11-27T11:12:00Z">
+      <w:del w:id="75" w:author="Regular, Paul" w:date="2023-11-27T11:12:00Z">
         <w:r>
           <w:delText>step</w:delText>
         </w:r>
       </w:del>
-      <w:ins w:id="49" w:author="Rideout, Rick" w:date="2023-07-20T12:15:00Z">
-        <w:r>
-          <w:t>p</w:t>
-        </w:r>
+      <w:ins w:id="76" w:author="Rideout, Rick" w:date="2023-07-20T12:15:00Z">
+        <w:del w:id="77" w:author="Regular, Paul" w:date="2023-11-28T09:28:00Z">
+          <w:r>
+            <w:delText>p</w:delText>
+          </w:r>
+        </w:del>
       </w:ins>
-      <w:proofErr w:type="spellEnd"/>
-      <w:del w:id="50" w:author="Regular, Paul" w:date="2023-11-27T11:12:00Z">
+      <w:del w:id="78" w:author="Regular, Paul" w:date="2023-11-27T11:12:00Z">
         <w:r>
           <w:delText>ing</w:delText>
         </w:r>
@@ -458,7 +562,7 @@
       <w:pPr>
         <w:pStyle w:val="Heading1"/>
       </w:pPr>
-      <w:bookmarkStart w:id="51" w:name="introduction"/>
+      <w:bookmarkStart w:id="79" w:name="introduction"/>
       <w:r>
         <w:t>Introduction</w:t>
       </w:r>
@@ -468,6 +572,7 @@
         <w:pStyle w:val="FirstParagraph"/>
       </w:pPr>
       <w:r>
+        <w:lastRenderedPageBreak/>
         <w:t>The concept of carrying capacity has long been foundational in applied population ecology, being widely used in the management of renewable resources (</w:t>
       </w:r>
       <w:hyperlink w:anchor="ref-chapman2018">
@@ -500,11 +605,11 @@
       <w:r>
         <w:t xml:space="preserve">). The understanding that </w:t>
       </w:r>
-      <w:commentRangeStart w:id="52"/>
+      <w:commentRangeStart w:id="80"/>
       <w:r>
         <w:t>populations often produce more offspring than an environment can sustain led to the notion that the ‘surplus’ can be harvest</w:t>
       </w:r>
-      <w:ins w:id="53" w:author="Rideout, Rick" w:date="2023-07-20T08:06:00Z">
+      <w:ins w:id="81" w:author="Rideout, Rick" w:date="2023-07-20T08:06:00Z">
         <w:r>
           <w:t>ed</w:t>
         </w:r>
@@ -512,7 +617,7 @@
       <w:r>
         <w:t xml:space="preserve"> sustainabl</w:t>
       </w:r>
-      <w:del w:id="54" w:author="Rideout, Rick" w:date="2023-07-20T08:06:00Z">
+      <w:del w:id="82" w:author="Rideout, Rick" w:date="2023-07-20T08:06:00Z">
         <w:r>
           <w:delText>l</w:delText>
         </w:r>
@@ -520,12 +625,12 @@
       <w:r>
         <w:t xml:space="preserve">y </w:t>
       </w:r>
-      <w:commentRangeEnd w:id="52"/>
+      <w:commentRangeEnd w:id="80"/>
       <w:r>
         <w:rPr>
           <w:rStyle w:val="CommentReference"/>
         </w:rPr>
-        <w:commentReference w:id="52"/>
+        <w:commentReference w:id="80"/>
       </w:r>
       <w:r>
         <w:t>(</w:t>
@@ -550,22 +655,18 @@
         </w:r>
       </w:hyperlink>
       <w:r>
-        <w:t xml:space="preserve">). In one </w:t>
-      </w:r>
-      <w:r>
-        <w:lastRenderedPageBreak/>
-        <w:t xml:space="preserve">equation, this framework attempts to explain interannual changes in biomass using fisheries landings and estimates of intrinsic growth rate and carrying capacity. Given the theoretical elegance of the approach, it has been both widely adopted and scrutinized. Estimates of carrying capacity, and resultant derivations of MSY, are frequently criticized for being time-invariant, which is an </w:t>
-      </w:r>
-      <w:commentRangeStart w:id="55"/>
+        <w:t xml:space="preserve">). In one equation, this framework attempts to explain interannual changes in biomass using fisheries landings and estimates of intrinsic growth rate and carrying capacity. Given the theoretical elegance of the approach, it has been both widely adopted and scrutinized. Estimates of carrying capacity, and resultant derivations of MSY, are frequently criticized for being time-invariant, which is an </w:t>
+      </w:r>
+      <w:commentRangeStart w:id="83"/>
       <w:r>
         <w:t xml:space="preserve">over-simplification in variable environments </w:t>
       </w:r>
-      <w:commentRangeEnd w:id="55"/>
+      <w:commentRangeEnd w:id="83"/>
       <w:r>
         <w:rPr>
           <w:rStyle w:val="CommentReference"/>
         </w:rPr>
-        <w:commentReference w:id="55"/>
+        <w:commentReference w:id="83"/>
       </w:r>
       <w:r>
         <w:t>(</w:t>
@@ -600,7 +701,7 @@
       <w:r>
         <w:t xml:space="preserve">Recognizing the limitations of single-species approaches, there have been calls to </w:t>
       </w:r>
-      <w:del w:id="56" w:author="Rideout, Rick" w:date="2023-07-20T08:22:00Z">
+      <w:del w:id="84" w:author="Rideout, Rick" w:date="2023-07-20T08:22:00Z">
         <w:r>
           <w:delText>apply multispecies models as such approaches are needed to support</w:delText>
         </w:r>
@@ -608,7 +709,7 @@
       <w:r>
         <w:t xml:space="preserve"> </w:t>
       </w:r>
-      <w:ins w:id="57" w:author="Rideout, Rick" w:date="2023-07-20T08:22:00Z">
+      <w:ins w:id="85" w:author="Rideout, Rick" w:date="2023-07-20T08:22:00Z">
         <w:r>
           <w:t xml:space="preserve">move towards </w:t>
         </w:r>
@@ -744,16 +845,16 @@
       <w:r>
         <w:t xml:space="preserve">). However, the application of these approaches to fisheries management have often been hindered by data limitations and knowledge gaps. There is therefore a need for methods to help bridge the gap between single-species and multispecies assessment in </w:t>
       </w:r>
-      <w:commentRangeStart w:id="58"/>
+      <w:commentRangeStart w:id="86"/>
       <w:r>
         <w:t>data or information poor systems</w:t>
       </w:r>
-      <w:commentRangeEnd w:id="58"/>
+      <w:commentRangeEnd w:id="86"/>
       <w:r>
         <w:rPr>
           <w:rStyle w:val="CommentReference"/>
         </w:rPr>
-        <w:commentReference w:id="58"/>
+        <w:commentReference w:id="86"/>
       </w:r>
       <w:r>
         <w:t>.</w:t>
@@ -764,15 +865,14 @@
         <w:pStyle w:val="BodyText"/>
       </w:pPr>
       <w:r>
-        <w:lastRenderedPageBreak/>
         <w:t xml:space="preserve">In this paper, we </w:t>
       </w:r>
-      <w:del w:id="59" w:author="Rideout, Rick" w:date="2023-07-20T08:29:00Z">
+      <w:del w:id="87" w:author="Rideout, Rick" w:date="2023-07-20T08:29:00Z">
         <w:r>
           <w:delText xml:space="preserve">burrow </w:delText>
         </w:r>
       </w:del>
-      <w:ins w:id="60" w:author="Rideout, Rick" w:date="2023-07-20T08:29:00Z">
+      <w:ins w:id="88" w:author="Rideout, Rick" w:date="2023-07-20T08:29:00Z">
         <w:r>
           <w:t xml:space="preserve">borrow </w:t>
         </w:r>
@@ -823,16 +923,16 @@
       <w:r>
         <w:t xml:space="preserve">) to construct a model that incorporates the impacts of fishing on single-species populations and accounts for species interactions within the ecosystem. The data requirements of this model are relatively minimal, requiring species-specific landings and survey indices of biomass. As a case study, we apply this model to commercially important demersal fish species </w:t>
       </w:r>
-      <w:commentRangeStart w:id="61"/>
+      <w:commentRangeStart w:id="89"/>
       <w:r>
         <w:t>off the east coast of Canada</w:t>
       </w:r>
-      <w:commentRangeEnd w:id="61"/>
+      <w:commentRangeEnd w:id="89"/>
       <w:r>
         <w:rPr>
           <w:rStyle w:val="CommentReference"/>
         </w:rPr>
-        <w:commentReference w:id="61"/>
+        <w:commentReference w:id="89"/>
       </w:r>
       <w:r>
         <w:t>. This case study is particularly intriguing due to the widespread collapse of most stocks in the area during the early 1990s (</w:t>
@@ -859,17 +959,17 @@
       <w:r>
         <w:t xml:space="preserve">). </w:t>
       </w:r>
-      <w:del w:id="62" w:author="Rideout, Rick" w:date="2023-07-20T08:33:00Z">
+      <w:del w:id="90" w:author="Rideout, Rick" w:date="2023-07-20T08:33:00Z">
         <w:r>
           <w:delText>via this use case</w:delText>
         </w:r>
       </w:del>
-      <w:ins w:id="63" w:author="Joanne Morgan" w:date="2023-08-28T10:28:00Z">
+      <w:ins w:id="91" w:author="Joanne Morgan" w:date="2023-08-28T10:28:00Z">
         <w:r>
           <w:t>Via this case study</w:t>
         </w:r>
       </w:ins>
-      <w:ins w:id="64" w:author="Regular, Paul" w:date="2023-11-27T11:12:00Z">
+      <w:ins w:id="92" w:author="Regular, Paul" w:date="2023-11-27T11:12:00Z">
         <w:r>
           <w:t xml:space="preserve">, </w:t>
         </w:r>
@@ -878,18 +978,18 @@
           <w:t>we</w:t>
         </w:r>
       </w:ins>
-      <w:del w:id="65" w:author="Rideout, Rick" w:date="2023-07-20T08:33:00Z">
+      <w:del w:id="93" w:author="Rideout, Rick" w:date="2023-07-20T08:33:00Z">
         <w:r>
           <w:delText>, w</w:delText>
         </w:r>
       </w:del>
-      <w:ins w:id="66" w:author="Rideout, Rick" w:date="2023-07-20T08:33:00Z">
+      <w:ins w:id="94" w:author="Rideout, Rick" w:date="2023-07-20T08:33:00Z">
         <w:r>
           <w:t>W</w:t>
         </w:r>
       </w:ins>
       <w:proofErr w:type="spellEnd"/>
-      <w:del w:id="67" w:author="Regular, Paul" w:date="2023-11-27T11:12:00Z">
+      <w:del w:id="95" w:author="Regular, Paul" w:date="2023-11-27T11:12:00Z">
         <w:r>
           <w:delText>e</w:delText>
         </w:r>
@@ -897,16 +997,16 @@
       <w:r>
         <w:t xml:space="preserve"> aim to demonstrate the potential utility of our approach for revealing and accounting for species interactions and differentiating the impacts of fishing from environmental effects. The subsequent sections of this paper will present the conceptual framework of our model, describe its application to the demersal fish species </w:t>
       </w:r>
-      <w:commentRangeStart w:id="68"/>
+      <w:commentRangeStart w:id="96"/>
       <w:r>
         <w:t>off the east coast of Canada</w:t>
       </w:r>
-      <w:commentRangeEnd w:id="68"/>
+      <w:commentRangeEnd w:id="96"/>
       <w:r>
         <w:rPr>
           <w:rStyle w:val="CommentReference"/>
         </w:rPr>
-        <w:commentReference w:id="68"/>
+        <w:commentReference w:id="96"/>
       </w:r>
       <w:r>
         <w:t>, and discuss the implications of our findings for ecosystem-based fisheries management.</w:t>
@@ -916,9 +1016,10 @@
       <w:pPr>
         <w:pStyle w:val="Heading1"/>
       </w:pPr>
-      <w:bookmarkStart w:id="69" w:name="methods"/>
-      <w:bookmarkEnd w:id="51"/>
-      <w:r>
+      <w:bookmarkStart w:id="97" w:name="methods"/>
+      <w:bookmarkEnd w:id="79"/>
+      <w:r>
+        <w:lastRenderedPageBreak/>
         <w:t>Methods</w:t>
       </w:r>
     </w:p>
@@ -926,13 +1027,13 @@
       <w:pPr>
         <w:pStyle w:val="Heading2"/>
       </w:pPr>
-      <w:bookmarkStart w:id="70" w:name="model-formulation"/>
-      <w:commentRangeStart w:id="71"/>
-      <w:commentRangeStart w:id="72"/>
+      <w:bookmarkStart w:id="98" w:name="model-formulation"/>
+      <w:commentRangeStart w:id="99"/>
+      <w:commentRangeStart w:id="100"/>
       <w:r>
         <w:t>Model formulation</w:t>
       </w:r>
-      <w:commentRangeEnd w:id="71"/>
+      <w:commentRangeEnd w:id="99"/>
       <w:r>
         <w:rPr>
           <w:rStyle w:val="CommentReference"/>
@@ -941,9 +1042,9 @@
           <w:bCs w:val="0"/>
           <w:color w:val="auto"/>
         </w:rPr>
-        <w:commentReference w:id="71"/>
-      </w:r>
-      <w:commentRangeEnd w:id="72"/>
+        <w:commentReference w:id="99"/>
+      </w:r>
+      <w:commentRangeEnd w:id="100"/>
       <w:r>
         <w:rPr>
           <w:rStyle w:val="CommentReference"/>
@@ -952,7 +1053,7 @@
           <w:bCs w:val="0"/>
           <w:color w:val="auto"/>
         </w:rPr>
-        <w:commentReference w:id="72"/>
+        <w:commentReference w:id="100"/>
       </w:r>
     </w:p>
     <w:p>
@@ -1479,7 +1580,6 @@
         <w:pStyle w:val="FirstParagraph"/>
       </w:pPr>
       <w:r>
-        <w:lastRenderedPageBreak/>
         <w:t xml:space="preserve">where </w:t>
       </w:r>
       <m:oMath>
@@ -1978,19 +2078,23 @@
       <w:r>
         <w:t xml:space="preserve">). While this formulation offers an elegant description of single-species population dynamics, it assumes that density-dependent effects are solely caused by intraspecific competition and ignores the potential effects of other species inhabiting the same ecological area. </w:t>
       </w:r>
-      <w:commentRangeStart w:id="73"/>
+      <w:commentRangeStart w:id="101"/>
       <w:r>
         <w:t>We</w:t>
       </w:r>
-      <w:commentRangeEnd w:id="73"/>
+      <w:commentRangeEnd w:id="101"/>
       <w:r>
         <w:rPr>
           <w:rStyle w:val="CommentReference"/>
         </w:rPr>
-        <w:commentReference w:id="73"/>
-      </w:r>
-      <w:r>
-        <w:t xml:space="preserve"> present an extension of equation (3) that attempts to account for intra and interspecific competition by assuming that density-dependent effects are incurred when the total biomass of multiple species, represented by </w:t>
+        <w:commentReference w:id="101"/>
+      </w:r>
+      <w:r>
+        <w:t xml:space="preserve"> present an extension of equation (3) that </w:t>
+      </w:r>
+      <w:r>
+        <w:lastRenderedPageBreak/>
+        <w:t xml:space="preserve">attempts to account for intra and interspecific competition by assuming that density-dependent effects are incurred when the total biomass of multiple species, represented by </w:t>
       </w:r>
       <m:oMath>
         <m:r>
@@ -2031,7 +2135,7 @@
                 </m:mc>
               </m:mcs>
               <m:ctrlPr>
-                <w:ins w:id="74" w:author="Regular, Paul" w:date="2023-11-27T11:12:00Z">
+                <w:ins w:id="102" w:author="Regular, Paul" w:date="2023-11-27T11:12:00Z">
                   <w:rPr>
                     <w:rFonts w:ascii="Cambria Math" w:hAnsi="Cambria Math"/>
                   </w:rPr>
@@ -2041,7 +2145,7 @@
             <m:mr>
               <m:e>
                 <m:r>
-                  <w:ins w:id="75" w:author="Regular, Paul" w:date="2023-11-27T11:12:00Z">
+                  <w:ins w:id="103" w:author="Regular, Paul" w:date="2023-11-27T11:12:00Z">
                     <w:rPr>
                       <w:rFonts w:ascii="Cambria Math" w:hAnsi="Cambria Math"/>
                     </w:rPr>
@@ -2051,7 +2155,7 @@
                 <m:d>
                   <m:dPr>
                     <m:ctrlPr>
-                      <w:ins w:id="76" w:author="Regular, Paul" w:date="2023-11-27T11:12:00Z">
+                      <w:ins w:id="104" w:author="Regular, Paul" w:date="2023-11-27T11:12:00Z">
                         <w:rPr>
                           <w:rFonts w:ascii="Cambria Math" w:hAnsi="Cambria Math"/>
                         </w:rPr>
@@ -2062,7 +2166,7 @@
                     <m:sSub>
                       <m:sSubPr>
                         <m:ctrlPr>
-                          <w:ins w:id="77" w:author="Regular, Paul" w:date="2023-11-27T11:12:00Z">
+                          <w:ins w:id="105" w:author="Regular, Paul" w:date="2023-11-27T11:12:00Z">
                             <w:rPr>
                               <w:rFonts w:ascii="Cambria Math" w:hAnsi="Cambria Math"/>
                             </w:rPr>
@@ -2071,7 +2175,7 @@
                       </m:sSubPr>
                       <m:e>
                         <m:r>
-                          <w:ins w:id="78" w:author="Regular, Paul" w:date="2023-11-27T11:12:00Z">
+                          <w:ins w:id="106" w:author="Regular, Paul" w:date="2023-11-27T11:12:00Z">
                             <w:rPr>
                               <w:rFonts w:ascii="Cambria Math" w:hAnsi="Cambria Math"/>
                             </w:rPr>
@@ -2081,7 +2185,7 @@
                       </m:e>
                       <m:sub>
                         <m:r>
-                          <w:ins w:id="79" w:author="Regular, Paul" w:date="2023-11-27T11:12:00Z">
+                          <w:ins w:id="107" w:author="Regular, Paul" w:date="2023-11-27T11:12:00Z">
                             <w:rPr>
                               <w:rFonts w:ascii="Cambria Math" w:hAnsi="Cambria Math"/>
                             </w:rPr>
@@ -2093,7 +2197,7 @@
                   </m:e>
                 </m:d>
                 <m:r>
-                  <w:ins w:id="80" w:author="Regular, Paul" w:date="2023-11-27T11:12:00Z">
+                  <w:ins w:id="108" w:author="Regular, Paul" w:date="2023-11-27T11:12:00Z">
                     <m:rPr>
                       <m:sty m:val="p"/>
                     </m:rPr>
@@ -2106,7 +2210,7 @@
                 <m:sSub>
                   <m:sSubPr>
                     <m:ctrlPr>
-                      <w:ins w:id="81" w:author="Regular, Paul" w:date="2023-11-27T11:12:00Z">
+                      <w:ins w:id="109" w:author="Regular, Paul" w:date="2023-11-27T11:12:00Z">
                         <w:rPr>
                           <w:rFonts w:ascii="Cambria Math" w:hAnsi="Cambria Math"/>
                         </w:rPr>
@@ -2115,7 +2219,7 @@
                   </m:sSubPr>
                   <m:e>
                     <m:r>
-                      <w:ins w:id="82" w:author="Regular, Paul" w:date="2023-11-27T11:12:00Z">
+                      <w:ins w:id="110" w:author="Regular, Paul" w:date="2023-11-27T11:12:00Z">
                         <w:rPr>
                           <w:rFonts w:ascii="Cambria Math" w:hAnsi="Cambria Math"/>
                         </w:rPr>
@@ -2125,7 +2229,7 @@
                   </m:e>
                   <m:sub>
                     <m:r>
-                      <w:ins w:id="83" w:author="Regular, Paul" w:date="2023-11-27T11:12:00Z">
+                      <w:ins w:id="111" w:author="Regular, Paul" w:date="2023-11-27T11:12:00Z">
                         <w:rPr>
                           <w:rFonts w:ascii="Cambria Math" w:hAnsi="Cambria Math"/>
                         </w:rPr>
@@ -2137,7 +2241,7 @@
                 <m:sSub>
                   <m:sSubPr>
                     <m:ctrlPr>
-                      <w:ins w:id="84" w:author="Regular, Paul" w:date="2023-11-27T11:12:00Z">
+                      <w:ins w:id="112" w:author="Regular, Paul" w:date="2023-11-27T11:12:00Z">
                         <w:rPr>
                           <w:rFonts w:ascii="Cambria Math" w:hAnsi="Cambria Math"/>
                         </w:rPr>
@@ -2146,7 +2250,7 @@
                   </m:sSubPr>
                   <m:e>
                     <m:r>
-                      <w:ins w:id="85" w:author="Regular, Paul" w:date="2023-11-27T11:12:00Z">
+                      <w:ins w:id="113" w:author="Regular, Paul" w:date="2023-11-27T11:12:00Z">
                         <w:rPr>
                           <w:rFonts w:ascii="Cambria Math" w:hAnsi="Cambria Math"/>
                         </w:rPr>
@@ -2156,7 +2260,7 @@
                   </m:e>
                   <m:sub>
                     <m:r>
-                      <w:ins w:id="86" w:author="Regular, Paul" w:date="2023-11-27T11:12:00Z">
+                      <w:ins w:id="114" w:author="Regular, Paul" w:date="2023-11-27T11:12:00Z">
                         <w:rPr>
                           <w:rFonts w:ascii="Cambria Math" w:hAnsi="Cambria Math"/>
                         </w:rPr>
@@ -2168,7 +2272,7 @@
                 <m:d>
                   <m:dPr>
                     <m:ctrlPr>
-                      <w:ins w:id="87" w:author="Regular, Paul" w:date="2023-11-27T11:12:00Z">
+                      <w:ins w:id="115" w:author="Regular, Paul" w:date="2023-11-27T11:12:00Z">
                         <w:rPr>
                           <w:rFonts w:ascii="Cambria Math" w:hAnsi="Cambria Math"/>
                         </w:rPr>
@@ -2177,7 +2281,7 @@
                   </m:dPr>
                   <m:e>
                     <m:r>
-                      <w:ins w:id="88" w:author="Regular, Paul" w:date="2023-11-27T11:12:00Z">
+                      <w:ins w:id="116" w:author="Regular, Paul" w:date="2023-11-27T11:12:00Z">
                         <w:rPr>
                           <w:rFonts w:ascii="Cambria Math" w:hAnsi="Cambria Math"/>
                         </w:rPr>
@@ -2185,7 +2289,7 @@
                       </w:ins>
                     </m:r>
                     <m:r>
-                      <w:ins w:id="89" w:author="Regular, Paul" w:date="2023-11-27T11:12:00Z">
+                      <w:ins w:id="117" w:author="Regular, Paul" w:date="2023-11-27T11:12:00Z">
                         <m:rPr>
                           <m:sty m:val="p"/>
                         </m:rPr>
@@ -2198,7 +2302,7 @@
                     <m:f>
                       <m:fPr>
                         <m:ctrlPr>
-                          <w:ins w:id="90" w:author="Regular, Paul" w:date="2023-11-27T11:12:00Z">
+                          <w:ins w:id="118" w:author="Regular, Paul" w:date="2023-11-27T11:12:00Z">
                             <w:rPr>
                               <w:rFonts w:ascii="Cambria Math" w:hAnsi="Cambria Math"/>
                             </w:rPr>
@@ -2212,7 +2316,7 @@
                             <m:limLoc m:val="undOvr"/>
                             <m:supHide m:val="1"/>
                             <m:ctrlPr>
-                              <w:ins w:id="91" w:author="Regular, Paul" w:date="2023-11-27T11:12:00Z">
+                              <w:ins w:id="119" w:author="Regular, Paul" w:date="2023-11-27T11:12:00Z">
                                 <w:rPr>
                                   <w:rFonts w:ascii="Cambria Math" w:hAnsi="Cambria Math"/>
                                 </w:rPr>
@@ -2221,7 +2325,7 @@
                           </m:naryPr>
                           <m:sub>
                             <m:r>
-                              <w:ins w:id="92" w:author="Regular, Paul" w:date="2023-11-27T11:12:00Z">
+                              <w:ins w:id="120" w:author="Regular, Paul" w:date="2023-11-27T11:12:00Z">
                                 <w:rPr>
                                   <w:rFonts w:ascii="Cambria Math" w:hAnsi="Cambria Math"/>
                                 </w:rPr>
@@ -2231,7 +2335,7 @@
                           </m:sub>
                           <m:sup>
                             <m:r>
-                              <w:ins w:id="93" w:author="Regular, Paul" w:date="2023-11-27T11:12:00Z">
+                              <w:ins w:id="121" w:author="Regular, Paul" w:date="2023-11-27T11:12:00Z">
                                 <w:rPr>
                                   <w:rFonts w:ascii="Cambria Math" w:hAnsi="Cambria Math"/>
                                 </w:rPr>
@@ -2243,7 +2347,7 @@
                             <m:sSub>
                               <m:sSubPr>
                                 <m:ctrlPr>
-                                  <w:ins w:id="94" w:author="Regular, Paul" w:date="2023-11-27T11:12:00Z">
+                                  <w:ins w:id="122" w:author="Regular, Paul" w:date="2023-11-27T11:12:00Z">
                                     <w:rPr>
                                       <w:rFonts w:ascii="Cambria Math" w:hAnsi="Cambria Math"/>
                                     </w:rPr>
@@ -2252,7 +2356,7 @@
                               </m:sSubPr>
                               <m:e>
                                 <m:r>
-                                  <w:ins w:id="95" w:author="Regular, Paul" w:date="2023-11-27T11:12:00Z">
+                                  <w:ins w:id="123" w:author="Regular, Paul" w:date="2023-11-27T11:12:00Z">
                                     <w:rPr>
                                       <w:rFonts w:ascii="Cambria Math" w:hAnsi="Cambria Math"/>
                                     </w:rPr>
@@ -2262,7 +2366,7 @@
                               </m:e>
                               <m:sub>
                                 <m:r>
-                                  <w:ins w:id="96" w:author="Regular, Paul" w:date="2023-11-27T11:12:00Z">
+                                  <w:ins w:id="124" w:author="Regular, Paul" w:date="2023-11-27T11:12:00Z">
                                     <w:rPr>
                                       <w:rFonts w:ascii="Cambria Math" w:hAnsi="Cambria Math"/>
                                     </w:rPr>
@@ -2276,7 +2380,7 @@
                       </m:num>
                       <m:den>
                         <m:r>
-                          <w:ins w:id="97" w:author="Regular, Paul" w:date="2023-11-27T11:12:00Z">
+                          <w:ins w:id="125" w:author="Regular, Paul" w:date="2023-11-27T11:12:00Z">
                             <w:rPr>
                               <w:rFonts w:ascii="Cambria Math" w:hAnsi="Cambria Math"/>
                             </w:rPr>
@@ -2288,7 +2392,7 @@
                   </m:e>
                 </m:d>
                 <m:r>
-                  <w:ins w:id="98" w:author="Regular, Paul" w:date="2023-11-27T11:12:00Z">
+                  <w:ins w:id="126" w:author="Regular, Paul" w:date="2023-11-27T11:12:00Z">
                     <m:rPr>
                       <m:sty m:val="p"/>
                     </m:rPr>
@@ -2301,7 +2405,7 @@
               </m:e>
               <m:e>
                 <m:r>
-                  <w:ins w:id="99" w:author="Regular, Paul" w:date="2023-11-27T11:12:00Z">
+                  <w:ins w:id="127" w:author="Regular, Paul" w:date="2023-11-27T11:12:00Z">
                     <w:rPr>
                       <w:rFonts w:ascii="Cambria Math" w:hAnsi="Cambria Math"/>
                     </w:rPr>
@@ -2311,7 +2415,7 @@
                 <m:d>
                   <m:dPr>
                     <m:ctrlPr>
-                      <w:ins w:id="100" w:author="Regular, Paul" w:date="2023-11-27T11:12:00Z">
+                      <w:ins w:id="128" w:author="Regular, Paul" w:date="2023-11-27T11:12:00Z">
                         <w:rPr>
                           <w:rFonts w:ascii="Cambria Math" w:hAnsi="Cambria Math"/>
                         </w:rPr>
@@ -2320,7 +2424,7 @@
                   </m:dPr>
                   <m:e>
                     <m:r>
-                      <w:ins w:id="101" w:author="Regular, Paul" w:date="2023-11-27T11:12:00Z">
+                      <w:ins w:id="129" w:author="Regular, Paul" w:date="2023-11-27T11:12:00Z">
                         <w:rPr>
                           <w:rFonts w:ascii="Cambria Math" w:hAnsi="Cambria Math"/>
                         </w:rPr>
@@ -2350,7 +2454,7 @@
                 </m:mc>
               </m:mcs>
               <m:ctrlPr>
-                <w:del w:id="102" w:author="Regular, Paul" w:date="2023-11-27T11:12:00Z">
+                <w:del w:id="130" w:author="Regular, Paul" w:date="2023-11-27T11:12:00Z">
                   <w:rPr>
                     <w:rFonts w:ascii="Cambria Math" w:hAnsi="Cambria Math"/>
                   </w:rPr>
@@ -2360,7 +2464,7 @@
             <m:mr>
               <m:e>
                 <m:r>
-                  <w:del w:id="103" w:author="Regular, Paul" w:date="2023-11-27T11:12:00Z">
+                  <w:del w:id="131" w:author="Regular, Paul" w:date="2023-11-27T11:12:00Z">
                     <w:rPr>
                       <w:rFonts w:ascii="Cambria Math" w:hAnsi="Cambria Math"/>
                     </w:rPr>
@@ -2370,7 +2474,7 @@
                 <m:d>
                   <m:dPr>
                     <m:ctrlPr>
-                      <w:del w:id="104" w:author="Regular, Paul" w:date="2023-11-27T11:12:00Z">
+                      <w:del w:id="132" w:author="Regular, Paul" w:date="2023-11-27T11:12:00Z">
                         <w:rPr>
                           <w:rFonts w:ascii="Cambria Math" w:hAnsi="Cambria Math"/>
                         </w:rPr>
@@ -2381,7 +2485,7 @@
                     <m:sSub>
                       <m:sSubPr>
                         <m:ctrlPr>
-                          <w:del w:id="105" w:author="Regular, Paul" w:date="2023-11-27T11:12:00Z">
+                          <w:del w:id="133" w:author="Regular, Paul" w:date="2023-11-27T11:12:00Z">
                             <w:rPr>
                               <w:rFonts w:ascii="Cambria Math" w:hAnsi="Cambria Math"/>
                             </w:rPr>
@@ -2390,7 +2494,7 @@
                       </m:sSubPr>
                       <m:e>
                         <m:r>
-                          <w:del w:id="106" w:author="Regular, Paul" w:date="2023-11-27T11:12:00Z">
+                          <w:del w:id="134" w:author="Regular, Paul" w:date="2023-11-27T11:12:00Z">
                             <w:rPr>
                               <w:rFonts w:ascii="Cambria Math" w:hAnsi="Cambria Math"/>
                             </w:rPr>
@@ -2400,7 +2504,7 @@
                       </m:e>
                       <m:sub>
                         <m:r>
-                          <w:del w:id="107" w:author="Regular, Paul" w:date="2023-11-27T11:12:00Z">
+                          <w:del w:id="135" w:author="Regular, Paul" w:date="2023-11-27T11:12:00Z">
                             <w:rPr>
                               <w:rFonts w:ascii="Cambria Math" w:hAnsi="Cambria Math"/>
                             </w:rPr>
@@ -2412,7 +2516,7 @@
                   </m:e>
                 </m:d>
                 <m:r>
-                  <w:del w:id="108" w:author="Regular, Paul" w:date="2023-11-27T11:12:00Z">
+                  <w:del w:id="136" w:author="Regular, Paul" w:date="2023-11-27T11:12:00Z">
                     <m:rPr>
                       <m:sty m:val="p"/>
                     </m:rPr>
@@ -2425,7 +2529,7 @@
                 <m:sSub>
                   <m:sSubPr>
                     <m:ctrlPr>
-                      <w:del w:id="109" w:author="Regular, Paul" w:date="2023-11-27T11:12:00Z">
+                      <w:del w:id="137" w:author="Regular, Paul" w:date="2023-11-27T11:12:00Z">
                         <w:rPr>
                           <w:rFonts w:ascii="Cambria Math" w:hAnsi="Cambria Math"/>
                         </w:rPr>
@@ -2434,7 +2538,7 @@
                   </m:sSubPr>
                   <m:e>
                     <m:r>
-                      <w:del w:id="110" w:author="Regular, Paul" w:date="2023-11-27T11:12:00Z">
+                      <w:del w:id="138" w:author="Regular, Paul" w:date="2023-11-27T11:12:00Z">
                         <w:rPr>
                           <w:rFonts w:ascii="Cambria Math" w:hAnsi="Cambria Math"/>
                         </w:rPr>
@@ -2444,7 +2548,7 @@
                   </m:e>
                   <m:sub>
                     <m:r>
-                      <w:del w:id="111" w:author="Regular, Paul" w:date="2023-11-27T11:12:00Z">
+                      <w:del w:id="139" w:author="Regular, Paul" w:date="2023-11-27T11:12:00Z">
                         <w:rPr>
                           <w:rFonts w:ascii="Cambria Math" w:hAnsi="Cambria Math"/>
                         </w:rPr>
@@ -2456,7 +2560,7 @@
                 <m:sSub>
                   <m:sSubPr>
                     <m:ctrlPr>
-                      <w:del w:id="112" w:author="Regular, Paul" w:date="2023-11-27T11:12:00Z">
+                      <w:del w:id="140" w:author="Regular, Paul" w:date="2023-11-27T11:12:00Z">
                         <w:rPr>
                           <w:rFonts w:ascii="Cambria Math" w:hAnsi="Cambria Math"/>
                         </w:rPr>
@@ -2465,7 +2569,7 @@
                   </m:sSubPr>
                   <m:e>
                     <m:r>
-                      <w:del w:id="113" w:author="Regular, Paul" w:date="2023-11-27T11:12:00Z">
+                      <w:del w:id="141" w:author="Regular, Paul" w:date="2023-11-27T11:12:00Z">
                         <w:rPr>
                           <w:rFonts w:ascii="Cambria Math" w:hAnsi="Cambria Math"/>
                         </w:rPr>
@@ -2475,7 +2579,7 @@
                   </m:e>
                   <m:sub>
                     <m:r>
-                      <w:del w:id="114" w:author="Regular, Paul" w:date="2023-11-27T11:12:00Z">
+                      <w:del w:id="142" w:author="Regular, Paul" w:date="2023-11-27T11:12:00Z">
                         <w:rPr>
                           <w:rFonts w:ascii="Cambria Math" w:hAnsi="Cambria Math"/>
                         </w:rPr>
@@ -2487,7 +2591,7 @@
                 <m:d>
                   <m:dPr>
                     <m:ctrlPr>
-                      <w:del w:id="115" w:author="Regular, Paul" w:date="2023-11-27T11:12:00Z">
+                      <w:del w:id="143" w:author="Regular, Paul" w:date="2023-11-27T11:12:00Z">
                         <w:rPr>
                           <w:rFonts w:ascii="Cambria Math" w:hAnsi="Cambria Math"/>
                         </w:rPr>
@@ -2496,7 +2600,7 @@
                   </m:dPr>
                   <m:e>
                     <m:r>
-                      <w:del w:id="116" w:author="Regular, Paul" w:date="2023-11-27T11:12:00Z">
+                      <w:del w:id="144" w:author="Regular, Paul" w:date="2023-11-27T11:12:00Z">
                         <w:rPr>
                           <w:rFonts w:ascii="Cambria Math" w:hAnsi="Cambria Math"/>
                         </w:rPr>
@@ -2504,7 +2608,7 @@
                       </w:del>
                     </m:r>
                     <m:r>
-                      <w:del w:id="117" w:author="Regular, Paul" w:date="2023-11-27T11:12:00Z">
+                      <w:del w:id="145" w:author="Regular, Paul" w:date="2023-11-27T11:12:00Z">
                         <m:rPr>
                           <m:sty m:val="p"/>
                         </m:rPr>
@@ -2517,7 +2621,7 @@
                     <m:f>
                       <m:fPr>
                         <m:ctrlPr>
-                          <w:del w:id="118" w:author="Regular, Paul" w:date="2023-11-27T11:12:00Z">
+                          <w:del w:id="146" w:author="Regular, Paul" w:date="2023-11-27T11:12:00Z">
                             <w:rPr>
                               <w:rFonts w:ascii="Cambria Math" w:hAnsi="Cambria Math"/>
                             </w:rPr>
@@ -2531,7 +2635,7 @@
                             <m:limLoc m:val="undOvr"/>
                             <m:supHide m:val="1"/>
                             <m:ctrlPr>
-                              <w:del w:id="119" w:author="Regular, Paul" w:date="2023-11-27T11:12:00Z">
+                              <w:del w:id="147" w:author="Regular, Paul" w:date="2023-11-27T11:12:00Z">
                                 <w:rPr>
                                   <w:rFonts w:ascii="Cambria Math" w:hAnsi="Cambria Math"/>
                                 </w:rPr>
@@ -2540,7 +2644,7 @@
                           </m:naryPr>
                           <m:sub>
                             <m:r>
-                              <w:del w:id="120" w:author="Regular, Paul" w:date="2023-11-27T11:12:00Z">
+                              <w:del w:id="148" w:author="Regular, Paul" w:date="2023-11-27T11:12:00Z">
                                 <w:rPr>
                                   <w:rFonts w:ascii="Cambria Math" w:hAnsi="Cambria Math"/>
                                 </w:rPr>
@@ -2550,7 +2654,7 @@
                           </m:sub>
                           <m:sup>
                             <m:r>
-                              <w:del w:id="121" w:author="Regular, Paul" w:date="2023-11-27T11:12:00Z">
+                              <w:del w:id="149" w:author="Regular, Paul" w:date="2023-11-27T11:12:00Z">
                                 <w:rPr>
                                   <w:rFonts w:ascii="Cambria Math" w:hAnsi="Cambria Math"/>
                                 </w:rPr>
@@ -2562,7 +2666,7 @@
                             <m:sSub>
                               <m:sSubPr>
                                 <m:ctrlPr>
-                                  <w:del w:id="122" w:author="Regular, Paul" w:date="2023-11-27T11:12:00Z">
+                                  <w:del w:id="150" w:author="Regular, Paul" w:date="2023-11-27T11:12:00Z">
                                     <w:rPr>
                                       <w:rFonts w:ascii="Cambria Math" w:hAnsi="Cambria Math"/>
                                     </w:rPr>
@@ -2571,7 +2675,7 @@
                               </m:sSubPr>
                               <m:e>
                                 <m:r>
-                                  <w:del w:id="123" w:author="Regular, Paul" w:date="2023-11-27T11:12:00Z">
+                                  <w:del w:id="151" w:author="Regular, Paul" w:date="2023-11-27T11:12:00Z">
                                     <w:rPr>
                                       <w:rFonts w:ascii="Cambria Math" w:hAnsi="Cambria Math"/>
                                     </w:rPr>
@@ -2581,7 +2685,7 @@
                               </m:e>
                               <m:sub>
                                 <m:r>
-                                  <w:del w:id="124" w:author="Regular, Paul" w:date="2023-11-27T11:12:00Z">
+                                  <w:del w:id="152" w:author="Regular, Paul" w:date="2023-11-27T11:12:00Z">
                                     <w:rPr>
                                       <w:rFonts w:ascii="Cambria Math" w:hAnsi="Cambria Math"/>
                                     </w:rPr>
@@ -2594,25 +2698,25 @@
                         </m:nary>
                       </m:num>
                       <m:den>
-                        <w:commentRangeStart w:id="125"/>
+                        <w:commentRangeStart w:id="153"/>
                         <m:r>
-                          <w:del w:id="126" w:author="Regular, Paul" w:date="2023-11-27T11:12:00Z">
+                          <w:del w:id="154" w:author="Regular, Paul" w:date="2023-11-27T11:12:00Z">
                             <w:rPr>
                               <w:rFonts w:ascii="Cambria Math" w:hAnsi="Cambria Math"/>
                             </w:rPr>
                             <m:t>K</m:t>
                           </w:del>
                         </m:r>
-                        <w:commentRangeEnd w:id="125"/>
+                        <w:commentRangeEnd w:id="153"/>
                         <m:r>
-                          <w:del w:id="127" w:author="Regular, Paul" w:date="2023-11-27T11:12:00Z">
+                          <w:del w:id="155" w:author="Regular, Paul" w:date="2023-11-27T11:12:00Z">
                             <m:rPr>
                               <m:sty m:val="p"/>
                             </m:rPr>
                             <w:rPr>
                               <w:rStyle w:val="CommentReference"/>
                             </w:rPr>
-                            <w:commentReference w:id="125"/>
+                            <w:commentReference w:id="153"/>
                           </w:del>
                         </m:r>
                       </m:den>
@@ -2620,7 +2724,7 @@
                   </m:e>
                 </m:d>
                 <m:r>
-                  <w:del w:id="128" w:author="Regular, Paul" w:date="2023-11-27T11:12:00Z">
+                  <w:del w:id="156" w:author="Regular, Paul" w:date="2023-11-27T11:12:00Z">
                     <m:rPr>
                       <m:sty m:val="p"/>
                     </m:rPr>
@@ -2633,7 +2737,7 @@
               </m:e>
               <m:e>
                 <m:r>
-                  <w:del w:id="129" w:author="Regular, Paul" w:date="2023-11-27T11:12:00Z">
+                  <w:del w:id="157" w:author="Regular, Paul" w:date="2023-11-27T11:12:00Z">
                     <w:rPr>
                       <w:rFonts w:ascii="Cambria Math" w:hAnsi="Cambria Math"/>
                     </w:rPr>
@@ -2643,7 +2747,7 @@
                 <m:d>
                   <m:dPr>
                     <m:ctrlPr>
-                      <w:del w:id="130" w:author="Regular, Paul" w:date="2023-11-27T11:12:00Z">
+                      <w:del w:id="158" w:author="Regular, Paul" w:date="2023-11-27T11:12:00Z">
                         <w:rPr>
                           <w:rFonts w:ascii="Cambria Math" w:hAnsi="Cambria Math"/>
                         </w:rPr>
@@ -2652,7 +2756,7 @@
                   </m:dPr>
                   <m:e>
                     <m:r>
-                      <w:del w:id="131" w:author="Regular, Paul" w:date="2023-11-27T11:12:00Z">
+                      <w:del w:id="159" w:author="Regular, Paul" w:date="2023-11-27T11:12:00Z">
                         <w:rPr>
                           <w:rFonts w:ascii="Cambria Math" w:hAnsi="Cambria Math"/>
                         </w:rPr>
@@ -2674,17 +2778,16 @@
       <w:r>
         <w:t xml:space="preserve">While intrinsic rates of growth may vary across species, this formulation implies that the growth of all species is ultimately limited by the finite amount of energy in a region (i.e., as the </w:t>
       </w:r>
-      <w:commentRangeStart w:id="132"/>
-      <w:r>
-        <w:lastRenderedPageBreak/>
+      <w:commentRangeStart w:id="160"/>
+      <w:r>
         <w:t>population</w:t>
       </w:r>
-      <w:commentRangeEnd w:id="132"/>
+      <w:commentRangeEnd w:id="160"/>
       <w:r>
         <w:rPr>
           <w:rStyle w:val="CommentReference"/>
         </w:rPr>
-        <w:commentReference w:id="132"/>
+        <w:commentReference w:id="160"/>
       </w:r>
       <w:r>
         <w:t xml:space="preserve"> in the system increases towards </w:t>
@@ -3501,21 +3604,21 @@
       <w:r>
         <w:t xml:space="preserve">The inclusion of multiple species in the model permits the estimation of covariance. While covarying changes in observed populations may be described using observation errors, we assume that most covariance stems from </w:t>
       </w:r>
-      <w:commentRangeStart w:id="133"/>
+      <w:commentRangeStart w:id="161"/>
       <w:r>
         <w:t>population processes</w:t>
       </w:r>
-      <w:commentRangeEnd w:id="133"/>
+      <w:commentRangeEnd w:id="161"/>
       <w:r>
         <w:rPr>
           <w:rStyle w:val="CommentReference"/>
         </w:rPr>
-        <w:commentReference w:id="133"/>
+        <w:commentReference w:id="161"/>
       </w:r>
       <w:r>
         <w:t xml:space="preserve">. We therefore assume that observation errors are independent and </w:t>
       </w:r>
-      <w:ins w:id="134" w:author="Regular, Paul" w:date="2023-11-27T11:12:00Z">
+      <w:ins w:id="162" w:author="Regular, Paul" w:date="2023-11-27T11:12:00Z">
         <w:r>
           <w:t xml:space="preserve">normal </w:t>
         </w:r>
@@ -3524,28 +3627,28 @@
           <w:t>distribution</w:t>
         </w:r>
       </w:ins>
-      <w:del w:id="135" w:author="Regular, Paul" w:date="2023-11-27T11:12:00Z">
+      <w:del w:id="163" w:author="Regular, Paul" w:date="2023-11-27T11:12:00Z">
         <w:r>
           <w:delText>normal</w:delText>
         </w:r>
       </w:del>
-      <w:ins w:id="136" w:author="Rideout, Rick" w:date="2023-07-20T08:52:00Z">
+      <w:ins w:id="164" w:author="Rideout, Rick" w:date="2023-07-20T08:52:00Z">
         <w:r>
           <w:t>ly</w:t>
         </w:r>
       </w:ins>
-      <w:del w:id="137" w:author="Regular, Paul" w:date="2023-11-27T11:12:00Z">
+      <w:del w:id="165" w:author="Regular, Paul" w:date="2023-11-27T11:12:00Z">
         <w:r>
           <w:delText xml:space="preserve"> distribut</w:delText>
         </w:r>
       </w:del>
-      <w:ins w:id="138" w:author="Rideout, Rick" w:date="2023-07-20T08:52:00Z">
+      <w:ins w:id="166" w:author="Rideout, Rick" w:date="2023-07-20T08:52:00Z">
         <w:r>
           <w:t>ed</w:t>
         </w:r>
       </w:ins>
       <w:proofErr w:type="spellEnd"/>
-      <w:del w:id="139" w:author="Rideout, Rick" w:date="2023-07-20T08:52:00Z">
+      <w:del w:id="167" w:author="Rideout, Rick" w:date="2023-07-20T08:52:00Z">
         <w:r>
           <w:delText>ion</w:delText>
         </w:r>
@@ -3748,18 +3851,22 @@
         </m:r>
       </m:oMath>
       <w:r>
-        <w:t xml:space="preserve">, species interactions may elicit positive or negative population responses resulting from direct or indirect associations. We therefore apply the multivariate normal distribution to account for the possibility that process errors are not independent across species. Deviations from expected production may also display temporal dependence if the factors contributing to the process errors change </w:t>
-      </w:r>
-      <w:commentRangeStart w:id="140"/>
+        <w:t xml:space="preserve">, species interactions may elicit positive or negative population responses resulting from direct or indirect associations. We therefore apply the multivariate normal distribution to account for the possibility that process errors are not independent across species. </w:t>
+      </w:r>
+      <w:r>
+        <w:lastRenderedPageBreak/>
+        <w:t xml:space="preserve">Deviations from expected production may also display temporal dependence if the factors contributing to the process errors change </w:t>
+      </w:r>
+      <w:commentRangeStart w:id="168"/>
       <w:r>
         <w:t>slowly through time</w:t>
       </w:r>
-      <w:commentRangeEnd w:id="140"/>
+      <w:commentRangeEnd w:id="168"/>
       <w:r>
         <w:rPr>
           <w:rStyle w:val="CommentReference"/>
         </w:rPr>
-        <w:commentReference w:id="140"/>
+        <w:commentReference w:id="168"/>
       </w:r>
       <w:r>
         <w:t>. Such inertia may cause positive or negative process errors to persist across several years. A first-order autoregressive (AR1) process was therefore applied to account for temporal dependence. Both sources of dependence are modeled using a multivariate AR1 process where</w:t>
@@ -4468,7 +4575,6 @@
         <w:pStyle w:val="FirstParagraph"/>
       </w:pPr>
       <w:r>
-        <w:lastRenderedPageBreak/>
         <w:t>and</w:t>
       </w:r>
     </w:p>
@@ -5379,7 +5485,7 @@
         <m:sSub>
           <m:sSubPr>
             <m:ctrlPr>
-              <w:ins w:id="141" w:author="Regular, Paul" w:date="2023-11-27T11:12:00Z">
+              <w:ins w:id="169" w:author="Regular, Paul" w:date="2023-11-27T11:12:00Z">
                 <w:rPr>
                   <w:rFonts w:ascii="Cambria Math" w:hAnsi="Cambria Math"/>
                 </w:rPr>
@@ -5388,7 +5494,7 @@
           </m:sSubPr>
           <m:e>
             <m:r>
-              <w:ins w:id="142" w:author="Regular, Paul" w:date="2023-11-27T11:12:00Z">
+              <w:ins w:id="170" w:author="Regular, Paul" w:date="2023-11-27T11:12:00Z">
                 <w:rPr>
                   <w:rFonts w:ascii="Cambria Math" w:hAnsi="Cambria Math"/>
                 </w:rPr>
@@ -5398,7 +5504,7 @@
           </m:e>
           <m:sub>
             <m:r>
-              <w:ins w:id="143" w:author="Regular, Paul" w:date="2023-11-27T11:12:00Z">
+              <w:ins w:id="171" w:author="Regular, Paul" w:date="2023-11-27T11:12:00Z">
                 <w:rPr>
                   <w:rFonts w:ascii="Cambria Math" w:hAnsi="Cambria Math"/>
                 </w:rPr>
@@ -5406,7 +5512,7 @@
               </w:ins>
             </m:r>
             <m:r>
-              <w:ins w:id="144" w:author="Regular, Paul" w:date="2023-11-27T11:12:00Z">
+              <w:ins w:id="172" w:author="Regular, Paul" w:date="2023-11-27T11:12:00Z">
                 <m:rPr>
                   <m:sty m:val="p"/>
                 </m:rPr>
@@ -5417,7 +5523,7 @@
               </w:ins>
             </m:r>
             <m:r>
-              <w:ins w:id="145" w:author="Regular, Paul" w:date="2023-11-27T11:12:00Z">
+              <w:ins w:id="173" w:author="Regular, Paul" w:date="2023-11-27T11:12:00Z">
                 <w:rPr>
                   <w:rFonts w:ascii="Cambria Math" w:hAnsi="Cambria Math"/>
                 </w:rPr>
@@ -5429,7 +5535,7 @@
         <m:sSub>
           <m:sSubPr>
             <m:ctrlPr>
-              <w:del w:id="146" w:author="Regular, Paul" w:date="2023-11-27T11:12:00Z">
+              <w:del w:id="174" w:author="Regular, Paul" w:date="2023-11-27T11:12:00Z">
                 <w:rPr>
                   <w:rFonts w:ascii="Cambria Math" w:hAnsi="Cambria Math"/>
                 </w:rPr>
@@ -5438,7 +5544,7 @@
           </m:sSubPr>
           <m:e>
             <m:r>
-              <w:del w:id="147" w:author="Regular, Paul" w:date="2023-11-27T11:12:00Z">
+              <w:del w:id="175" w:author="Regular, Paul" w:date="2023-11-27T11:12:00Z">
                 <w:rPr>
                   <w:rFonts w:ascii="Cambria Math" w:hAnsi="Cambria Math"/>
                 </w:rPr>
@@ -5448,28 +5554,28 @@
           </m:e>
           <m:sub>
             <m:r>
-              <w:del w:id="148" w:author="Regular, Paul" w:date="2023-11-27T11:12:00Z">
+              <w:del w:id="176" w:author="Regular, Paul" w:date="2023-11-27T11:12:00Z">
                 <w:rPr>
                   <w:rFonts w:ascii="Cambria Math" w:hAnsi="Cambria Math"/>
                 </w:rPr>
                 <m:t>s</m:t>
               </w:del>
             </m:r>
-            <w:commentRangeStart w:id="149"/>
-            <w:commentRangeEnd w:id="149"/>
+            <w:commentRangeStart w:id="177"/>
+            <w:commentRangeEnd w:id="177"/>
             <m:r>
-              <w:del w:id="150" w:author="Regular, Paul" w:date="2023-11-27T11:12:00Z">
+              <w:del w:id="178" w:author="Regular, Paul" w:date="2023-11-27T11:12:00Z">
                 <m:rPr>
                   <m:sty m:val="p"/>
                 </m:rPr>
                 <w:rPr>
                   <w:rStyle w:val="CommentReference"/>
                 </w:rPr>
-                <w:commentReference w:id="149"/>
+                <w:commentReference w:id="177"/>
               </w:del>
             </m:r>
             <m:r>
-              <w:del w:id="151" w:author="Regular, Paul" w:date="2023-11-27T11:12:00Z">
+              <w:del w:id="179" w:author="Regular, Paul" w:date="2023-11-27T11:12:00Z">
                 <m:rPr>
                   <m:sty m:val="p"/>
                 </m:rPr>
@@ -5480,7 +5586,7 @@
               </w:del>
             </m:r>
             <m:r>
-              <w:del w:id="152" w:author="Regular, Paul" w:date="2023-11-27T11:12:00Z">
+              <w:del w:id="180" w:author="Regular, Paul" w:date="2023-11-27T11:12:00Z">
                 <w:rPr>
                   <w:rFonts w:ascii="Cambria Math" w:hAnsi="Cambria Math"/>
                 </w:rPr>
@@ -5825,7 +5931,11 @@
         </m:sSup>
       </m:oMath>
       <w:r>
-        <w:t xml:space="preserve">, and another that affects the carrying capacity by substituting </w:t>
+        <w:t xml:space="preserve">, and another that affects the carrying capacity </w:t>
+      </w:r>
+      <w:r>
+        <w:lastRenderedPageBreak/>
+        <w:t xml:space="preserve">by substituting </w:t>
       </w:r>
       <m:oMath>
         <m:r>
@@ -5948,27 +6058,27 @@
       <w:r>
         <w:t xml:space="preserve">. The idea is that some factors may affect positive or negative changes in the populations while others may affect change in the total carrying capacity of the system. A covariate option for intrinsic rates of increase was not implemented </w:t>
       </w:r>
-      <w:del w:id="153" w:author="Rideout, Rick" w:date="2023-07-20T09:22:00Z">
+      <w:del w:id="181" w:author="Rideout, Rick" w:date="2023-07-20T09:22:00Z">
         <w:r>
           <w:delText xml:space="preserve">as </w:delText>
         </w:r>
       </w:del>
-      <w:commentRangeStart w:id="154"/>
-      <w:ins w:id="155" w:author="Rideout, Rick" w:date="2023-07-20T09:22:00Z">
+      <w:commentRangeStart w:id="182"/>
+      <w:ins w:id="183" w:author="Rideout, Rick" w:date="2023-07-20T09:22:00Z">
         <w:r>
           <w:t>since</w:t>
         </w:r>
       </w:ins>
-      <w:commentRangeEnd w:id="154"/>
-      <w:ins w:id="156" w:author="Rideout, Rick" w:date="2023-07-20T09:23:00Z">
+      <w:commentRangeEnd w:id="182"/>
+      <w:ins w:id="184" w:author="Rideout, Rick" w:date="2023-07-20T09:23:00Z">
         <w:r>
           <w:rPr>
             <w:rStyle w:val="CommentReference"/>
           </w:rPr>
-          <w:commentReference w:id="154"/>
+          <w:commentReference w:id="182"/>
         </w:r>
       </w:ins>
-      <w:ins w:id="157" w:author="Rideout, Rick" w:date="2023-07-20T09:22:00Z">
+      <w:ins w:id="185" w:author="Rideout, Rick" w:date="2023-07-20T09:22:00Z">
         <w:r>
           <w:t xml:space="preserve"> </w:t>
         </w:r>
@@ -5985,11 +6095,7 @@
         </w:r>
       </w:hyperlink>
       <w:r>
-        <w:t xml:space="preserve">). The formulation was also modified to fit the single-species Schaefer production function by dropping the summation of biomass in </w:t>
-      </w:r>
-      <w:r>
-        <w:lastRenderedPageBreak/>
-        <w:t xml:space="preserve">equation (5) and estimating species-specific carrying capacities, </w:t>
+        <w:t xml:space="preserve">). The formulation was also modified to fit the single-species Schaefer production function by dropping the summation of biomass in equation (5) and estimating species-specific carrying capacities, </w:t>
       </w:r>
       <m:oMath>
         <m:sSub>
@@ -6026,8 +6132,8 @@
       <w:pPr>
         <w:pStyle w:val="Heading2"/>
       </w:pPr>
-      <w:bookmarkStart w:id="158" w:name="statistical-framework"/>
-      <w:bookmarkEnd w:id="70"/>
+      <w:bookmarkStart w:id="186" w:name="statistical-framework"/>
+      <w:bookmarkEnd w:id="98"/>
       <w:r>
         <w:t>Statistical framework</w:t>
       </w:r>
@@ -6050,12 +6156,12 @@
       <w:r>
         <w:t xml:space="preserve">), which is </w:t>
       </w:r>
-      <w:del w:id="159" w:author="Rideout, Rick" w:date="2023-07-20T09:28:00Z">
+      <w:del w:id="187" w:author="Rideout, Rick" w:date="2023-07-20T09:28:00Z">
         <w:r>
           <w:delText xml:space="preserve">package for </w:delText>
         </w:r>
       </w:del>
-      <w:ins w:id="160" w:author="Rideout, Rick" w:date="2023-07-20T09:28:00Z">
+      <w:ins w:id="188" w:author="Rideout, Rick" w:date="2023-07-20T09:28:00Z">
         <w:r>
           <w:t xml:space="preserve">a </w:t>
         </w:r>
@@ -6074,12 +6180,12 @@
       <w:r>
         <w:t xml:space="preserve">) </w:t>
       </w:r>
-      <w:ins w:id="161" w:author="Rideout, Rick" w:date="2023-07-20T09:28:00Z">
+      <w:ins w:id="189" w:author="Rideout, Rick" w:date="2023-07-20T09:28:00Z">
         <w:r>
           <w:t>package that</w:t>
         </w:r>
       </w:ins>
-      <w:del w:id="162" w:author="Rideout, Rick" w:date="2023-07-20T09:28:00Z">
+      <w:del w:id="190" w:author="Rideout, Rick" w:date="2023-07-20T09:28:00Z">
         <w:r>
           <w:delText>and</w:delText>
         </w:r>
@@ -6120,7 +6226,7 @@
       <w:r>
         <w:t xml:space="preserve">), both frequentist and Bayesian inference of model parameters are possible. In development, we found that estimation </w:t>
       </w:r>
-      <w:ins w:id="163" w:author="Rideout, Rick" w:date="2023-07-20T09:31:00Z">
+      <w:ins w:id="191" w:author="Rideout, Rick" w:date="2023-07-20T09:31:00Z">
         <w:r>
           <w:t xml:space="preserve">of parameters </w:t>
         </w:r>
@@ -6128,12 +6234,12 @@
       <w:r>
         <w:t xml:space="preserve">was generally more successful when vaguely informative priors </w:t>
       </w:r>
-      <w:del w:id="164" w:author="Rideout, Rick" w:date="2023-07-20T09:31:00Z">
+      <w:del w:id="192" w:author="Rideout, Rick" w:date="2023-07-20T09:31:00Z">
         <w:r>
           <w:delText xml:space="preserve">are </w:delText>
         </w:r>
       </w:del>
-      <w:ins w:id="165" w:author="Rideout, Rick" w:date="2023-07-20T09:31:00Z">
+      <w:ins w:id="193" w:author="Rideout, Rick" w:date="2023-07-20T09:31:00Z">
         <w:r>
           <w:t xml:space="preserve">were </w:t>
         </w:r>
@@ -6141,12 +6247,12 @@
       <w:r>
         <w:t>specified</w:t>
       </w:r>
-      <w:ins w:id="166" w:author="Rideout, Rick" w:date="2023-07-20T09:34:00Z">
+      <w:ins w:id="194" w:author="Rideout, Rick" w:date="2023-07-20T09:34:00Z">
         <w:r>
           <w:t xml:space="preserve">, and </w:t>
         </w:r>
       </w:ins>
-      <w:del w:id="167" w:author="Rideout, Rick" w:date="2023-07-20T09:34:00Z">
+      <w:del w:id="195" w:author="Rideout, Rick" w:date="2023-07-20T09:34:00Z">
         <w:r>
           <w:delText xml:space="preserve"> as parameters were, </w:delText>
         </w:r>
@@ -6167,9 +6273,10 @@
       <w:pPr>
         <w:pStyle w:val="Heading2"/>
       </w:pPr>
-      <w:bookmarkStart w:id="168" w:name="case-study"/>
-      <w:bookmarkEnd w:id="158"/>
-      <w:r>
+      <w:bookmarkStart w:id="196" w:name="case-study"/>
+      <w:bookmarkEnd w:id="186"/>
+      <w:r>
+        <w:lastRenderedPageBreak/>
         <w:t>Case study</w:t>
       </w:r>
     </w:p>
@@ -6177,7 +6284,7 @@
       <w:pPr>
         <w:pStyle w:val="Heading3"/>
       </w:pPr>
-      <w:bookmarkStart w:id="169" w:name="data"/>
+      <w:bookmarkStart w:id="197" w:name="data"/>
       <w:r>
         <w:t>Data</w:t>
       </w:r>
@@ -6189,16 +6296,16 @@
       <w:r>
         <w:t xml:space="preserve">The multispecies production model described above requires two basic inputs for </w:t>
       </w:r>
-      <w:commentRangeStart w:id="170"/>
+      <w:commentRangeStart w:id="198"/>
       <w:r>
         <w:t xml:space="preserve">one or more </w:t>
       </w:r>
-      <w:commentRangeEnd w:id="170"/>
+      <w:commentRangeEnd w:id="198"/>
       <w:r>
         <w:rPr>
           <w:rStyle w:val="CommentReference"/>
         </w:rPr>
-        <w:commentReference w:id="170"/>
+        <w:commentReference w:id="198"/>
       </w:r>
       <w:r>
         <w:t>species in a region: a time-series of catch (</w:t>
@@ -6291,11 +6398,7 @@
         </m:sSub>
       </m:oMath>
       <w:r>
-        <w:t xml:space="preserve"> in equation (6)). The Northwest Atlantic Fisheries Organization (NAFO) and Fisheries and Oceans Canada (DFO) have been collecting and curating such information for multiple fish populations along the shelves of Newfoundland and Labrador (NL) since the 1970s. The communities inhabiting these shelves can be divided into several regions with distinct </w:t>
-      </w:r>
-      <w:r>
-        <w:lastRenderedPageBreak/>
-        <w:t>productivity [i.e. ecosystem production units; Pepin et al. (</w:t>
+        <w:t xml:space="preserve"> in equation (6)). The Northwest Atlantic Fisheries Organization (NAFO) and Fisheries and Oceans Canada (DFO) have been collecting and curating such information for multiple fish populations along the shelves of Newfoundland and Labrador (NL) since the 1970s. The communities inhabiting these shelves can be divided into several regions with distinct productivity [i.e. ecosystem production units; Pepin et al. (</w:t>
       </w:r>
       <w:hyperlink w:anchor="ref-pepin2014">
         <w:r>
@@ -6308,17 +6411,17 @@
       <w:r>
         <w:t>)]. For our case study, we tallied catch data and calculated survey indices of multiple demersal fish populations from three regions</w:t>
       </w:r>
-      <w:ins w:id="171" w:author="Regular, Paul" w:date="2023-11-27T11:12:00Z">
+      <w:ins w:id="199" w:author="Regular, Paul" w:date="2023-11-27T11:12:00Z">
         <w:r>
           <w:t>:</w:t>
         </w:r>
       </w:ins>
-      <w:ins w:id="172" w:author="Rideout, Rick" w:date="2023-07-20T09:39:00Z">
+      <w:ins w:id="200" w:author="Rideout, Rick" w:date="2023-07-20T09:39:00Z">
         <w:r>
           <w:t xml:space="preserve"> (Figure 1)</w:t>
         </w:r>
       </w:ins>
-      <w:del w:id="173" w:author="Regular, Paul" w:date="2023-11-27T11:12:00Z">
+      <w:del w:id="201" w:author="Regular, Paul" w:date="2023-11-27T11:12:00Z">
         <w:r>
           <w:delText>:</w:delText>
         </w:r>
@@ -6326,7 +6429,7 @@
       <w:r>
         <w:t xml:space="preserve"> 1) the Northeast NL Shelf (NAFO divisions 2J3K), 2) the Grand Bank (NAFO divisions 3LNO), and 3) Southern NL (NAFO sub-division 3Ps</w:t>
       </w:r>
-      <w:del w:id="174" w:author="Rideout, Rick" w:date="2023-07-20T09:39:00Z">
+      <w:del w:id="202" w:author="Rideout, Rick" w:date="2023-07-20T09:39:00Z">
         <w:r>
           <w:delText>; Figure 1</w:delText>
         </w:r>
@@ -6339,16 +6442,16 @@
       <w:pPr>
         <w:pStyle w:val="BodyText"/>
       </w:pPr>
-      <w:commentRangeStart w:id="175"/>
+      <w:commentRangeStart w:id="203"/>
       <w:r>
         <w:t xml:space="preserve">Catch data were extracted from </w:t>
       </w:r>
-      <w:del w:id="176" w:author="Rideout, Rick" w:date="2023-07-20T09:41:00Z">
+      <w:del w:id="204" w:author="Rideout, Rick" w:date="2023-07-20T09:41:00Z">
         <w:r>
           <w:delText xml:space="preserve">the </w:delText>
         </w:r>
       </w:del>
-      <w:ins w:id="177" w:author="Rideout, Rick" w:date="2023-07-20T09:41:00Z">
+      <w:ins w:id="205" w:author="Rideout, Rick" w:date="2023-07-20T09:41:00Z">
         <w:r>
           <w:t xml:space="preserve">NAFO’s </w:t>
         </w:r>
@@ -6356,17 +6459,17 @@
       <w:r>
         <w:t xml:space="preserve">STATLANT 21A database </w:t>
       </w:r>
-      <w:del w:id="178" w:author="Rideout, Rick" w:date="2023-07-20T09:41:00Z">
+      <w:del w:id="206" w:author="Rideout, Rick" w:date="2023-07-20T09:41:00Z">
         <w:r>
           <w:delText xml:space="preserve">maintained by NAFO </w:delText>
         </w:r>
       </w:del>
-      <w:commentRangeEnd w:id="175"/>
+      <w:commentRangeEnd w:id="203"/>
       <w:r>
         <w:rPr>
           <w:rStyle w:val="CommentReference"/>
         </w:rPr>
-        <w:commentReference w:id="175"/>
+        <w:commentReference w:id="203"/>
       </w:r>
       <w:r>
         <w:t>(</w:t>
@@ -6391,16 +6494,16 @@
       <w:r>
         <w:t xml:space="preserve"> annually (roughly the size of Sweden or the Yukon, Canada) to depth up to 1500 m. Since the inception of this program in 1971, survey platforms and protocols have undergone a series of changes that affect the continuity of the data collected in each region and season. A Yankee then Engel otter trawl, with nets designed to catch large demersal fish, were used between 1971 to 1994. </w:t>
       </w:r>
-      <w:commentRangeStart w:id="179"/>
+      <w:commentRangeStart w:id="207"/>
       <w:r>
         <w:t>In 1995, both survey vessels and gear were changed</w:t>
       </w:r>
-      <w:commentRangeEnd w:id="179"/>
+      <w:commentRangeEnd w:id="207"/>
       <w:r>
         <w:rPr>
           <w:rStyle w:val="CommentReference"/>
         </w:rPr>
-        <w:commentReference w:id="179"/>
+        <w:commentReference w:id="207"/>
       </w:r>
       <w:r>
         <w:t xml:space="preserve">. Since then, a </w:t>
@@ -6411,7 +6514,11 @@
       </w:r>
       <w:proofErr w:type="spellEnd"/>
       <w:r>
-        <w:t xml:space="preserve"> shrimp trawl has been used and, because of its smaller mesh size, a broader range of species and size groups have been captured (</w:t>
+        <w:t xml:space="preserve"> shrimp trawl </w:t>
+      </w:r>
+      <w:r>
+        <w:lastRenderedPageBreak/>
+        <w:t>has been used and, because of its smaller mesh size, a broader range of species and size groups have been captured (</w:t>
       </w:r>
       <w:hyperlink w:anchor="ref-chadwick2007">
         <w:r>
@@ -6432,12 +6539,12 @@
       <w:r>
         <w:t>) and for each season and region, samples</w:t>
       </w:r>
-      <w:ins w:id="180" w:author="Regular, Paul" w:date="2023-11-27T11:12:00Z">
+      <w:ins w:id="208" w:author="Regular, Paul" w:date="2023-11-27T11:12:00Z">
         <w:r>
           <w:t xml:space="preserve"> </w:t>
         </w:r>
       </w:ins>
-      <w:ins w:id="181" w:author="Joanne Morgan" w:date="2023-08-28T10:47:00Z">
+      <w:ins w:id="209" w:author="Joanne Morgan" w:date="2023-08-28T10:47:00Z">
         <w:r>
           <w:t>used in this study</w:t>
         </w:r>
@@ -6457,11 +6564,7 @@
         </w:r>
       </w:hyperlink>
       <w:r>
-        <w:t xml:space="preserve">) were then conducted on the remaining species to obtain indices of total biomass. To minimize bias introduced by inconsistent survey coverage, indices from years where more than 20% of the biomass was likely missed, inferred from time averaged percent occupancy within strata, were </w:t>
-      </w:r>
-      <w:r>
-        <w:lastRenderedPageBreak/>
-        <w:t>excluded from our analysis [</w:t>
+        <w:t>) were then conducted on the remaining species to obtain indices of total biomass. To minimize bias introduced by inconsistent survey coverage, indices from years where more than 20% of the biomass was likely missed, inferred from time averaged percent occupancy within strata, were excluded from our analysis [</w:t>
       </w:r>
       <w:proofErr w:type="spellStart"/>
       <w:r>
@@ -6496,12 +6599,12 @@
       <w:r>
         <w:t xml:space="preserve"> </w:t>
       </w:r>
-      <w:del w:id="182" w:author="Rideout, Rick" w:date="2023-07-20T09:54:00Z">
+      <w:del w:id="210" w:author="Rideout, Rick" w:date="2023-07-20T09:54:00Z">
         <w:r>
           <w:delText xml:space="preserve">or </w:delText>
         </w:r>
       </w:del>
-      <w:ins w:id="183" w:author="Rideout, Rick" w:date="2023-07-20T09:54:00Z">
+      <w:ins w:id="211" w:author="Rideout, Rick" w:date="2023-07-20T09:54:00Z">
         <w:r>
           <w:t xml:space="preserve">and  </w:t>
         </w:r>
@@ -6522,7 +6625,7 @@
         <w:t>mentella</w:t>
       </w:r>
       <w:proofErr w:type="spellEnd"/>
-      <w:ins w:id="184" w:author="Rideout, Rick" w:date="2023-07-20T09:54:00Z">
+      <w:ins w:id="212" w:author="Rideout, Rick" w:date="2023-07-20T09:54:00Z">
         <w:r>
           <w:rPr>
             <w:i/>
@@ -6556,12 +6659,12 @@
       <w:r>
         <w:t xml:space="preserve"> </w:t>
       </w:r>
-      <w:del w:id="185" w:author="Rideout, Rick" w:date="2023-07-20T09:55:00Z">
+      <w:del w:id="213" w:author="Rideout, Rick" w:date="2023-07-20T09:55:00Z">
         <w:r>
           <w:delText xml:space="preserve">or </w:delText>
         </w:r>
       </w:del>
-      <w:ins w:id="186" w:author="Rideout, Rick" w:date="2023-07-20T09:55:00Z">
+      <w:ins w:id="214" w:author="Rideout, Rick" w:date="2023-07-20T09:55:00Z">
         <w:r>
           <w:t xml:space="preserve">and </w:t>
         </w:r>
@@ -6573,7 +6676,7 @@
         </w:rPr>
         <w:t>A. minor</w:t>
       </w:r>
-      <w:ins w:id="187" w:author="Rideout, Rick" w:date="2023-07-20T09:55:00Z">
+      <w:ins w:id="215" w:author="Rideout, Rick" w:date="2023-07-20T09:55:00Z">
         <w:r>
           <w:rPr>
             <w:i/>
@@ -6710,12 +6813,12 @@
       <w:r>
         <w:t xml:space="preserve"> </w:t>
       </w:r>
-      <w:del w:id="188" w:author="Rideout, Rick" w:date="2023-07-20T09:56:00Z">
+      <w:del w:id="216" w:author="Rideout, Rick" w:date="2023-07-20T09:56:00Z">
         <w:r>
           <w:delText xml:space="preserve">or </w:delText>
         </w:r>
       </w:del>
-      <w:ins w:id="189" w:author="Rideout, Rick" w:date="2023-07-20T09:56:00Z">
+      <w:ins w:id="217" w:author="Rideout, Rick" w:date="2023-07-20T09:56:00Z">
         <w:r>
           <w:t xml:space="preserve">and </w:t>
         </w:r>
@@ -6745,7 +6848,7 @@
         <w:t>senta</w:t>
       </w:r>
       <w:proofErr w:type="spellEnd"/>
-      <w:ins w:id="190" w:author="Rideout, Rick" w:date="2023-07-20T09:56:00Z">
+      <w:ins w:id="218" w:author="Rideout, Rick" w:date="2023-07-20T09:56:00Z">
         <w:r>
           <w:rPr>
             <w:i/>
@@ -6830,9 +6933,10 @@
       <w:pPr>
         <w:pStyle w:val="Heading3"/>
       </w:pPr>
-      <w:bookmarkStart w:id="191" w:name="priors"/>
-      <w:bookmarkEnd w:id="169"/>
-      <w:r>
+      <w:bookmarkStart w:id="219" w:name="priors"/>
+      <w:bookmarkEnd w:id="197"/>
+      <w:r>
+        <w:lastRenderedPageBreak/>
         <w:t>Priors</w:t>
       </w:r>
     </w:p>
@@ -6874,7 +6978,7 @@
       <w:pPr>
         <w:pStyle w:val="Heading4"/>
       </w:pPr>
-      <w:bookmarkStart w:id="192" w:name="Xe2c06d4e394bc9e9fe771990bd7efb8518aca55"/>
+      <w:bookmarkStart w:id="220" w:name="Xe2c06d4e394bc9e9fe771990bd7efb8518aca55"/>
       <w:r>
         <w:rPr>
           <w:i/>
@@ -7536,16 +7640,16 @@
       <w:r>
         <w:t xml:space="preserve"> are the lower and upper values. </w:t>
       </w:r>
-      <w:commentRangeStart w:id="193"/>
+      <w:commentRangeStart w:id="221"/>
       <w:r>
         <w:t>On the lower end, this prior imposes the assumption that the fishery is unlikely to have caught more fish in a single year than the system is capable of supporting</w:t>
       </w:r>
-      <w:commentRangeEnd w:id="193"/>
+      <w:commentRangeEnd w:id="221"/>
       <w:r>
         <w:rPr>
           <w:rStyle w:val="CommentReference"/>
         </w:rPr>
-        <w:commentReference w:id="193"/>
+        <w:commentReference w:id="221"/>
       </w:r>
       <w:r>
         <w:t xml:space="preserve"> and, on the upper end, it assumes that the maximum observed catch represents a portion of the true carrying capacity of the system (</w:t>
@@ -7589,13 +7693,14 @@
       <w:pPr>
         <w:pStyle w:val="Heading4"/>
       </w:pPr>
-      <w:bookmarkStart w:id="194" w:name="starting-biomass-b_1s"/>
-      <w:bookmarkEnd w:id="192"/>
+      <w:bookmarkStart w:id="222" w:name="starting-biomass-b_1s"/>
+      <w:bookmarkEnd w:id="220"/>
       <w:r>
         <w:rPr>
           <w:i/>
           <w:iCs/>
         </w:rPr>
+        <w:lastRenderedPageBreak/>
         <w:t xml:space="preserve">Starting biomass, </w:t>
       </w:r>
       <m:oMath>
@@ -8202,7 +8307,7 @@
       <w:r>
         <w:t xml:space="preserve">, this assumes that the fishery did not catch all of the biomass in the first year and it assumes that the catch represents a portion of the biomass in the first year. A flaw with the upper value for this prior is that a lack of market demand or conservation concerns may contradict the assumption that landings are coarsely proportional to stock size. However, the upper range chosen was considered reasonable for this case study as there was an active fishery for each species </w:t>
       </w:r>
-      <w:ins w:id="195" w:author="Rideout, Rick" w:date="2023-07-20T10:03:00Z">
+      <w:ins w:id="223" w:author="Rideout, Rick" w:date="2023-07-20T10:03:00Z">
         <w:r>
           <w:t xml:space="preserve">examined here </w:t>
         </w:r>
@@ -8215,14 +8320,13 @@
       <w:pPr>
         <w:pStyle w:val="Heading4"/>
       </w:pPr>
-      <w:bookmarkStart w:id="196" w:name="Xccfb9acb9fbb600a52636a6279610d36f06528c"/>
-      <w:bookmarkEnd w:id="194"/>
+      <w:bookmarkStart w:id="224" w:name="Xccfb9acb9fbb600a52636a6279610d36f06528c"/>
+      <w:bookmarkEnd w:id="222"/>
       <w:r>
         <w:rPr>
           <w:i/>
           <w:iCs/>
         </w:rPr>
-        <w:lastRenderedPageBreak/>
         <w:t xml:space="preserve">Process error variance, </w:t>
       </w:r>
       <m:oMath>
@@ -8430,7 +8534,11 @@
         </m:sSub>
       </m:oMath>
       <w:r>
-        <w:t xml:space="preserve">, a vague prior with 0.01 and 1 as the lower and upper values were chosen. In log-space, this translates to a normal distribution with a mean of -2.3 and </w:t>
+        <w:t xml:space="preserve">, a vague prior with 0.01 and 1 as the lower and upper values </w:t>
+      </w:r>
+      <w:r>
+        <w:lastRenderedPageBreak/>
+        <w:t xml:space="preserve">were chosen. In log-space, this translates to a normal distribution with a mean of -2.3 and </w:t>
       </w:r>
       <w:proofErr w:type="spellStart"/>
       <w:r>
@@ -8712,8 +8820,8 @@
       <w:pPr>
         <w:pStyle w:val="Heading4"/>
       </w:pPr>
-      <w:bookmarkStart w:id="197" w:name="X50c46e4f9447be999e8db38f3be4dade35b6469"/>
-      <w:bookmarkEnd w:id="196"/>
+      <w:bookmarkStart w:id="225" w:name="X50c46e4f9447be999e8db38f3be4dade35b6469"/>
+      <w:bookmarkEnd w:id="224"/>
       <w:r>
         <w:rPr>
           <w:i/>
@@ -8836,7 +8944,7 @@
       <w:r>
         <w:t xml:space="preserve"> trawl as well as </w:t>
       </w:r>
-      <w:ins w:id="198" w:author="Rideout, Rick" w:date="2023-07-20T10:09:00Z">
+      <w:ins w:id="226" w:author="Rideout, Rick" w:date="2023-07-20T10:09:00Z">
         <w:r>
           <w:t xml:space="preserve">spatial </w:t>
         </w:r>
@@ -8844,26 +8952,26 @@
       <w:r>
         <w:t xml:space="preserve">shifts in </w:t>
       </w:r>
-      <w:ins w:id="199" w:author="Rideout, Rick" w:date="2023-07-20T10:10:00Z">
+      <w:ins w:id="227" w:author="Rideout, Rick" w:date="2023-07-20T10:10:00Z">
         <w:r>
           <w:t xml:space="preserve">survey </w:t>
         </w:r>
       </w:ins>
-      <w:commentRangeStart w:id="200"/>
+      <w:commentRangeStart w:id="228"/>
       <w:r>
         <w:t>coverage</w:t>
       </w:r>
-      <w:commentRangeEnd w:id="200"/>
+      <w:commentRangeEnd w:id="228"/>
       <w:r>
         <w:rPr>
           <w:rStyle w:val="CommentReference"/>
         </w:rPr>
-        <w:commentReference w:id="200"/>
+        <w:commentReference w:id="228"/>
       </w:r>
       <w:r>
         <w:t xml:space="preserve"> </w:t>
       </w:r>
-      <w:del w:id="201" w:author="Rideout, Rick" w:date="2023-07-20T10:10:00Z">
+      <w:del w:id="229" w:author="Rideout, Rick" w:date="2023-07-20T10:10:00Z">
         <w:r>
           <w:delText xml:space="preserve">of the strata </w:delText>
         </w:r>
@@ -8925,11 +9033,7 @@
         </m:r>
       </m:oMath>
       <w:r>
-        <w:t xml:space="preserve">, and </w:t>
-      </w:r>
-      <w:r>
-        <w:lastRenderedPageBreak/>
-        <w:t xml:space="preserve">species, </w:t>
+        <w:t xml:space="preserve">, and species, </w:t>
       </w:r>
       <m:oMath>
         <m:r>
@@ -8987,51 +9091,55 @@
       <w:r>
         <w:t xml:space="preserve"> priors were informed by the average survey coverage by gear and season. Survey coverage within each region was computed by dividing the average spatial coverage of strata across years by the total area of all strata (i.e., average area covered / area of survey domain). </w:t>
       </w:r>
-      <w:commentRangeStart w:id="202"/>
+      <w:commentRangeStart w:id="230"/>
       <w:r>
         <w:t xml:space="preserve">Survey coverage was then multiplied by 0.2 for deep-water species (Greenland Halibut, Atlantic Halibut, Witch Flounder, Redfish spp., White Hake, Silver Hake, and Monkfish) and 0.5 for the </w:t>
       </w:r>
-      <w:commentRangeStart w:id="203"/>
+      <w:commentRangeStart w:id="231"/>
       <w:r>
         <w:t>remainder</w:t>
       </w:r>
-      <w:commentRangeEnd w:id="203"/>
-      <w:ins w:id="204" w:author="Regular, Paul" w:date="2023-11-27T11:12:00Z">
+      <w:commentRangeEnd w:id="231"/>
+      <w:ins w:id="232" w:author="Regular, Paul" w:date="2023-11-27T11:12:00Z">
         <w:r>
           <w:t xml:space="preserve">. </w:t>
         </w:r>
       </w:ins>
-      <w:commentRangeEnd w:id="202"/>
+      <w:commentRangeEnd w:id="230"/>
       <w:r>
         <w:rPr>
           <w:rStyle w:val="CommentReference"/>
         </w:rPr>
-        <w:commentReference w:id="202"/>
+        <w:commentReference w:id="230"/>
       </w:r>
       <w:r>
         <w:rPr>
           <w:rStyle w:val="CommentReference"/>
         </w:rPr>
-        <w:commentReference w:id="203"/>
-      </w:r>
-      <w:del w:id="205" w:author="Regular, Paul" w:date="2023-11-27T11:12:00Z">
+        <w:commentReference w:id="231"/>
+      </w:r>
+      <w:del w:id="233" w:author="Regular, Paul" w:date="2023-11-27T11:12:00Z">
         <w:r>
           <w:delText xml:space="preserve">. </w:delText>
         </w:r>
       </w:del>
-      <w:commentRangeStart w:id="206"/>
+      <w:commentRangeStart w:id="234"/>
       <w:r>
         <w:t>The upper inflection point was set to 1 as it is unlikely, but still possible, that the survey indices represent overestimates of the true population size.</w:t>
       </w:r>
-      <w:commentRangeEnd w:id="206"/>
+      <w:commentRangeEnd w:id="234"/>
       <w:r>
         <w:rPr>
           <w:rStyle w:val="CommentReference"/>
         </w:rPr>
-        <w:commentReference w:id="206"/>
-      </w:r>
-      <w:r>
-        <w:t xml:space="preserve"> The lower range is widened, especially for deep-water species, to account for gear selectivity issues [e.g., escapement under the footgear; Walsh (</w:t>
+        <w:commentReference w:id="234"/>
+      </w:r>
+      <w:r>
+        <w:t xml:space="preserve"> The lower range is widened, especially for deep-water species, to account for </w:t>
+      </w:r>
+      <w:r>
+        <w:lastRenderedPageBreak/>
+        <w:t>gear selectivity issues [e.g., escapement under the footgear; Walsh (</w:t>
       </w:r>
       <w:hyperlink w:anchor="ref-walsh1992">
         <w:r>
@@ -9049,7 +9157,7 @@
       <w:pPr>
         <w:pStyle w:val="BodyText"/>
       </w:pPr>
-      <w:commentRangeStart w:id="207"/>
+      <w:commentRangeStart w:id="235"/>
       <w:r>
         <w:t>A prior for observation error variance was informed by design-based estimates of survey variance associated with annual biomass estimates (</w:t>
       </w:r>
@@ -9064,12 +9172,12 @@
       <w:r>
         <w:t xml:space="preserve">). </w:t>
       </w:r>
-      <w:commentRangeEnd w:id="207"/>
+      <w:commentRangeEnd w:id="235"/>
       <w:r>
         <w:rPr>
           <w:rStyle w:val="CommentReference"/>
         </w:rPr>
-        <w:commentReference w:id="207"/>
+        <w:commentReference w:id="235"/>
       </w:r>
       <w:r>
         <w:t>These estimates were used to calculate the coefficient of variation (CV) for each survey, year, and species; specifically,</w:t>
@@ -9463,20 +9571,16 @@
         </m:sSubSup>
       </m:oMath>
       <w:r>
-        <w:t xml:space="preserve"> in log-space. Rather than treat the estimates of survey CV as a perfect indicator of total observation error, the prior was widened by multiplying the standard deviation of log CV by two to account for observation variance introduced by potential distributional shifts </w:t>
-      </w:r>
-      <w:r>
-        <w:lastRenderedPageBreak/>
-        <w:t>outside of the survey domain. Another two times multiplier was applied for deep-water species as they have more scope for shifting outside the survey domain.</w:t>
+        <w:t xml:space="preserve"> in log-space. Rather than treat the estimates of survey CV as a perfect indicator of total observation error, the prior was widened by multiplying the standard deviation of log CV by two to account for observation variance introduced by potential distributional shifts outside of the survey domain. Another two times multiplier was applied for deep-water species as they have more scope for shifting outside the survey domain.</w:t>
       </w:r>
     </w:p>
     <w:p>
       <w:pPr>
         <w:pStyle w:val="Heading3"/>
       </w:pPr>
-      <w:bookmarkStart w:id="208" w:name="model-selection"/>
-      <w:bookmarkEnd w:id="191"/>
-      <w:bookmarkEnd w:id="197"/>
+      <w:bookmarkStart w:id="236" w:name="model-selection"/>
+      <w:bookmarkEnd w:id="219"/>
+      <w:bookmarkEnd w:id="225"/>
       <w:r>
         <w:t>Model selection</w:t>
       </w:r>
@@ -9489,33 +9593,33 @@
         <w:t xml:space="preserve">The degree to which density-dependence of the demersal fish community inhabiting the NL shelves is driven by intra versus interspecific competition is not known. Nor is the degree to which species interactions affect population </w:t>
       </w:r>
       <w:proofErr w:type="spellStart"/>
-      <w:ins w:id="209" w:author="Regular, Paul" w:date="2023-11-27T11:12:00Z">
+      <w:ins w:id="237" w:author="Regular, Paul" w:date="2023-11-27T11:12:00Z">
         <w:r>
           <w:t>dyanmics</w:t>
         </w:r>
       </w:ins>
-      <w:del w:id="210" w:author="Regular, Paul" w:date="2023-11-27T11:12:00Z">
+      <w:del w:id="238" w:author="Regular, Paul" w:date="2023-11-27T11:12:00Z">
         <w:r>
           <w:delText>dy</w:delText>
         </w:r>
       </w:del>
-      <w:ins w:id="211" w:author="Rideout, Rick" w:date="2023-07-20T10:17:00Z">
+      <w:ins w:id="239" w:author="Rideout, Rick" w:date="2023-07-20T10:17:00Z">
         <w:r>
           <w:t>n</w:t>
         </w:r>
       </w:ins>
       <w:proofErr w:type="spellEnd"/>
-      <w:del w:id="212" w:author="Regular, Paul" w:date="2023-11-27T11:12:00Z">
+      <w:del w:id="240" w:author="Regular, Paul" w:date="2023-11-27T11:12:00Z">
         <w:r>
           <w:delText>a</w:delText>
         </w:r>
       </w:del>
-      <w:del w:id="213" w:author="Rideout, Rick" w:date="2023-07-20T10:17:00Z">
+      <w:del w:id="241" w:author="Rideout, Rick" w:date="2023-07-20T10:17:00Z">
         <w:r>
           <w:delText>n</w:delText>
         </w:r>
       </w:del>
-      <w:del w:id="214" w:author="Regular, Paul" w:date="2023-11-27T11:12:00Z">
+      <w:del w:id="242" w:author="Regular, Paul" w:date="2023-11-27T11:12:00Z">
         <w:r>
           <w:delText>mics</w:delText>
         </w:r>
@@ -9532,9 +9636,13 @@
         </w:r>
       </w:hyperlink>
       <w:r>
-        <w:t xml:space="preserve">). This collapse was not isolated to commercial stocks, as the biomass of several non-commercial species collapsed at the same time. This </w:t>
-      </w:r>
-      <w:del w:id="215" w:author="Joanne Morgan" w:date="2023-08-28T11:00:00Z">
+        <w:t xml:space="preserve">). This collapse was </w:t>
+      </w:r>
+      <w:r>
+        <w:lastRenderedPageBreak/>
+        <w:t xml:space="preserve">not isolated to commercial stocks, as the biomass of several non-commercial species collapsed at the same time. This </w:t>
+      </w:r>
+      <w:del w:id="243" w:author="Joanne Morgan" w:date="2023-08-28T11:00:00Z">
         <w:r>
           <w:delText xml:space="preserve">collapse </w:delText>
         </w:r>
@@ -9568,23 +9676,19 @@
       <w:r>
         <w:t xml:space="preserve"> For this hypothesis, it is posited that population dynamics within regions are governed by an overarching system-level carrying capacity that affects all focal species as the aggregate biomass approaches system limits (i.e., inter-specific density-dependent effects are assumed). </w:t>
       </w:r>
-      <w:commentRangeStart w:id="216"/>
+      <w:commentRangeStart w:id="244"/>
       <w:r>
         <w:t xml:space="preserve">For this hypothesis and all others, annual reported landings of each species are subtracted. </w:t>
       </w:r>
-      <w:commentRangeEnd w:id="216"/>
+      <w:commentRangeEnd w:id="244"/>
       <w:r>
         <w:rPr>
           <w:rStyle w:val="CommentReference"/>
         </w:rPr>
-        <w:commentReference w:id="216"/>
-      </w:r>
-      <w:r>
-        <w:t xml:space="preserve">Residual variations not explained by intrinsic growth, density-dependent effects or landings are described by process errors that are 1) correlated across species and said correlations are assumed to be unstructured, meaning relationships can be of differing strengths — positive, neutral, or negative — for each species-to-species pair; and 2) assumed to be temporally correlated, following an AR1 structure. Finally, a shift covariate was applied to the carrying capacity parameter to enable the estimation of different system limits before and after the </w:t>
-      </w:r>
-      <w:r>
-        <w:lastRenderedPageBreak/>
-        <w:t>community-wide collapse to assess support for a regime shift in each systems’ capacity for the focal demersal species.</w:t>
+        <w:commentReference w:id="244"/>
+      </w:r>
+      <w:r>
+        <w:t>Residual variations not explained by intrinsic growth, density-dependent effects or landings are described by process errors that are 1) correlated across species and said correlations are assumed to be unstructured, meaning relationships can be of differing strengths — positive, neutral, or negative — for each species-to-species pair; and 2) assumed to be temporally correlated, following an AR1 structure. Finally, a shift covariate was applied to the carrying capacity parameter to enable the estimation of different system limits before and after the community-wide collapse to assess support for a regime shift in each systems’ capacity for the focal demersal species.</w:t>
       </w:r>
     </w:p>
     <w:p>
@@ -9658,6 +9762,7 @@
           <w:b/>
           <w:bCs/>
         </w:rPr>
+        <w:lastRenderedPageBreak/>
         <w:t>Shared correlation:</w:t>
       </w:r>
       <w:r>
@@ -9782,11 +9887,7 @@
       </w:r>
       <w:proofErr w:type="spellEnd"/>
       <w:r>
-        <w:t xml:space="preserve">. That is, population dynamics are thought </w:t>
-      </w:r>
-      <w:r>
-        <w:lastRenderedPageBreak/>
-        <w:t>to be affected by a common time-invariant carrying capacity and residual variations not explained by intrinsic growth, inter-specific density-dependent effects or landings are noisy and independent across time and species. The shift covariate was not applied.</w:t>
+        <w:t>. That is, population dynamics are thought to be affected by a common time-invariant carrying capacity and residual variations not explained by intrinsic growth, inter-specific density-dependent effects or landings are noisy and independent across time and species. The shift covariate was not applied.</w:t>
       </w:r>
     </w:p>
     <w:p>
@@ -9819,18 +9920,19 @@
         <w:pStyle w:val="BodyText"/>
       </w:pPr>
       <w:r>
+        <w:lastRenderedPageBreak/>
         <w:t xml:space="preserve">The predictive ability of each of these models was tested using two cross-validation approaches: 1) leave-one-out cross-validation (LOO-CV), and 2) hindcast cross-validation (Hindcast-CV). LOO-CV is a form of exhaustive cross-validation where the model is repeatedly conditioned on a training set missing one observation until the number of </w:t>
       </w:r>
-      <w:commentRangeStart w:id="217"/>
+      <w:commentRangeStart w:id="245"/>
       <w:r>
         <w:t xml:space="preserve">model folds </w:t>
       </w:r>
-      <w:commentRangeEnd w:id="217"/>
+      <w:commentRangeEnd w:id="245"/>
       <w:r>
         <w:rPr>
           <w:rStyle w:val="CommentReference"/>
         </w:rPr>
-        <w:commentReference w:id="217"/>
+        <w:commentReference w:id="245"/>
       </w:r>
       <w:r>
         <w:t xml:space="preserve">equal the number of observations in the data. The missing observations are predicted at each fold, permitting assessments of the models’ ability to predict the actual value that was left-out at each fold. The hindcast-CV approach is similar, however it focuses on the models’ ability to predict the future. Under this approach, the model is repeatedly conditioned on a training set missing observations from the terminal year such that each fold excludes an increasing number of </w:t>
@@ -10241,11 +10343,12 @@
       <w:pPr>
         <w:pStyle w:val="Heading1"/>
       </w:pPr>
-      <w:bookmarkStart w:id="218" w:name="results"/>
-      <w:bookmarkEnd w:id="69"/>
-      <w:bookmarkEnd w:id="168"/>
-      <w:bookmarkEnd w:id="208"/>
-      <w:r>
+      <w:bookmarkStart w:id="246" w:name="results"/>
+      <w:bookmarkEnd w:id="97"/>
+      <w:bookmarkEnd w:id="196"/>
+      <w:bookmarkEnd w:id="236"/>
+      <w:r>
+        <w:lastRenderedPageBreak/>
         <w:t>Results</w:t>
       </w:r>
     </w:p>
@@ -10256,23 +10359,39 @@
       <w:r>
         <w:t xml:space="preserve">Both cross-validation metrics (LOO-CV and Hindcast-CV scores) indicate that most </w:t>
       </w:r>
-      <w:commentRangeStart w:id="219"/>
+      <w:commentRangeStart w:id="247"/>
       <w:r>
         <w:t xml:space="preserve">multispecies production model formulations outperform a single-species production model when applied to seven species within three ecosystem production units (Northeast NL Shelf, Grand Bank, and Southern NL) off the east coast of Canada (Figure 2). </w:t>
       </w:r>
-      <w:commentRangeEnd w:id="219"/>
+      <w:commentRangeEnd w:id="247"/>
       <w:r>
         <w:rPr>
           <w:rStyle w:val="CommentReference"/>
         </w:rPr>
-        <w:commentReference w:id="219"/>
-      </w:r>
-      <w:r>
-        <w:t xml:space="preserve">Focusing on overall scores, the performance of the single-species production model was similar to a multispecies formulation that assumes there is no correlation in the process errors across species or time. There tend to be more notable decreases in the scores as temporal and species correlations are introduced, indicating an improvement in the predictive ability of these models. The “shared correlation” and “just correlation” formulations, in particular, tended to receive the lowest scores, and dropping the species and temporal correlations in lieu of a shift covariate (“just shift” formulation) resulted in a deterioration of predictive ability. Scores were improved when temporal and species-to-species correlations were introduced along with the shift covariate (“full” formulation); however, the fit of the “full” model tended to be poorer than the “just correlation” formulation, which further indicates that the “shift” covariate degraded the predictive ability of the model. </w:t>
+        <w:commentReference w:id="247"/>
+      </w:r>
+      <w:r>
+        <w:t>Focusing on overall scores, the performance of the single-species production model was similar to a multispecies formulation that assumes there is no correlation in the process errors across species or time. There tend to be more notable decreases in the scores as temporal and species correlations are introduced, indicating an improvement in the predictive ability of these models. The “shared correlation” and “just correlation” formulations, in particular, tended to receive the lowest scores, and dropping the species and temporal correlations in lieu of a shift covariate (“just shift” formulation) resulted in a deterioration of predictive ability. Scores were improved when temporal and species-to-species correlations were introduced along with the shift covariate (“full” formulation); however, the fit of the “full” model tended to be poorer than the “just correlation” formulation, which further indicates that the “shift” covariate degraded the predictive ability of the model. Subsequent plots focus on the best fitting formulation, “just correlation”, to demonstrate model predictions.</w:t>
+      </w:r>
+    </w:p>
+    <w:p>
+      <w:pPr>
+        <w:pStyle w:val="BodyText"/>
+      </w:pPr>
+      <w:r>
+        <w:t xml:space="preserve">The multispecies production model with unstructured species-to-species correlation and AR1 temporal correlation (“just correlation”) offered an explanation of the trends in survey indices of focal species across three ecosystem production units with little signs of systematic bias (see residual plots included in model dashboards; Supplement 1). Predicted indices track observed values and, by estimating catchability parameters by species and survey, indices from temporally </w:t>
       </w:r>
       <w:r>
         <w:lastRenderedPageBreak/>
-        <w:t>Subsequent plots focus on the best fitting formulation, “just correlation”, to demonstrate model predictions.</w:t>
+        <w:t xml:space="preserve">fragmented surveys are stitched together and their trends are used to inform a continuous underlying trend in biomass (Figure 3). The earlier Yankee and Engel eras of the Canadian surveys tended to receive lower catchability estimates than the </w:t>
+      </w:r>
+      <w:proofErr w:type="spellStart"/>
+      <w:r>
+        <w:t>Campelen</w:t>
+      </w:r>
+      <w:proofErr w:type="spellEnd"/>
+      <w:r>
+        <w:t xml:space="preserve"> era survey; indices since 1996 therefore tend to be closer, in relative terms, to the underlying estimates of biomass from the model.</w:t>
       </w:r>
     </w:p>
     <w:p>
@@ -10280,15 +10399,15 @@
         <w:pStyle w:val="BodyText"/>
       </w:pPr>
       <w:r>
-        <w:t xml:space="preserve">The multispecies production model with unstructured species-to-species correlation and AR1 temporal correlation (“just correlation”) offered an explanation of the trends in survey indices of focal species across three ecosystem production units with little signs of systematic bias (see residual plots included in model dashboards; Supplement 1). Predicted indices track observed values and, by estimating catchability parameters by species and survey, indices from temporally fragmented surveys are stitched together and their trends are used to inform a continuous underlying trend in biomass (Figure 3). The earlier Yankee and Engel eras of the Canadian surveys tended to receive lower catchability estimates than the </w:t>
+        <w:t xml:space="preserve">Isolating residual changes in biomass not explained by reported fisheries landings or the production function (equation (4)) reveals substantive subtractions in the early 1990s across all three ecosystem production units (Figure 4). These residual subtractions exceed the absolute scale of landings taken in the late 1980s from the Northeast NL Shelf and Grand Bank ecosystem production units. The scale of changes derived from the production function and other processes are of a scale similar to landings reported in the Southern NL ecosystem production unit. Estimates of biomass exceeded the carrying capacity estimated for the Northeast NL Shelf through the 1980s, and all focal species displayed abrupt declines in the early 1990s. Comparing community composition in the early 1980s to the 2010s, there are no clear shifts in the relative biomass of the focal species in the Northeast NL Shelf. Elsewhere, total biomass exceeded or approached system carrying capacity in the late 1980s, after which all species declined. Estimates of total biomass have gradually increased on the Grand Bank and off Southern NL since the </w:t>
       </w:r>
       <w:proofErr w:type="spellStart"/>
       <w:r>
-        <w:t>Campelen</w:t>
+        <w:t>mid 1990s</w:t>
       </w:r>
       <w:proofErr w:type="spellEnd"/>
       <w:r>
-        <w:t xml:space="preserve"> era survey; indices since 1996 therefore tend to be closer, in relative terms, to the underlying estimates of biomass from the model.</w:t>
+        <w:t>, largely due to increasing Redfish spp. biomass estimates.</w:t>
       </w:r>
     </w:p>
     <w:p>
@@ -10296,35 +10415,19 @@
         <w:pStyle w:val="BodyText"/>
       </w:pPr>
       <w:r>
-        <w:t xml:space="preserve">Isolating residual changes in biomass not explained by reported fisheries landings or the production function (equation (4)) reveals substantive subtractions in the early 1990s across all three ecosystem production units (Figure 4). These residual subtractions exceed the absolute scale of landings taken in the late 1980s from the Northeast NL Shelf and Grand Bank ecosystem production units. The scale of changes derived from the production function and other processes are of a scale similar to landings reported in the Southern NL ecosystem production unit. Estimates of biomass exceeded the carrying capacity estimated for the Northeast NL Shelf through the 1980s, and all focal species displayed abrupt declines in the early 1990s. Comparing community composition in the early 1980s to the 2010s, there are no clear shifts in the relative biomass of the focal species in the Northeast NL Shelf. Elsewhere, total biomass exceeded or approached system carrying capacity in the late 1980s, after which all species declined. </w:t>
+        <w:t xml:space="preserve">Further inspection of the process errors reveals common patterns across all focal species across three ecosystem production units (Figure 5). Like the exponentiated and unstandardized process errors (“residual change”) shown in Figure 4, the standardized process errors highlight substantive subtractions in the early 1990s, representing time-series lows for 19 out of 21 populations. The standardized values also reveal parallel and periodic increases and decreases </w:t>
       </w:r>
       <w:r>
         <w:lastRenderedPageBreak/>
-        <w:t xml:space="preserve">Estimates of total biomass have gradually increased on the Grand Bank and off Southern NL since the </w:t>
-      </w:r>
-      <w:proofErr w:type="spellStart"/>
-      <w:r>
-        <w:t>mid 1990s</w:t>
-      </w:r>
-      <w:proofErr w:type="spellEnd"/>
-      <w:r>
-        <w:t>, largely due to increasing Redfish spp. biomass estimates.</w:t>
-      </w:r>
-    </w:p>
-    <w:p>
-      <w:pPr>
-        <w:pStyle w:val="BodyText"/>
-      </w:pPr>
-      <w:r>
-        <w:t>Further inspection of the process errors reveals common patterns across all focal species across three ecosystem production units (Figure 5). Like the exponentiated and unstandardized process errors (“residual change”) shown in Figure 4, the standardized process errors highlight substantive subtractions in the early 1990s, representing time-series lows for 19 out of 21 populations. The standardized values also reveal parallel and periodic increases and decreases within each region. The species-to-species correlations in the process errors estimated by the “just correlation” model indicate that only 10 out of 63 pairs were negatively correlated. Also note that the “shared correlation” model estimates of a common species-to-species correlation parameter were 0.79 (95% CI: 0.70, 0.86), 0.68 (95% CI: 0.58, 0.76), and 0.81 (95% CI: 0.66, 0.90) for the Northeast NL Shelf, Grand Bank, and Southern NL ecosystem production units, respectively. This model received similar cross-validation scores as the “just correlation” model which, taken together, further supports the inference that the process errors are primarily positively correlated across species within each production unit.</w:t>
+        <w:t>within each region. The species-to-species correlations in the process errors estimated by the “just correlation” model indicate that only 10 out of 63 pairs were negatively correlated. Also note that the “shared correlation” model estimates of a common species-to-species correlation parameter were 0.79 (95% CI: 0.70, 0.86), 0.68 (95% CI: 0.58, 0.76), and 0.81 (95% CI: 0.66, 0.90) for the Northeast NL Shelf, Grand Bank, and Southern NL ecosystem production units, respectively. This model received similar cross-validation scores as the “just correlation” model which, taken together, further supports the inference that the process errors are primarily positively correlated across species within each production unit.</w:t>
       </w:r>
     </w:p>
     <w:p>
       <w:pPr>
         <w:pStyle w:val="Heading1"/>
       </w:pPr>
-      <w:bookmarkStart w:id="220" w:name="discussion"/>
-      <w:bookmarkEnd w:id="218"/>
+      <w:bookmarkStart w:id="248" w:name="discussion"/>
+      <w:bookmarkEnd w:id="246"/>
       <w:r>
         <w:t>Discussion</w:t>
       </w:r>
@@ -10389,11 +10492,7 @@
         </w:r>
       </w:hyperlink>
       <w:r>
-        <w:t xml:space="preserve">) as it is rooted in the idea that total production, and consequently system-level maximum sustainable yield (MSY), is limited by the amount of </w:t>
-      </w:r>
-      <w:r>
-        <w:lastRenderedPageBreak/>
-        <w:t>resources available in a given ecosystem. In contrast to aggregate production models, we also attempt to capture the dynamics of species within a community. Fisheries landings, competitive interactions, predation, and prey availability all affect species-level production (</w:t>
+        <w:t>) as it is rooted in the idea that total production, and consequently system-level maximum sustainable yield (MSY), is limited by the amount of resources available in a given ecosystem. In contrast to aggregate production models, we also attempt to capture the dynamics of species within a community. Fisheries landings, competitive interactions, predation, and prey availability all affect species-level production (</w:t>
       </w:r>
       <w:proofErr w:type="spellStart"/>
       <w:r>
@@ -10509,16 +10608,16 @@
       <w:r>
         <w:t xml:space="preserve">), we attempt to differentiate population processes from noise and bias introduced by surveys of fish populations. The overall structure of the model allows species-specific dynamics to be captured while avoiding the assumption that the dynamics of each species is isolated and independent from </w:t>
       </w:r>
-      <w:commentRangeStart w:id="221"/>
+      <w:commentRangeStart w:id="249"/>
       <w:r>
         <w:t>sympatric</w:t>
       </w:r>
-      <w:commentRangeEnd w:id="221"/>
+      <w:commentRangeEnd w:id="249"/>
       <w:r>
         <w:rPr>
           <w:rStyle w:val="CommentReference"/>
         </w:rPr>
-        <w:commentReference w:id="221"/>
+        <w:commentReference w:id="249"/>
       </w:r>
       <w:r>
         <w:t xml:space="preserve"> species. </w:t>
@@ -10530,7 +10629,7 @@
         </w:rPr>
         <w:t>&lt;&lt;</w:t>
       </w:r>
-      <w:commentRangeStart w:id="222"/>
+      <w:commentRangeStart w:id="250"/>
       <w:r>
         <w:rPr>
           <w:i/>
@@ -10538,7 +10637,7 @@
         </w:rPr>
         <w:t xml:space="preserve">PMR: maybe this paragraph or concepts in this paragraph should be </w:t>
       </w:r>
-      <w:commentRangeStart w:id="223"/>
+      <w:commentRangeStart w:id="251"/>
       <w:r>
         <w:rPr>
           <w:i/>
@@ -10546,12 +10645,12 @@
         </w:rPr>
         <w:t>moved</w:t>
       </w:r>
-      <w:commentRangeEnd w:id="223"/>
+      <w:commentRangeEnd w:id="251"/>
       <w:r>
         <w:rPr>
           <w:rStyle w:val="CommentReference"/>
         </w:rPr>
-        <w:commentReference w:id="223"/>
+        <w:commentReference w:id="251"/>
       </w:r>
       <w:r>
         <w:rPr>
@@ -10560,12 +10659,12 @@
         </w:rPr>
         <w:t xml:space="preserve"> to the introduction?&gt;&gt;</w:t>
       </w:r>
-      <w:commentRangeEnd w:id="222"/>
+      <w:commentRangeEnd w:id="250"/>
       <w:r>
         <w:rPr>
           <w:rStyle w:val="CommentReference"/>
         </w:rPr>
-        <w:commentReference w:id="222"/>
+        <w:commentReference w:id="250"/>
       </w:r>
     </w:p>
     <w:p>
@@ -10575,7 +10674,7 @@
       <w:r>
         <w:t xml:space="preserve">Our case study focuses on the population dynamics of commercially important demersal fish stocks off the east coast of Canada. This is an interesting </w:t>
       </w:r>
-      <w:del w:id="224" w:author="Rideout, Rick" w:date="2023-07-20T11:45:00Z">
+      <w:del w:id="252" w:author="Rideout, Rick" w:date="2023-07-20T11:45:00Z">
         <w:r>
           <w:delText xml:space="preserve">use </w:delText>
         </w:r>
@@ -10594,16 +10693,16 @@
       <w:r>
         <w:t xml:space="preserve">), and the relative contribution of fishing and environmental impacts </w:t>
       </w:r>
-      <w:commentRangeStart w:id="225"/>
+      <w:commentRangeStart w:id="253"/>
       <w:r>
         <w:t xml:space="preserve">remains uncertain </w:t>
       </w:r>
-      <w:commentRangeEnd w:id="225"/>
+      <w:commentRangeEnd w:id="253"/>
       <w:r>
         <w:rPr>
           <w:rStyle w:val="CommentReference"/>
         </w:rPr>
-        <w:commentReference w:id="225"/>
+        <w:commentReference w:id="253"/>
       </w:r>
       <w:r>
         <w:t>(</w:t>
@@ -10619,12 +10718,12 @@
       <w:r>
         <w:t xml:space="preserve">). We attempt to disentangle the impacts of fishing from environmental effects using our multispecies production model and, in doing so, we provide empirical evidence that environmental factors played a non-negligible role in the changes observed in the region. The focal species </w:t>
       </w:r>
-      <w:del w:id="226" w:author="Joanne Morgan" w:date="2023-08-28T11:20:00Z">
+      <w:del w:id="254" w:author="Joanne Morgan" w:date="2023-08-28T11:20:00Z">
         <w:r>
           <w:delText>we studied</w:delText>
         </w:r>
       </w:del>
-      <w:ins w:id="227" w:author="Joanne Morgan" w:date="2023-08-28T11:20:00Z">
+      <w:ins w:id="255" w:author="Joanne Morgan" w:date="2023-08-28T11:20:00Z">
         <w:r>
           <w:t>within each model</w:t>
         </w:r>
@@ -10643,7 +10742,7 @@
       <w:r>
         <w:t xml:space="preserve">). It follows that total production at upper trophic levels should be limited </w:t>
       </w:r>
-      <w:ins w:id="228" w:author="Rideout, Rick" w:date="2023-07-20T11:49:00Z">
+      <w:ins w:id="256" w:author="Rideout, Rick" w:date="2023-07-20T11:49:00Z">
         <w:r>
           <w:t xml:space="preserve">by </w:t>
         </w:r>
@@ -10651,23 +10750,19 @@
       <w:r>
         <w:t xml:space="preserve">the regions’ maximal </w:t>
       </w:r>
-      <w:commentRangeStart w:id="229"/>
+      <w:commentRangeStart w:id="257"/>
       <w:r>
         <w:t>load</w:t>
       </w:r>
-      <w:commentRangeEnd w:id="229"/>
+      <w:commentRangeEnd w:id="257"/>
       <w:r>
         <w:rPr>
           <w:rStyle w:val="CommentReference"/>
         </w:rPr>
-        <w:commentReference w:id="229"/>
-      </w:r>
-      <w:r>
-        <w:t xml:space="preserve">, which is evidenced in our case study by the general support for models that impose a system-level carrying capacity. Beyond this, we found evidence for synchronous changes in the </w:t>
-      </w:r>
-      <w:r>
-        <w:lastRenderedPageBreak/>
-        <w:t xml:space="preserve">demersal fish community, which implies that a common bottom-up driver is impacting the dynamics of these species (see also </w:t>
+        <w:commentReference w:id="257"/>
+      </w:r>
+      <w:r>
+        <w:t xml:space="preserve">, which is evidenced in our case study by the general support for models that impose a system-level carrying capacity. Beyond this, we found evidence for synchronous changes in the demersal fish community, which implies that a common bottom-up driver is impacting the dynamics of these species (see also </w:t>
       </w:r>
       <w:hyperlink w:anchor="ref-bundy2012">
         <w:r>
@@ -10680,16 +10775,16 @@
       <w:r>
         <w:t xml:space="preserve">). </w:t>
       </w:r>
-      <w:commentRangeStart w:id="230"/>
+      <w:commentRangeStart w:id="258"/>
       <w:r>
         <w:t>Finally</w:t>
       </w:r>
-      <w:commentRangeEnd w:id="230"/>
+      <w:commentRangeEnd w:id="258"/>
       <w:r>
         <w:rPr>
           <w:rStyle w:val="CommentReference"/>
         </w:rPr>
-        <w:commentReference w:id="230"/>
+        <w:commentReference w:id="258"/>
       </w:r>
       <w:r>
         <w:t>, the contributions of these ecologically mediated changes relative to fisheries landings indicate that fishing was not the sole cause of the collapses observed in the early 1990s.</w:t>
@@ -10702,21 +10797,21 @@
       <w:r>
         <w:t xml:space="preserve">Our inference that environmental factors were a key driver of stock collapses is </w:t>
       </w:r>
-      <w:commentRangeStart w:id="231"/>
+      <w:commentRangeStart w:id="259"/>
       <w:r>
         <w:t>surprising</w:t>
       </w:r>
-      <w:commentRangeEnd w:id="231"/>
+      <w:commentRangeEnd w:id="259"/>
       <w:r>
         <w:rPr>
           <w:rStyle w:val="CommentReference"/>
         </w:rPr>
-        <w:commentReference w:id="231"/>
+        <w:commentReference w:id="259"/>
       </w:r>
       <w:r>
         <w:t xml:space="preserve"> given the prevailing hypothesis is that fishing activity was the primary driver (</w:t>
       </w:r>
-      <w:commentRangeStart w:id="232"/>
+      <w:commentRangeStart w:id="260"/>
       <w:r>
         <w:fldChar w:fldCharType="begin"/>
       </w:r>
@@ -10738,19 +10833,19 @@
         </w:rPr>
         <w:fldChar w:fldCharType="end"/>
       </w:r>
-      <w:commentRangeEnd w:id="232"/>
-      <w:ins w:id="233" w:author="Regular, Paul" w:date="2023-11-27T11:12:00Z">
+      <w:commentRangeEnd w:id="260"/>
+      <w:ins w:id="261" w:author="Regular, Paul" w:date="2023-11-27T11:12:00Z">
         <w:r>
           <w:rPr>
             <w:rStyle w:val="CommentReference"/>
           </w:rPr>
-          <w:commentReference w:id="232"/>
+          <w:commentReference w:id="260"/>
         </w:r>
         <w:r>
           <w:t>;</w:t>
         </w:r>
       </w:ins>
-      <w:del w:id="234" w:author="Regular, Paul" w:date="2023-11-27T11:12:00Z">
+      <w:del w:id="262" w:author="Regular, Paul" w:date="2023-11-27T11:12:00Z">
         <w:r>
           <w:delText>;</w:delText>
         </w:r>
@@ -10758,7 +10853,7 @@
       <w:r>
         <w:t xml:space="preserve"> </w:t>
       </w:r>
-      <w:commentRangeStart w:id="235"/>
+      <w:commentRangeStart w:id="263"/>
       <w:r>
         <w:t xml:space="preserve">e.g., </w:t>
       </w:r>
@@ -10770,19 +10865,19 @@
           <w:t>Hutchings, 1996</w:t>
         </w:r>
       </w:hyperlink>
-      <w:commentRangeEnd w:id="235"/>
-      <w:ins w:id="236" w:author="Regular, Paul" w:date="2023-11-27T11:12:00Z">
+      <w:commentRangeEnd w:id="263"/>
+      <w:ins w:id="264" w:author="Regular, Paul" w:date="2023-11-27T11:12:00Z">
         <w:r>
           <w:rPr>
             <w:rStyle w:val="CommentReference"/>
           </w:rPr>
-          <w:commentReference w:id="235"/>
+          <w:commentReference w:id="263"/>
         </w:r>
         <w:r>
           <w:t>;</w:t>
         </w:r>
       </w:ins>
-      <w:del w:id="237" w:author="Regular, Paul" w:date="2023-11-27T11:12:00Z">
+      <w:del w:id="265" w:author="Regular, Paul" w:date="2023-11-27T11:12:00Z">
         <w:r>
           <w:delText>;</w:delText>
         </w:r>
@@ -10809,13 +10904,17 @@
         <w:t>reported</w:t>
       </w:r>
       <w:r>
-        <w:t xml:space="preserve"> fisheries landings, a portion of these losses may be attributed to illegal fishing activity. </w:t>
-      </w:r>
-      <w:commentRangeStart w:id="238"/>
+        <w:t xml:space="preserve"> fisheries </w:t>
+      </w:r>
+      <w:r>
+        <w:lastRenderedPageBreak/>
+        <w:t xml:space="preserve">landings, a portion of these losses may be attributed to illegal fishing activity. </w:t>
+      </w:r>
+      <w:commentRangeStart w:id="266"/>
       <w:r>
         <w:t xml:space="preserve">However, it seems unlikely that the industry had the capacity to covertly exceed typical </w:t>
       </w:r>
-      <w:ins w:id="239" w:author="Joanne Morgan" w:date="2023-08-28T11:22:00Z">
+      <w:ins w:id="267" w:author="Joanne Morgan" w:date="2023-08-28T11:22:00Z">
         <w:r>
           <w:t xml:space="preserve">reported </w:t>
         </w:r>
@@ -10823,12 +10922,12 @@
       <w:r>
         <w:t xml:space="preserve">annual catches in the late 1980s. </w:t>
       </w:r>
-      <w:commentRangeEnd w:id="238"/>
+      <w:commentRangeEnd w:id="266"/>
       <w:r>
         <w:rPr>
           <w:rStyle w:val="CommentReference"/>
         </w:rPr>
-        <w:commentReference w:id="238"/>
+        <w:commentReference w:id="266"/>
       </w:r>
       <w:r>
         <w:t xml:space="preserve">For instance, annual catches in the late 1980s across the Northeast NL Shelf and the Grand Bank totaled ~450 kt while residual losses estimated by the model in the early 1990s was ~1000 kt. The illegal fishery would have had to double its efforts to explain the declines. It follows that the decline must at least in part, if not primarily, be due to an unknown environmental driver. This contention is not new (see, for example, </w:t>
@@ -10855,16 +10954,16 @@
       <w:r>
         <w:t xml:space="preserve">), however, it remains contentious and perplexing as we lack specific causal </w:t>
       </w:r>
-      <w:commentRangeStart w:id="240"/>
+      <w:commentRangeStart w:id="268"/>
       <w:r>
         <w:t>explanations</w:t>
       </w:r>
-      <w:commentRangeEnd w:id="240"/>
+      <w:commentRangeEnd w:id="268"/>
       <w:r>
         <w:rPr>
           <w:rStyle w:val="CommentReference"/>
         </w:rPr>
-        <w:commentReference w:id="240"/>
+        <w:commentReference w:id="268"/>
       </w:r>
       <w:r>
         <w:t>.</w:t>
@@ -10941,11 +11040,7 @@
         <w:fldChar w:fldCharType="end"/>
       </w:r>
       <w:r>
-        <w:t xml:space="preserve">). </w:t>
-      </w:r>
-      <w:r>
-        <w:lastRenderedPageBreak/>
-        <w:t>While not a perfect test of chaotic dynamics, we did assess the possibility of a systematic shift in system-level carrying capacities and found little support for this hypothesis. That said, there were clear shifts in the communities in the region and these shifts may have emerged from the combined effects of interspecific competition and shifting energy pathways. It is well known that the dominant forage species in the area shifted from capelin to shrimp (</w:t>
+        <w:t>). While not a perfect test of chaotic dynamics, we did assess the possibility of a systematic shift in system-level carrying capacities and found little support for this hypothesis. That said, there were clear shifts in the communities in the region and these shifts may have emerged from the combined effects of interspecific competition and shifting energy pathways. It is well known that the dominant forage species in the area shifted from capelin to shrimp (</w:t>
       </w:r>
       <w:hyperlink w:anchor="ref-dawe2012">
         <w:r>
@@ -10989,7 +11084,11 @@
         </w:r>
       </w:hyperlink>
       <w:r>
-        <w:t>) and perhaps other piscivorous species that rely on capelin. Shrimp are an important prey item for redfish species (</w:t>
+        <w:t xml:space="preserve">) and perhaps other piscivorous species that rely on capelin. Shrimp are an </w:t>
+      </w:r>
+      <w:r>
+        <w:lastRenderedPageBreak/>
+        <w:t>important prey item for redfish species (</w:t>
       </w:r>
       <w:hyperlink w:anchor="ref-brown2022">
         <w:r>
@@ -11016,7 +11115,7 @@
       <w:r>
         <w:t xml:space="preserve">), so it is possible that the increasing shrimp population helped support concurrent recruitment pulses of redfish. We admit that this conjecture is highly speculative; however, we add it as a simple example of how bottom-up forces may be driving the observed changes in the community. The reality is obviously more complex and the observed restructuring of the communities may be akin to the </w:t>
       </w:r>
-      <w:commentRangeStart w:id="241"/>
+      <w:commentRangeStart w:id="269"/>
       <w:r>
         <w:rPr>
           <w:b/>
@@ -11027,12 +11126,12 @@
       <w:r>
         <w:t xml:space="preserve"> </w:t>
       </w:r>
-      <w:commentRangeEnd w:id="241"/>
+      <w:commentRangeEnd w:id="269"/>
       <w:r>
         <w:rPr>
           <w:rStyle w:val="CommentReference"/>
         </w:rPr>
-        <w:commentReference w:id="241"/>
+        <w:commentReference w:id="269"/>
       </w:r>
       <w:r>
         <w:t>where the continuous interaction of ecological and environmental factors give rise to “oscillations and chaos, with a continuous wax and wane of species within the community” (</w:t>
@@ -11107,23 +11206,19 @@
       <w:r>
         <w:t xml:space="preserve">). </w:t>
       </w:r>
-      <w:commentRangeStart w:id="242"/>
+      <w:commentRangeStart w:id="270"/>
       <w:r>
         <w:t>Still, it is possible that the 1970s represents a period of unusually high productivity, where the system may have exceeded the carrying capacity</w:t>
       </w:r>
-      <w:commentRangeEnd w:id="242"/>
+      <w:commentRangeEnd w:id="270"/>
       <w:r>
         <w:rPr>
           <w:rStyle w:val="CommentReference"/>
         </w:rPr>
-        <w:commentReference w:id="242"/>
-      </w:r>
-      <w:r>
-        <w:t xml:space="preserve">. Results from the Grand Bank and Southern NL also indicate that </w:t>
-      </w:r>
-      <w:r>
-        <w:lastRenderedPageBreak/>
-        <w:t>the demersal fish community is currently dominated by redfish and, consequently, the system appears to be approaching its carrying capacity. Though redfish are currently rebounding in parts of eastern Canada (</w:t>
+        <w:commentReference w:id="270"/>
+      </w:r>
+      <w:r>
+        <w:t>. Results from the Grand Bank and Southern NL also indicate that the demersal fish community is currently dominated by redfish and, consequently, the system appears to be approaching its carrying capacity. Though redfish are currently rebounding in parts of eastern Canada (</w:t>
       </w:r>
       <w:hyperlink w:anchor="ref-cadigan2022">
         <w:r>
@@ -11136,7 +11231,7 @@
       <w:r>
         <w:t xml:space="preserve">), the implication that it dominates the </w:t>
       </w:r>
-      <w:ins w:id="243" w:author="Rideout, Rick" w:date="2023-07-20T12:04:00Z">
+      <w:ins w:id="271" w:author="Rideout, Rick" w:date="2023-07-20T12:04:00Z">
         <w:r>
           <w:t xml:space="preserve">benthic </w:t>
         </w:r>
@@ -11144,15 +11239,19 @@
       <w:r>
         <w:t xml:space="preserve">community seems unrealistic. This result may be an artifact of low estimates </w:t>
       </w:r>
-      <w:ins w:id="244" w:author="Rideout, Rick" w:date="2023-07-20T12:04:00Z">
+      <w:ins w:id="272" w:author="Rideout, Rick" w:date="2023-07-20T12:04:00Z">
         <w:r>
           <w:t xml:space="preserve">of </w:t>
         </w:r>
       </w:ins>
       <w:r>
-        <w:t xml:space="preserve">survey catchability or the model’s inability to properly account for year effects. Observation errors are assumed to be lognormally distributed, however, extreme catch events / black swan events in space can introduce ‘year effects’ that may be better accounted </w:t>
-      </w:r>
-      <w:ins w:id="245" w:author="Rideout, Rick" w:date="2023-07-20T12:05:00Z">
+        <w:t xml:space="preserve">survey catchability or the model’s inability to properly account for year effects. Observation errors are assumed to be lognormally distributed, however, extreme catch events / black swan events in </w:t>
+      </w:r>
+      <w:r>
+        <w:lastRenderedPageBreak/>
+        <w:t xml:space="preserve">space can introduce ‘year effects’ that may be better accounted </w:t>
+      </w:r>
+      <w:ins w:id="273" w:author="Rideout, Rick" w:date="2023-07-20T12:05:00Z">
         <w:r>
           <w:t xml:space="preserve">for by </w:t>
         </w:r>
@@ -11160,7 +11259,7 @@
       <w:r>
         <w:t xml:space="preserve">assuming </w:t>
       </w:r>
-      <w:del w:id="246" w:author="Rideout, Rick" w:date="2023-07-20T12:05:00Z">
+      <w:del w:id="274" w:author="Rideout, Rick" w:date="2023-07-20T12:05:00Z">
         <w:r>
           <w:delText xml:space="preserve">the </w:delText>
         </w:r>
@@ -11184,7 +11283,7 @@
       <w:pPr>
         <w:pStyle w:val="Heading2"/>
       </w:pPr>
-      <w:bookmarkStart w:id="247" w:name="conclusion"/>
+      <w:bookmarkStart w:id="275" w:name="conclusion"/>
       <w:r>
         <w:t>Conclusion</w:t>
       </w:r>
@@ -11196,16 +11295,16 @@
       <w:r>
         <w:t xml:space="preserve">There is a </w:t>
       </w:r>
-      <w:commentRangeStart w:id="248"/>
+      <w:commentRangeStart w:id="276"/>
       <w:r>
         <w:t xml:space="preserve">growing need </w:t>
       </w:r>
-      <w:commentRangeEnd w:id="248"/>
+      <w:commentRangeEnd w:id="276"/>
       <w:r>
         <w:rPr>
           <w:rStyle w:val="CommentReference"/>
         </w:rPr>
-        <w:commentReference w:id="248"/>
+        <w:commentReference w:id="276"/>
       </w:r>
       <w:r>
         <w:t xml:space="preserve">to apply an ecosystem based fisheries management (EBFM; </w:t>
@@ -11229,7 +11328,7 @@
       <w:r>
         <w:t>). A robust understanding of the interactions of multiple species with each other and their environment is a critical prerequisite for advancing a EBFM. There are multiple analytical</w:t>
       </w:r>
-      <w:del w:id="249" w:author="Rideout, Rick" w:date="2023-07-20T12:07:00Z">
+      <w:del w:id="277" w:author="Rideout, Rick" w:date="2023-07-20T12:07:00Z">
         <w:r>
           <w:delText>ly</w:delText>
         </w:r>
@@ -11248,30 +11347,30 @@
       <w:r>
         <w:t xml:space="preserve">). </w:t>
       </w:r>
-      <w:commentRangeStart w:id="250"/>
+      <w:commentRangeStart w:id="278"/>
       <w:r>
         <w:t xml:space="preserve">Our study documents a production model that can estimate the population dynamics of multiple stocks using commonly available landings and survey index data. This approach provides a relatively tractable method for informing management decisions for multiple </w:t>
       </w:r>
-      <w:commentRangeStart w:id="251"/>
+      <w:commentRangeStart w:id="279"/>
       <w:r>
         <w:t>sympatric</w:t>
       </w:r>
-      <w:commentRangeEnd w:id="251"/>
+      <w:commentRangeEnd w:id="279"/>
       <w:r>
         <w:rPr>
           <w:rStyle w:val="CommentReference"/>
         </w:rPr>
-        <w:commentReference w:id="251"/>
+        <w:commentReference w:id="279"/>
       </w:r>
       <w:r>
         <w:t xml:space="preserve"> and data-limited species. </w:t>
       </w:r>
-      <w:commentRangeEnd w:id="250"/>
+      <w:commentRangeEnd w:id="278"/>
       <w:r>
         <w:rPr>
           <w:rStyle w:val="CommentReference"/>
         </w:rPr>
-        <w:commentReference w:id="250"/>
+        <w:commentReference w:id="278"/>
       </w:r>
       <w:r>
         <w:t>While our model has limitations, it represents a step forward in understanding the complex interactions among species in marine ecosystems and provides a framework for supporting sustainable management decisions.</w:t>
@@ -11281,50 +11380,50 @@
       <w:pPr>
         <w:pStyle w:val="Heading1"/>
       </w:pPr>
-      <w:bookmarkStart w:id="252" w:name="acknowledgements"/>
-      <w:bookmarkEnd w:id="220"/>
-      <w:bookmarkEnd w:id="247"/>
+      <w:bookmarkStart w:id="280" w:name="acknowledgements"/>
+      <w:bookmarkEnd w:id="248"/>
+      <w:bookmarkEnd w:id="275"/>
+      <w:r>
+        <w:t>Acknowledgements</w:t>
+      </w:r>
+    </w:p>
+    <w:p>
+      <w:pPr>
+        <w:pStyle w:val="FirstParagraph"/>
+      </w:pPr>
+      <w:r>
+        <w:t xml:space="preserve">We thank the many ship’s crew and research staff involved in leading the surveys and collecting the data used in this study. These surveys were supported by Fisheries and Oceans Canada (DFO). This work has benefited from valuable feedback from numerous colleagues, including … . </w:t>
+      </w:r>
+      <w:ins w:id="281" w:author="Rideout, Rick" w:date="2023-07-20T08:04:00Z">
+        <w:r>
+          <w:t>An earlier draft version of t</w:t>
+        </w:r>
+      </w:ins>
+      <w:del w:id="282" w:author="Rideout, Rick" w:date="2023-07-20T08:04:00Z">
+        <w:r>
+          <w:delText>T</w:delText>
+        </w:r>
+      </w:del>
+      <w:r>
+        <w:t xml:space="preserve">he abstract, introduction, and discussion sections were written with the assistance of </w:t>
+      </w:r>
+      <w:proofErr w:type="spellStart"/>
+      <w:r>
+        <w:t>ChatGPT</w:t>
+      </w:r>
+      <w:proofErr w:type="spellEnd"/>
+      <w:r>
+        <w:t xml:space="preserve"> (March 14, 2023 version).</w:t>
+      </w:r>
+    </w:p>
+    <w:p>
+      <w:pPr>
+        <w:pStyle w:val="Heading1"/>
+      </w:pPr>
+      <w:bookmarkStart w:id="283" w:name="references"/>
+      <w:bookmarkEnd w:id="280"/>
       <w:r>
         <w:lastRenderedPageBreak/>
-        <w:t>Acknowledgements</w:t>
-      </w:r>
-    </w:p>
-    <w:p>
-      <w:pPr>
-        <w:pStyle w:val="FirstParagraph"/>
-      </w:pPr>
-      <w:r>
-        <w:t xml:space="preserve">We thank the many ship’s crew and research staff involved in leading the surveys and collecting the data used in this study. These surveys were supported by Fisheries and Oceans Canada (DFO). This work has benefited from valuable feedback from numerous colleagues, including … . </w:t>
-      </w:r>
-      <w:ins w:id="253" w:author="Rideout, Rick" w:date="2023-07-20T08:04:00Z">
-        <w:r>
-          <w:t>An earlier draft version of t</w:t>
-        </w:r>
-      </w:ins>
-      <w:del w:id="254" w:author="Rideout, Rick" w:date="2023-07-20T08:04:00Z">
-        <w:r>
-          <w:delText>T</w:delText>
-        </w:r>
-      </w:del>
-      <w:r>
-        <w:t xml:space="preserve">he abstract, introduction, and discussion sections were written with the assistance of </w:t>
-      </w:r>
-      <w:proofErr w:type="spellStart"/>
-      <w:r>
-        <w:t>ChatGPT</w:t>
-      </w:r>
-      <w:proofErr w:type="spellEnd"/>
-      <w:r>
-        <w:t xml:space="preserve"> (March 14, 2023 version).</w:t>
-      </w:r>
-    </w:p>
-    <w:p>
-      <w:pPr>
-        <w:pStyle w:val="Heading1"/>
-      </w:pPr>
-      <w:bookmarkStart w:id="255" w:name="references"/>
-      <w:bookmarkEnd w:id="252"/>
-      <w:r>
         <w:t>References</w:t>
       </w:r>
     </w:p>
@@ -11332,8 +11431,8 @@
       <w:pPr>
         <w:pStyle w:val="Bibliography"/>
       </w:pPr>
-      <w:bookmarkStart w:id="256" w:name="ref-albertsen2018"/>
-      <w:bookmarkStart w:id="257" w:name="refs"/>
+      <w:bookmarkStart w:id="284" w:name="ref-albertsen2018"/>
+      <w:bookmarkStart w:id="285" w:name="refs"/>
       <w:proofErr w:type="spellStart"/>
       <w:r>
         <w:t>Albertsen</w:t>
@@ -11375,8 +11474,8 @@
       <w:pPr>
         <w:pStyle w:val="Bibliography"/>
       </w:pPr>
-      <w:bookmarkStart w:id="258" w:name="ref-anderson2019"/>
-      <w:bookmarkEnd w:id="256"/>
+      <w:bookmarkStart w:id="286" w:name="ref-anderson2019"/>
+      <w:bookmarkEnd w:id="284"/>
       <w:r>
         <w:t xml:space="preserve">Anderson, S. C., &amp; Ward, E. J. (2019). Black swans in space: Modeling spatiotemporal processes with extremes. </w:t>
       </w:r>
@@ -11405,8 +11504,8 @@
       <w:pPr>
         <w:pStyle w:val="Bibliography"/>
       </w:pPr>
-      <w:bookmarkStart w:id="259" w:name="ref-atkinson1994"/>
-      <w:bookmarkEnd w:id="258"/>
+      <w:bookmarkStart w:id="287" w:name="ref-atkinson1994"/>
+      <w:bookmarkEnd w:id="286"/>
       <w:r>
         <w:t xml:space="preserve">Atkinson, D. B. (1994). Some observations on the biomass and abundance of fish captured during stratified-random bottom trawl surveys in NAFO Divisions 2J and 3KL, autumn 1981-1991. </w:t>
       </w:r>
@@ -11451,8 +11550,8 @@
       <w:pPr>
         <w:pStyle w:val="Bibliography"/>
       </w:pPr>
-      <w:bookmarkStart w:id="260" w:name="ref-brown2022"/>
-      <w:bookmarkEnd w:id="259"/>
+      <w:bookmarkStart w:id="288" w:name="ref-brown2022"/>
+      <w:bookmarkEnd w:id="287"/>
       <w:r>
         <w:t>Brown-</w:t>
       </w:r>
@@ -11507,10 +11606,9 @@
       <w:pPr>
         <w:pStyle w:val="Bibliography"/>
       </w:pPr>
-      <w:bookmarkStart w:id="261" w:name="ref-bundy2012"/>
-      <w:bookmarkEnd w:id="260"/>
-      <w:r>
-        <w:lastRenderedPageBreak/>
+      <w:bookmarkStart w:id="289" w:name="ref-bundy2012"/>
+      <w:bookmarkEnd w:id="288"/>
+      <w:r>
         <w:t xml:space="preserve">Bundy, A., </w:t>
       </w:r>
       <w:proofErr w:type="spellStart"/>
@@ -11562,8 +11660,8 @@
       <w:pPr>
         <w:pStyle w:val="Bibliography"/>
       </w:pPr>
-      <w:bookmarkStart w:id="262" w:name="ref-cadigan2015"/>
-      <w:bookmarkEnd w:id="261"/>
+      <w:bookmarkStart w:id="290" w:name="ref-cadigan2015"/>
+      <w:bookmarkEnd w:id="289"/>
       <w:r>
         <w:t xml:space="preserve">Cadigan, N. G. (2015). A state-space stock assessment model for northern cod, including under-reported catches and variable natural mortality rates. </w:t>
       </w:r>
@@ -11592,8 +11690,8 @@
       <w:pPr>
         <w:pStyle w:val="Bibliography"/>
       </w:pPr>
-      <w:bookmarkStart w:id="263" w:name="ref-cadigan2022"/>
-      <w:bookmarkEnd w:id="262"/>
+      <w:bookmarkStart w:id="291" w:name="ref-cadigan2022"/>
+      <w:bookmarkEnd w:id="290"/>
       <w:r>
         <w:t xml:space="preserve">Cadigan, N. G., Duplisea, D. E., </w:t>
       </w:r>
@@ -11611,7 +11709,11 @@
       </w:r>
       <w:proofErr w:type="spellEnd"/>
       <w:r>
-        <w:t xml:space="preserve">, K. (2022). Northwest Atlantic redfish science priorities for managing an enigmatic species complex. </w:t>
+        <w:t xml:space="preserve">, K. (2022). Northwest Atlantic redfish science priorities for managing an </w:t>
+      </w:r>
+      <w:r>
+        <w:lastRenderedPageBreak/>
+        <w:t xml:space="preserve">enigmatic species complex. </w:t>
       </w:r>
       <w:r>
         <w:rPr>
@@ -11638,8 +11740,8 @@
       <w:pPr>
         <w:pStyle w:val="Bibliography"/>
       </w:pPr>
-      <w:bookmarkStart w:id="264" w:name="ref-chadwick2007"/>
-      <w:bookmarkEnd w:id="263"/>
+      <w:bookmarkStart w:id="292" w:name="ref-chadwick2007"/>
+      <w:bookmarkEnd w:id="291"/>
       <w:r>
         <w:t xml:space="preserve">Chadwick, E., Brodie, W., </w:t>
       </w:r>
@@ -11676,8 +11778,8 @@
       <w:pPr>
         <w:pStyle w:val="Bibliography"/>
       </w:pPr>
-      <w:bookmarkStart w:id="265" w:name="ref-chapman2018"/>
-      <w:bookmarkEnd w:id="264"/>
+      <w:bookmarkStart w:id="293" w:name="ref-chapman2018"/>
+      <w:bookmarkEnd w:id="292"/>
       <w:r>
         <w:t xml:space="preserve">Chapman, E. J., &amp; Byron, C. J. (2018). The flexible application of carrying capacity in ecology. </w:t>
       </w:r>
@@ -11706,8 +11808,8 @@
       <w:pPr>
         <w:pStyle w:val="Bibliography"/>
       </w:pPr>
-      <w:bookmarkStart w:id="266" w:name="ref-dawe2012"/>
-      <w:bookmarkEnd w:id="265"/>
+      <w:bookmarkStart w:id="294" w:name="ref-dawe2012"/>
+      <w:bookmarkEnd w:id="293"/>
       <w:r>
         <w:t xml:space="preserve">Dawe, E., Koen-Alonso, M., Chabot, D., Stansbury, D., &amp; Mullowney, D. (2012). Trophic interactions between key predatory fishes and crustaceans: Comparison of two northwest </w:t>
       </w:r>
@@ -11744,8 +11846,8 @@
       <w:pPr>
         <w:pStyle w:val="Bibliography"/>
       </w:pPr>
-      <w:bookmarkStart w:id="267" w:name="ref-del2004"/>
-      <w:bookmarkEnd w:id="266"/>
+      <w:bookmarkStart w:id="295" w:name="ref-del2004"/>
+      <w:bookmarkEnd w:id="294"/>
       <w:r>
         <w:t xml:space="preserve">Del Monte-Luna, P., Brook, B. W., </w:t>
       </w:r>
@@ -11790,10 +11892,9 @@
       <w:pPr>
         <w:pStyle w:val="Bibliography"/>
       </w:pPr>
-      <w:bookmarkStart w:id="268" w:name="ref-fogarty2012"/>
-      <w:bookmarkEnd w:id="267"/>
-      <w:r>
-        <w:lastRenderedPageBreak/>
+      <w:bookmarkStart w:id="296" w:name="ref-fogarty2012"/>
+      <w:bookmarkEnd w:id="295"/>
+      <w:r>
         <w:t xml:space="preserve">Fogarty, M., </w:t>
       </w:r>
       <w:proofErr w:type="spellStart"/>
@@ -11837,8 +11938,8 @@
       <w:pPr>
         <w:pStyle w:val="Bibliography"/>
       </w:pPr>
-      <w:bookmarkStart w:id="269" w:name="ref-froese2017"/>
-      <w:bookmarkEnd w:id="268"/>
+      <w:bookmarkStart w:id="297" w:name="ref-froese2017"/>
+      <w:bookmarkEnd w:id="296"/>
       <w:r>
         <w:t xml:space="preserve">Froese, R., </w:t>
       </w:r>
@@ -11883,10 +11984,14 @@
       <w:pPr>
         <w:pStyle w:val="Bibliography"/>
       </w:pPr>
-      <w:bookmarkStart w:id="270" w:name="ref-fulton2011"/>
-      <w:bookmarkEnd w:id="269"/>
-      <w:r>
-        <w:t xml:space="preserve">Fulton, E. A., Link, J. S., Kaplan, I. C., Savina-Rolland, M., Johnson, P., Ainsworth, C., Horne, P., Gorton, R., Gamble, R. J., Smith, A. D., et al. (2011). Lessons in modelling and management of marine ecosystems: The </w:t>
+      <w:bookmarkStart w:id="298" w:name="ref-fulton2011"/>
+      <w:bookmarkEnd w:id="297"/>
+      <w:r>
+        <w:t xml:space="preserve">Fulton, E. A., Link, J. S., Kaplan, I. C., Savina-Rolland, M., Johnson, P., Ainsworth, C., Horne, P., Gorton, R., Gamble, R. J., Smith, A. D., et al. (2011). Lessons in modelling and </w:t>
+      </w:r>
+      <w:r>
+        <w:lastRenderedPageBreak/>
+        <w:t xml:space="preserve">management of marine ecosystems: The </w:t>
       </w:r>
       <w:proofErr w:type="spellStart"/>
       <w:r>
@@ -11921,8 +12026,8 @@
       <w:pPr>
         <w:pStyle w:val="Bibliography"/>
       </w:pPr>
-      <w:bookmarkStart w:id="271" w:name="ref-gamble2009"/>
-      <w:bookmarkEnd w:id="270"/>
+      <w:bookmarkStart w:id="299" w:name="ref-gamble2009"/>
+      <w:bookmarkEnd w:id="298"/>
       <w:r>
         <w:t xml:space="preserve">Gamble, R. J., &amp; Link, J. S. (2009). Analyzing the tradeoffs among ecological and fishing effects on an example fish community: A multispecies (fisheries) production model. </w:t>
       </w:r>
@@ -11951,8 +12056,8 @@
       <w:pPr>
         <w:pStyle w:val="Bibliography"/>
       </w:pPr>
-      <w:bookmarkStart w:id="272" w:name="ref-gomes1995"/>
-      <w:bookmarkEnd w:id="271"/>
+      <w:bookmarkStart w:id="300" w:name="ref-gomes1995"/>
+      <w:bookmarkEnd w:id="299"/>
       <w:r>
         <w:t xml:space="preserve">GOMES, M. C., </w:t>
       </w:r>
@@ -12013,8 +12118,8 @@
       <w:pPr>
         <w:pStyle w:val="Bibliography"/>
       </w:pPr>
-      <w:bookmarkStart w:id="273" w:name="ref-hilborn1995"/>
-      <w:bookmarkEnd w:id="272"/>
+      <w:bookmarkStart w:id="301" w:name="ref-hilborn1995"/>
+      <w:bookmarkEnd w:id="300"/>
       <w:proofErr w:type="spellStart"/>
       <w:r>
         <w:t>Hilborn</w:t>
@@ -12048,8 +12153,8 @@
       <w:pPr>
         <w:pStyle w:val="Bibliography"/>
       </w:pPr>
-      <w:bookmarkStart w:id="274" w:name="ref-hutchings1996"/>
-      <w:bookmarkEnd w:id="273"/>
+      <w:bookmarkStart w:id="302" w:name="ref-hutchings1996"/>
+      <w:bookmarkEnd w:id="301"/>
       <w:r>
         <w:t xml:space="preserve">Hutchings, J. A. (1996). Spatial and temporal variation in the density of northern cod and a review of hypotheses for the stock’s collapse. </w:t>
       </w:r>
@@ -12078,10 +12183,9 @@
       <w:pPr>
         <w:pStyle w:val="Bibliography"/>
       </w:pPr>
-      <w:bookmarkStart w:id="275" w:name="ref-hutchings2021"/>
-      <w:bookmarkEnd w:id="274"/>
-      <w:r>
-        <w:lastRenderedPageBreak/>
+      <w:bookmarkStart w:id="303" w:name="ref-hutchings2021"/>
+      <w:bookmarkEnd w:id="302"/>
+      <w:r>
         <w:t xml:space="preserve">Hutchings, J. A. (2021). </w:t>
       </w:r>
       <w:r>
@@ -12099,8 +12203,8 @@
       <w:pPr>
         <w:pStyle w:val="Bibliography"/>
       </w:pPr>
-      <w:bookmarkStart w:id="276" w:name="ref-kell2016"/>
-      <w:bookmarkEnd w:id="275"/>
+      <w:bookmarkStart w:id="304" w:name="ref-kell2016"/>
+      <w:bookmarkEnd w:id="303"/>
       <w:r>
         <w:t xml:space="preserve">Kell, L. T., Kimoto, A., &amp; </w:t>
       </w:r>
@@ -12137,8 +12241,8 @@
       <w:pPr>
         <w:pStyle w:val="Bibliography"/>
       </w:pPr>
-      <w:bookmarkStart w:id="277" w:name="ref-kristensen2015"/>
-      <w:bookmarkEnd w:id="276"/>
+      <w:bookmarkStart w:id="305" w:name="ref-kristensen2015"/>
+      <w:bookmarkEnd w:id="304"/>
       <w:r>
         <w:t xml:space="preserve">Kristensen, K., Nielsen, A., Berg, C., </w:t>
       </w:r>
@@ -12191,9 +12295,10 @@
       <w:pPr>
         <w:pStyle w:val="Bibliography"/>
       </w:pPr>
-      <w:bookmarkStart w:id="278" w:name="ref-latour2003"/>
-      <w:bookmarkEnd w:id="277"/>
-      <w:r>
+      <w:bookmarkStart w:id="306" w:name="ref-latour2003"/>
+      <w:bookmarkEnd w:id="305"/>
+      <w:r>
+        <w:lastRenderedPageBreak/>
         <w:t xml:space="preserve">Latour, R. J., Brush, M. J., &amp; </w:t>
       </w:r>
       <w:proofErr w:type="spellStart"/>
@@ -12229,8 +12334,8 @@
       <w:pPr>
         <w:pStyle w:val="Bibliography"/>
       </w:pPr>
-      <w:bookmarkStart w:id="279" w:name="ref-lear1998"/>
-      <w:bookmarkEnd w:id="278"/>
+      <w:bookmarkStart w:id="307" w:name="ref-lear1998"/>
+      <w:bookmarkEnd w:id="306"/>
       <w:r>
         <w:t xml:space="preserve">Lear, W. H. (1998). History of fisheries in the northwest </w:t>
       </w:r>
@@ -12267,8 +12372,8 @@
       <w:pPr>
         <w:pStyle w:val="Bibliography"/>
       </w:pPr>
-      <w:bookmarkStart w:id="280" w:name="ref-licandeo2020"/>
-      <w:bookmarkEnd w:id="279"/>
+      <w:bookmarkStart w:id="308" w:name="ref-licandeo2020"/>
+      <w:bookmarkEnd w:id="307"/>
       <w:proofErr w:type="spellStart"/>
       <w:r>
         <w:t>Licandeo</w:t>
@@ -12334,8 +12439,8 @@
       <w:pPr>
         <w:pStyle w:val="Bibliography"/>
       </w:pPr>
-      <w:bookmarkStart w:id="281" w:name="ref-link2019"/>
-      <w:bookmarkEnd w:id="280"/>
+      <w:bookmarkStart w:id="309" w:name="ref-link2019"/>
+      <w:bookmarkEnd w:id="308"/>
       <w:r>
         <w:t xml:space="preserve">Link, J., &amp; Sherwood, G. (2019). Feeding, growth, and trophic ecology. In G. A. Rose (Ed.), </w:t>
       </w:r>
@@ -12354,8 +12459,8 @@
       <w:pPr>
         <w:pStyle w:val="Bibliography"/>
       </w:pPr>
-      <w:bookmarkStart w:id="282" w:name="ref-lotka1925"/>
-      <w:bookmarkEnd w:id="281"/>
+      <w:bookmarkStart w:id="310" w:name="ref-lotka1925"/>
+      <w:bookmarkEnd w:id="309"/>
       <w:proofErr w:type="spellStart"/>
       <w:r>
         <w:t>Lotka</w:t>
@@ -12379,8 +12484,8 @@
       <w:pPr>
         <w:pStyle w:val="Bibliography"/>
       </w:pPr>
-      <w:bookmarkStart w:id="283" w:name="ref-millar2000"/>
-      <w:bookmarkEnd w:id="282"/>
+      <w:bookmarkStart w:id="311" w:name="ref-millar2000"/>
+      <w:bookmarkEnd w:id="310"/>
       <w:r>
         <w:t>Millar, R. B., &amp; Meyer, R. (2000). Non-linear state space modelling of fisheries biomass dynamics by using metropolis-</w:t>
       </w:r>
@@ -12425,10 +12530,9 @@
       <w:pPr>
         <w:pStyle w:val="Bibliography"/>
       </w:pPr>
-      <w:bookmarkStart w:id="284" w:name="ref-morgan2002"/>
-      <w:bookmarkEnd w:id="283"/>
-      <w:r>
-        <w:lastRenderedPageBreak/>
+      <w:bookmarkStart w:id="312" w:name="ref-morgan2002"/>
+      <w:bookmarkEnd w:id="311"/>
+      <w:r>
         <w:t xml:space="preserve">Morgan, M., Brodie, W., &amp; </w:t>
       </w:r>
       <w:proofErr w:type="spellStart"/>
@@ -12480,8 +12584,8 @@
       <w:pPr>
         <w:pStyle w:val="Bibliography"/>
       </w:pPr>
-      <w:bookmarkStart w:id="285" w:name="ref-mueter2006"/>
-      <w:bookmarkEnd w:id="284"/>
+      <w:bookmarkStart w:id="313" w:name="ref-mueter2006"/>
+      <w:bookmarkEnd w:id="312"/>
       <w:proofErr w:type="spellStart"/>
       <w:r>
         <w:t>Mueter</w:t>
@@ -12523,9 +12627,10 @@
       <w:pPr>
         <w:pStyle w:val="Bibliography"/>
       </w:pPr>
-      <w:bookmarkStart w:id="286" w:name="ref-mullowney2014"/>
-      <w:bookmarkEnd w:id="285"/>
-      <w:r>
+      <w:bookmarkStart w:id="314" w:name="ref-mullowney2014"/>
+      <w:bookmarkEnd w:id="313"/>
+      <w:r>
+        <w:lastRenderedPageBreak/>
         <w:t xml:space="preserve">Mullowney, D. R., &amp; Rose, G. A. (2014). Is recovery of northern cod limited by poor feeding? The capelin hypothesis revisited. </w:t>
       </w:r>
       <w:r>
@@ -12556,8 +12661,8 @@
           <w:lang w:val="fr-FR"/>
         </w:rPr>
       </w:pPr>
-      <w:bookmarkStart w:id="287" w:name="ref-nafo2019"/>
-      <w:bookmarkEnd w:id="286"/>
+      <w:bookmarkStart w:id="315" w:name="ref-nafo2019"/>
+      <w:bookmarkEnd w:id="314"/>
       <w:r>
         <w:t xml:space="preserve">NAFO. (2019). Report of the Scientific Council, 31 May – 13 June 2019, Halifax, Canada. </w:t>
       </w:r>
@@ -12593,7 +12698,7 @@
       <w:r>
         <w:rPr>
           <w:lang w:val="fr-FR"/>
-          <w:rPrChange w:id="288" w:author="Regular, Paul" w:date="2023-11-27T11:12:00Z">
+          <w:rPrChange w:id="316" w:author="Regular, Paul" w:date="2023-11-27T11:12:00Z">
             <w:rPr/>
           </w:rPrChange>
         </w:rPr>
@@ -12612,7 +12717,7 @@
       <w:r>
         <w:rPr>
           <w:rStyle w:val="Hyperlink"/>
-          <w:rPrChange w:id="289" w:author="Regular, Paul" w:date="2023-11-27T11:12:00Z">
+          <w:rPrChange w:id="317" w:author="Regular, Paul" w:date="2023-11-27T11:12:00Z">
             <w:rPr>
               <w:rStyle w:val="Hyperlink"/>
               <w:lang w:val="fr-FR"/>
@@ -12626,8 +12731,8 @@
       <w:pPr>
         <w:pStyle w:val="Bibliography"/>
       </w:pPr>
-      <w:bookmarkStart w:id="290" w:name="ref-pauly2021"/>
-      <w:bookmarkEnd w:id="287"/>
+      <w:bookmarkStart w:id="318" w:name="ref-pauly2021"/>
+      <w:bookmarkEnd w:id="315"/>
       <w:r>
         <w:t xml:space="preserve">Pauly, D., &amp; Froese, R. (2021). MSY needs no epitaph—but it was abused. </w:t>
       </w:r>
@@ -12656,8 +12761,8 @@
       <w:pPr>
         <w:pStyle w:val="Bibliography"/>
       </w:pPr>
-      <w:bookmarkStart w:id="291" w:name="ref-pedersen2017"/>
-      <w:bookmarkEnd w:id="290"/>
+      <w:bookmarkStart w:id="319" w:name="ref-pedersen2017"/>
+      <w:bookmarkEnd w:id="318"/>
       <w:r>
         <w:t xml:space="preserve">Pedersen, E. J., Thompson, P. L., Ball, R. A., Fortin, M.-J., </w:t>
       </w:r>
@@ -12710,8 +12815,8 @@
       <w:pPr>
         <w:pStyle w:val="Bibliography"/>
       </w:pPr>
-      <w:bookmarkStart w:id="292" w:name="ref-pepin2014"/>
-      <w:bookmarkEnd w:id="291"/>
+      <w:bookmarkStart w:id="320" w:name="ref-pepin2014"/>
+      <w:bookmarkEnd w:id="319"/>
       <w:r>
         <w:t xml:space="preserve">Pepin, P., Higdon, J., Koen-Alonso, M., Fogarty, M., &amp; </w:t>
       </w:r>
@@ -12764,8 +12869,8 @@
       <w:pPr>
         <w:pStyle w:val="Bibliography"/>
       </w:pPr>
-      <w:bookmarkStart w:id="293" w:name="ref-pikitch2004"/>
-      <w:bookmarkEnd w:id="292"/>
+      <w:bookmarkStart w:id="321" w:name="ref-pikitch2004"/>
+      <w:bookmarkEnd w:id="320"/>
       <w:proofErr w:type="spellStart"/>
       <w:r>
         <w:t>Pikitch</w:t>
@@ -12796,11 +12901,7 @@
       </w:r>
       <w:proofErr w:type="spellEnd"/>
       <w:r>
-        <w:t xml:space="preserve">, P., Fluharty, D., Heneman, B., et al. (2004). Ecosystem-based fishery </w:t>
-      </w:r>
-      <w:r>
-        <w:lastRenderedPageBreak/>
-        <w:t xml:space="preserve">management. In </w:t>
+        <w:t xml:space="preserve">, P., Fluharty, D., Heneman, B., et al. (2004). Ecosystem-based fishery management. In </w:t>
       </w:r>
       <w:r>
         <w:rPr>
@@ -12817,8 +12918,8 @@
       <w:pPr>
         <w:pStyle w:val="Bibliography"/>
       </w:pPr>
-      <w:bookmarkStart w:id="294" w:name="ref-pinsky2021"/>
-      <w:bookmarkEnd w:id="293"/>
+      <w:bookmarkStart w:id="322" w:name="ref-pinsky2021"/>
+      <w:bookmarkEnd w:id="321"/>
       <w:r>
         <w:t xml:space="preserve">Pinsky, M. L., </w:t>
       </w:r>
@@ -12903,9 +13004,10 @@
       <w:pPr>
         <w:pStyle w:val="Bibliography"/>
       </w:pPr>
-      <w:bookmarkStart w:id="295" w:name="ref-R"/>
-      <w:bookmarkEnd w:id="294"/>
-      <w:r>
+      <w:bookmarkStart w:id="323" w:name="ref-R"/>
+      <w:bookmarkEnd w:id="322"/>
+      <w:r>
+        <w:lastRenderedPageBreak/>
         <w:t xml:space="preserve">R Core Team. (2021). </w:t>
       </w:r>
       <w:r>
@@ -12931,8 +13033,8 @@
       <w:pPr>
         <w:pStyle w:val="Bibliography"/>
       </w:pPr>
-      <w:bookmarkStart w:id="296" w:name="ref-regular2021"/>
-      <w:bookmarkEnd w:id="295"/>
+      <w:bookmarkStart w:id="324" w:name="ref-regular2021"/>
+      <w:bookmarkEnd w:id="323"/>
       <w:r>
         <w:t xml:space="preserve">Regular, P. M., Buren, A. D., Dwyer, K. S., Cadigan, N. G., Gregory, R. S., Koen-Alonso, M., Rideout, R. M., Robertson, G. J., Robertson, M. D., Stenson, G. B., Wheeland, L. J., &amp; Zhang, F. (2021). Indexing starvation mortality to assess its role in the population regulation of northern cod. </w:t>
       </w:r>
@@ -12969,8 +13071,8 @@
       <w:pPr>
         <w:pStyle w:val="Bibliography"/>
       </w:pPr>
-      <w:bookmarkStart w:id="297" w:name="ref-rose2004"/>
-      <w:bookmarkEnd w:id="296"/>
+      <w:bookmarkStart w:id="325" w:name="ref-rose2004"/>
+      <w:bookmarkEnd w:id="324"/>
       <w:r>
         <w:t>Rose, G. (2004). Reconciling overfishing and climate change with stock dynamics of Atlantic cod (</w:t>
       </w:r>
@@ -13018,8 +13120,8 @@
       <w:pPr>
         <w:pStyle w:val="Bibliography"/>
       </w:pPr>
-      <w:bookmarkStart w:id="298" w:name="ref-schaefer1954"/>
-      <w:bookmarkEnd w:id="297"/>
+      <w:bookmarkStart w:id="326" w:name="ref-schaefer1954"/>
+      <w:bookmarkEnd w:id="325"/>
       <w:r>
         <w:t xml:space="preserve">Schaefer, M. B. (1954). Some aspects of the dynamics of populations important to the management of the commercial marine fisheries. </w:t>
       </w:r>
@@ -13048,8 +13150,8 @@
       <w:pPr>
         <w:pStyle w:val="Bibliography"/>
       </w:pPr>
-      <w:bookmarkStart w:id="299" w:name="ref-scheffer2015"/>
-      <w:bookmarkEnd w:id="298"/>
+      <w:bookmarkStart w:id="327" w:name="ref-scheffer2015"/>
+      <w:bookmarkEnd w:id="326"/>
       <w:proofErr w:type="spellStart"/>
       <w:r>
         <w:t>Scheffer</w:t>
@@ -13107,11 +13209,10 @@
       <w:pPr>
         <w:pStyle w:val="Bibliography"/>
       </w:pPr>
-      <w:bookmarkStart w:id="300" w:name="ref-scheffer2003"/>
-      <w:bookmarkEnd w:id="299"/>
+      <w:bookmarkStart w:id="328" w:name="ref-scheffer2003"/>
+      <w:bookmarkEnd w:id="327"/>
       <w:proofErr w:type="spellStart"/>
       <w:r>
-        <w:lastRenderedPageBreak/>
         <w:t>Scheffer</w:t>
       </w:r>
       <w:proofErr w:type="spellEnd"/>
@@ -13153,8 +13254,8 @@
       <w:pPr>
         <w:pStyle w:val="Bibliography"/>
       </w:pPr>
-      <w:bookmarkStart w:id="301" w:name="ref-schijns2021"/>
-      <w:bookmarkEnd w:id="300"/>
+      <w:bookmarkStart w:id="329" w:name="ref-schijns2021"/>
+      <w:bookmarkEnd w:id="328"/>
       <w:proofErr w:type="spellStart"/>
       <w:r>
         <w:t>Schijns</w:t>
@@ -13196,9 +13297,10 @@
       <w:pPr>
         <w:pStyle w:val="Bibliography"/>
       </w:pPr>
-      <w:bookmarkStart w:id="302" w:name="ref-schindler2010"/>
-      <w:bookmarkEnd w:id="301"/>
-      <w:r>
+      <w:bookmarkStart w:id="330" w:name="ref-schindler2010"/>
+      <w:bookmarkEnd w:id="329"/>
+      <w:r>
+        <w:lastRenderedPageBreak/>
         <w:t xml:space="preserve">Schindler, D. E., </w:t>
       </w:r>
       <w:proofErr w:type="spellStart"/>
@@ -13242,8 +13344,8 @@
       <w:pPr>
         <w:pStyle w:val="Bibliography"/>
       </w:pPr>
-      <w:bookmarkStart w:id="303" w:name="ref-smith1981"/>
-      <w:bookmarkEnd w:id="302"/>
+      <w:bookmarkStart w:id="331" w:name="ref-smith1981"/>
+      <w:bookmarkEnd w:id="330"/>
       <w:r>
         <w:t xml:space="preserve">Smith, S., &amp; Somerton, G. (1981). </w:t>
       </w:r>
@@ -13262,8 +13364,8 @@
       <w:pPr>
         <w:pStyle w:val="Bibliography"/>
       </w:pPr>
-      <w:bookmarkStart w:id="304" w:name="ref-thorson2020"/>
-      <w:bookmarkEnd w:id="303"/>
+      <w:bookmarkStart w:id="332" w:name="ref-thorson2020"/>
+      <w:bookmarkEnd w:id="331"/>
       <w:r>
         <w:t xml:space="preserve">Thorson, J. T. (2020). Predicting recruitment density dependence and intrinsic growth rate for all fishes worldwide using a data-integrated life-history model. </w:t>
       </w:r>
@@ -13292,8 +13394,8 @@
       <w:pPr>
         <w:pStyle w:val="Bibliography"/>
       </w:pPr>
-      <w:bookmarkStart w:id="305" w:name="ref-volterra1926"/>
-      <w:bookmarkEnd w:id="304"/>
+      <w:bookmarkStart w:id="333" w:name="ref-volterra1926"/>
+      <w:bookmarkEnd w:id="332"/>
       <w:r>
         <w:t xml:space="preserve">Volterra, V. (1926). Fluctuations in the abundance of a species considered mathematically. </w:t>
       </w:r>
@@ -13322,8 +13424,8 @@
       <w:pPr>
         <w:pStyle w:val="Bibliography"/>
       </w:pPr>
-      <w:bookmarkStart w:id="306" w:name="ref-walsh1992"/>
-      <w:bookmarkEnd w:id="305"/>
+      <w:bookmarkStart w:id="334" w:name="ref-walsh1992"/>
+      <w:bookmarkEnd w:id="333"/>
       <w:r>
         <w:t xml:space="preserve">Walsh, S. J. (1992). Size-dependent selection at the footgear of a groundfish survey trawl. </w:t>
       </w:r>
@@ -13352,8 +13454,8 @@
       <w:pPr>
         <w:pStyle w:val="Bibliography"/>
       </w:pPr>
-      <w:bookmarkStart w:id="307" w:name="ref-winker2018"/>
-      <w:bookmarkEnd w:id="306"/>
+      <w:bookmarkStart w:id="335" w:name="ref-winker2018"/>
+      <w:bookmarkEnd w:id="334"/>
       <w:r>
         <w:t xml:space="preserve">Winker, H., Carvalho, F., &amp; </w:t>
       </w:r>
@@ -13394,8 +13496,8 @@
         <w:t>, 275–288.</w:t>
       </w:r>
     </w:p>
-    <w:bookmarkEnd w:id="257"/>
-    <w:bookmarkEnd w:id="307"/>
+    <w:bookmarkEnd w:id="285"/>
+    <w:bookmarkEnd w:id="335"/>
     <w:p>
       <w:r>
         <w:br w:type="page"/>
@@ -13405,8 +13507,8 @@
       <w:pPr>
         <w:pStyle w:val="Heading1"/>
       </w:pPr>
-      <w:bookmarkStart w:id="308" w:name="figures"/>
-      <w:bookmarkEnd w:id="255"/>
+      <w:bookmarkStart w:id="336" w:name="figures"/>
+      <w:bookmarkEnd w:id="283"/>
       <w:r>
         <w:lastRenderedPageBreak/>
         <w:t>Figures</w:t>
@@ -13613,7 +13715,7 @@
       <w:pPr>
         <w:pStyle w:val="CaptionedFigure"/>
       </w:pPr>
-      <w:commentRangeStart w:id="309"/>
+      <w:commentRangeStart w:id="337"/>
       <w:r>
         <w:rPr>
           <w:noProof/>
@@ -13670,28 +13772,28 @@
           </wp:inline>
         </w:drawing>
       </w:r>
-      <w:commentRangeEnd w:id="309"/>
+      <w:commentRangeEnd w:id="337"/>
       <w:r>
         <w:rPr>
           <w:rStyle w:val="CommentReference"/>
         </w:rPr>
-        <w:commentReference w:id="309"/>
+        <w:commentReference w:id="337"/>
       </w:r>
     </w:p>
     <w:p>
       <w:pPr>
         <w:pStyle w:val="ImageCaption"/>
       </w:pPr>
-      <w:commentRangeStart w:id="310"/>
+      <w:commentRangeStart w:id="338"/>
       <w:r>
         <w:t xml:space="preserve">Fig 4: Trends in biomass, expected </w:t>
       </w:r>
-      <w:commentRangeEnd w:id="310"/>
+      <w:commentRangeEnd w:id="338"/>
       <w:r>
         <w:rPr>
           <w:rStyle w:val="CommentReference"/>
         </w:rPr>
-        <w:commentReference w:id="310"/>
+        <w:commentReference w:id="338"/>
       </w:r>
       <w:r>
         <w:t>production, reported landings, and residual change from the best fitting multispecies production model across three ecosystem production units (Northeast NL Shelf, Grand Bank, and Southern NL) off the east coast of Canada. Species-specific trends from a subset of species are shown along with totals including seven species. Expected production represents expected changes from intrinsic growth and density-dependence (i.e., change from the production equation) and residual change represent process errors not explained by the production equation or reported landings. Note difference in scale across facets.</w:t>
@@ -13784,7 +13886,7 @@
       <w:r>
         <w:t>.</w:t>
       </w:r>
-      <w:bookmarkEnd w:id="308"/>
+      <w:bookmarkEnd w:id="336"/>
     </w:p>
     <w:sectPr>
       <w:headerReference w:type="default" r:id="rId26"/>
@@ -13830,7 +13932,7 @@
       </w:r>
     </w:p>
   </w:comment>
-  <w:comment w:id="36" w:author="Rideout, Rick" w:date="2023-07-20T07:52:00Z" w:initials="RR">
+  <w:comment w:id="43" w:author="Rideout, Rick" w:date="2023-07-20T07:52:00Z" w:initials="RR">
     <w:p>
       <w:pPr>
         <w:pStyle w:val="CommentText"/>
@@ -13846,7 +13948,7 @@
       </w:r>
     </w:p>
   </w:comment>
-  <w:comment w:id="37" w:author="Rideout, Rick" w:date="2023-07-20T07:55:00Z" w:initials="RR">
+  <w:comment w:id="58" w:author="Rideout, Rick" w:date="2023-07-20T07:55:00Z" w:initials="RR">
     <w:p>
       <w:pPr>
         <w:pStyle w:val="CommentText"/>
@@ -13862,7 +13964,7 @@
       </w:r>
     </w:p>
   </w:comment>
-  <w:comment w:id="40" w:author="Rideout, Rick" w:date="2023-07-20T08:01:00Z" w:initials="RR">
+  <w:comment w:id="61" w:author="Rideout, Rick" w:date="2023-07-20T08:01:00Z" w:initials="RR">
     <w:p>
       <w:pPr>
         <w:pStyle w:val="CommentText"/>
@@ -13878,7 +13980,7 @@
       </w:r>
     </w:p>
   </w:comment>
-  <w:comment w:id="52" w:author="Rideout, Rick" w:date="2023-07-20T08:10:00Z" w:initials="RR">
+  <w:comment w:id="80" w:author="Rideout, Rick" w:date="2023-07-20T08:10:00Z" w:initials="RR">
     <w:p>
       <w:pPr>
         <w:pStyle w:val="CommentText"/>
@@ -13894,7 +13996,7 @@
       </w:r>
     </w:p>
   </w:comment>
-  <w:comment w:id="55" w:author="Rideout, Rick" w:date="2023-07-20T08:17:00Z" w:initials="RR">
+  <w:comment w:id="83" w:author="Rideout, Rick" w:date="2023-07-20T08:17:00Z" w:initials="RR">
     <w:p>
       <w:pPr>
         <w:pStyle w:val="CommentText"/>
@@ -13910,7 +14012,7 @@
       </w:r>
     </w:p>
   </w:comment>
-  <w:comment w:id="58" w:author="Rideout, Rick" w:date="2023-07-20T08:24:00Z" w:initials="RR">
+  <w:comment w:id="86" w:author="Rideout, Rick" w:date="2023-07-20T08:24:00Z" w:initials="RR">
     <w:p>
       <w:pPr>
         <w:pStyle w:val="CommentText"/>
@@ -13926,7 +14028,7 @@
       </w:r>
     </w:p>
   </w:comment>
-  <w:comment w:id="61" w:author="Rideout, Rick" w:date="2023-07-20T08:34:00Z" w:initials="RR">
+  <w:comment w:id="89" w:author="Rideout, Rick" w:date="2023-07-20T08:34:00Z" w:initials="RR">
     <w:p>
       <w:pPr>
         <w:pStyle w:val="CommentText"/>
@@ -13942,7 +14044,7 @@
       </w:r>
     </w:p>
   </w:comment>
-  <w:comment w:id="68" w:author="Rideout, Rick" w:date="2023-07-20T08:34:00Z" w:initials="RR">
+  <w:comment w:id="96" w:author="Rideout, Rick" w:date="2023-07-20T08:34:00Z" w:initials="RR">
     <w:p>
       <w:pPr>
         <w:pStyle w:val="CommentText"/>
@@ -13958,7 +14060,7 @@
       </w:r>
     </w:p>
   </w:comment>
-  <w:comment w:id="71" w:author="Joanne Morgan" w:date="2023-08-28T10:36:00Z" w:initials="JM">
+  <w:comment w:id="99" w:author="Joanne Morgan" w:date="2023-08-28T10:36:00Z" w:initials="JM">
     <w:p>
       <w:pPr>
         <w:pStyle w:val="CommentText"/>
@@ -13974,7 +14076,7 @@
       </w:r>
     </w:p>
   </w:comment>
-  <w:comment w:id="72" w:author="Joanne Morgan" w:date="2023-08-28T10:36:00Z" w:initials="JM">
+  <w:comment w:id="100" w:author="Joanne Morgan" w:date="2023-08-28T10:36:00Z" w:initials="JM">
     <w:p>
       <w:pPr>
         <w:pStyle w:val="CommentText"/>
@@ -13987,7 +14089,7 @@
       </w:r>
     </w:p>
   </w:comment>
-  <w:comment w:id="73" w:author="Rideout, Rick" w:date="2023-07-20T08:43:00Z" w:initials="RR">
+  <w:comment w:id="101" w:author="Rideout, Rick" w:date="2023-07-20T08:43:00Z" w:initials="RR">
     <w:p>
       <w:pPr>
         <w:pStyle w:val="CommentText"/>
@@ -14003,7 +14105,7 @@
       </w:r>
     </w:p>
   </w:comment>
-  <w:comment w:id="125" w:author="Rideout, Rick" w:date="2023-07-20T08:55:00Z" w:initials="RR">
+  <w:comment w:id="153" w:author="Rideout, Rick" w:date="2023-07-20T08:55:00Z" w:initials="RR">
     <w:p>
       <w:pPr>
         <w:pStyle w:val="CommentText"/>
@@ -14019,7 +14121,7 @@
       </w:r>
     </w:p>
   </w:comment>
-  <w:comment w:id="132" w:author="Rideout, Rick" w:date="2023-07-20T08:47:00Z" w:initials="RR">
+  <w:comment w:id="160" w:author="Rideout, Rick" w:date="2023-07-20T08:47:00Z" w:initials="RR">
     <w:p>
       <w:pPr>
         <w:pStyle w:val="CommentText"/>
@@ -14038,7 +14140,7 @@
       </w:r>
     </w:p>
   </w:comment>
-  <w:comment w:id="133" w:author="Joanne Morgan" w:date="2023-08-28T10:33:00Z" w:initials="JM">
+  <w:comment w:id="161" w:author="Joanne Morgan" w:date="2023-08-28T10:33:00Z" w:initials="JM">
     <w:p>
       <w:pPr>
         <w:pStyle w:val="CommentText"/>
@@ -14054,7 +14156,7 @@
       </w:r>
     </w:p>
   </w:comment>
-  <w:comment w:id="140" w:author="Rideout, Rick" w:date="2023-07-20T09:06:00Z" w:initials="RR">
+  <w:comment w:id="168" w:author="Rideout, Rick" w:date="2023-07-20T09:06:00Z" w:initials="RR">
     <w:p>
       <w:pPr>
         <w:pStyle w:val="CommentText"/>
@@ -14070,7 +14172,7 @@
       </w:r>
     </w:p>
   </w:comment>
-  <w:comment w:id="149" w:author="Rideout, Rick" w:date="2023-07-20T09:11:00Z" w:initials="RR">
+  <w:comment w:id="177" w:author="Rideout, Rick" w:date="2023-07-20T09:11:00Z" w:initials="RR">
     <w:p>
       <w:pPr>
         <w:pStyle w:val="CommentText"/>
@@ -14089,7 +14191,7 @@
       </w:r>
     </w:p>
   </w:comment>
-  <w:comment w:id="154" w:author="Rideout, Rick" w:date="2023-07-20T09:23:00Z" w:initials="RR">
+  <w:comment w:id="182" w:author="Rideout, Rick" w:date="2023-07-20T09:23:00Z" w:initials="RR">
     <w:p>
       <w:pPr>
         <w:pStyle w:val="CommentText"/>
@@ -14105,7 +14207,7 @@
       </w:r>
     </w:p>
   </w:comment>
-  <w:comment w:id="170" w:author="Joanne Morgan" w:date="2023-08-28T10:39:00Z" w:initials="JM">
+  <w:comment w:id="198" w:author="Joanne Morgan" w:date="2023-08-28T10:39:00Z" w:initials="JM">
     <w:p>
       <w:pPr>
         <w:pStyle w:val="CommentText"/>
@@ -14121,7 +14223,7 @@
       </w:r>
     </w:p>
   </w:comment>
-  <w:comment w:id="175" w:author="Joanne Morgan" w:date="2023-08-28T10:40:00Z" w:initials="JM">
+  <w:comment w:id="203" w:author="Joanne Morgan" w:date="2023-08-28T10:40:00Z" w:initials="JM">
     <w:p>
       <w:pPr>
         <w:pStyle w:val="CommentText"/>
@@ -14137,7 +14239,7 @@
       </w:r>
     </w:p>
   </w:comment>
-  <w:comment w:id="179" w:author="Rideout, Rick" w:date="2023-07-20T09:44:00Z" w:initials="RR">
+  <w:comment w:id="207" w:author="Rideout, Rick" w:date="2023-07-20T09:44:00Z" w:initials="RR">
     <w:p>
       <w:pPr>
         <w:pStyle w:val="CommentText"/>
@@ -14167,7 +14269,7 @@
       </w:r>
     </w:p>
   </w:comment>
-  <w:comment w:id="193" w:author="Joanne Morgan" w:date="2023-08-28T10:53:00Z" w:initials="JM">
+  <w:comment w:id="221" w:author="Joanne Morgan" w:date="2023-08-28T10:53:00Z" w:initials="JM">
     <w:p>
       <w:pPr>
         <w:pStyle w:val="CommentText"/>
@@ -14183,7 +14285,7 @@
       </w:r>
     </w:p>
   </w:comment>
-  <w:comment w:id="200" w:author="Rideout, Rick" w:date="2023-07-20T10:10:00Z" w:initials="RR">
+  <w:comment w:id="228" w:author="Rideout, Rick" w:date="2023-07-20T10:10:00Z" w:initials="RR">
     <w:p>
       <w:pPr>
         <w:pStyle w:val="CommentText"/>
@@ -14199,7 +14301,7 @@
       </w:r>
     </w:p>
   </w:comment>
-  <w:comment w:id="202" w:author="Joanne Morgan" w:date="2023-08-28T10:56:00Z" w:initials="JM">
+  <w:comment w:id="230" w:author="Joanne Morgan" w:date="2023-08-28T10:56:00Z" w:initials="JM">
     <w:p>
       <w:pPr>
         <w:pStyle w:val="CommentText"/>
@@ -14215,7 +14317,7 @@
       </w:r>
     </w:p>
   </w:comment>
-  <w:comment w:id="203" w:author="Rideout, Rick" w:date="2023-07-20T10:13:00Z" w:initials="RR">
+  <w:comment w:id="231" w:author="Rideout, Rick" w:date="2023-07-20T10:13:00Z" w:initials="RR">
     <w:p>
       <w:pPr>
         <w:pStyle w:val="CommentText"/>
@@ -14231,7 +14333,7 @@
       </w:r>
     </w:p>
   </w:comment>
-  <w:comment w:id="206" w:author="Joanne Morgan" w:date="2023-08-28T10:56:00Z" w:initials="JM">
+  <w:comment w:id="234" w:author="Joanne Morgan" w:date="2023-08-28T10:56:00Z" w:initials="JM">
     <w:p>
       <w:pPr>
         <w:pStyle w:val="CommentText"/>
@@ -14250,7 +14352,7 @@
       </w:r>
     </w:p>
   </w:comment>
-  <w:comment w:id="207" w:author="Joanne Morgan" w:date="2023-08-28T10:59:00Z" w:initials="JM">
+  <w:comment w:id="235" w:author="Joanne Morgan" w:date="2023-08-28T10:59:00Z" w:initials="JM">
     <w:p>
       <w:pPr>
         <w:pStyle w:val="CommentText"/>
@@ -14266,7 +14368,7 @@
       </w:r>
     </w:p>
   </w:comment>
-  <w:comment w:id="216" w:author="Joanne Morgan" w:date="2023-08-28T11:01:00Z" w:initials="JM">
+  <w:comment w:id="244" w:author="Joanne Morgan" w:date="2023-08-28T11:01:00Z" w:initials="JM">
     <w:p>
       <w:pPr>
         <w:pStyle w:val="CommentText"/>
@@ -14282,7 +14384,7 @@
       </w:r>
     </w:p>
   </w:comment>
-  <w:comment w:id="217" w:author="Joanne Morgan" w:date="2023-08-28T11:05:00Z" w:initials="JM">
+  <w:comment w:id="245" w:author="Joanne Morgan" w:date="2023-08-28T11:05:00Z" w:initials="JM">
     <w:p>
       <w:pPr>
         <w:pStyle w:val="CommentText"/>
@@ -14298,7 +14400,7 @@
       </w:r>
     </w:p>
   </w:comment>
-  <w:comment w:id="219" w:author="Joanne Morgan" w:date="2023-08-28T11:07:00Z" w:initials="JM">
+  <w:comment w:id="247" w:author="Joanne Morgan" w:date="2023-08-28T11:07:00Z" w:initials="JM">
     <w:p>
       <w:pPr>
         <w:pStyle w:val="CommentText"/>
@@ -14327,7 +14429,7 @@
       </w:r>
     </w:p>
   </w:comment>
-  <w:comment w:id="221" w:author="Rideout, Rick" w:date="2023-07-20T11:29:00Z" w:initials="RR">
+  <w:comment w:id="249" w:author="Rideout, Rick" w:date="2023-07-20T11:29:00Z" w:initials="RR">
     <w:p>
       <w:pPr>
         <w:pStyle w:val="CommentText"/>
@@ -14343,7 +14445,7 @@
       </w:r>
     </w:p>
   </w:comment>
-  <w:comment w:id="223" w:author="Rideout, Rick" w:date="2023-07-20T11:32:00Z" w:initials="RR">
+  <w:comment w:id="251" w:author="Rideout, Rick" w:date="2023-07-20T11:32:00Z" w:initials="RR">
     <w:p>
       <w:pPr>
         <w:pStyle w:val="CommentText"/>
@@ -14359,7 +14461,7 @@
       </w:r>
     </w:p>
   </w:comment>
-  <w:comment w:id="222" w:author="Joanne Morgan" w:date="2023-08-28T11:19:00Z" w:initials="JM">
+  <w:comment w:id="250" w:author="Joanne Morgan" w:date="2023-08-28T11:19:00Z" w:initials="JM">
     <w:p>
       <w:pPr>
         <w:pStyle w:val="CommentText"/>
@@ -14375,7 +14477,7 @@
       </w:r>
     </w:p>
   </w:comment>
-  <w:comment w:id="225" w:author="Rideout, Rick" w:date="2023-07-20T11:45:00Z" w:initials="RR">
+  <w:comment w:id="253" w:author="Rideout, Rick" w:date="2023-07-20T11:45:00Z" w:initials="RR">
     <w:p>
       <w:pPr>
         <w:pStyle w:val="CommentText"/>
@@ -14391,7 +14493,7 @@
       </w:r>
     </w:p>
   </w:comment>
-  <w:comment w:id="229" w:author="Rideout, Rick" w:date="2023-07-20T11:50:00Z" w:initials="RR">
+  <w:comment w:id="257" w:author="Rideout, Rick" w:date="2023-07-20T11:50:00Z" w:initials="RR">
     <w:p>
       <w:pPr>
         <w:pStyle w:val="CommentText"/>
@@ -14407,7 +14509,7 @@
       </w:r>
     </w:p>
   </w:comment>
-  <w:comment w:id="230" w:author="Rideout, Rick" w:date="2023-07-20T11:53:00Z" w:initials="RR">
+  <w:comment w:id="258" w:author="Rideout, Rick" w:date="2023-07-20T11:53:00Z" w:initials="RR">
     <w:p>
       <w:pPr>
         <w:pStyle w:val="CommentText"/>
@@ -14423,7 +14525,7 @@
       </w:r>
     </w:p>
   </w:comment>
-  <w:comment w:id="231" w:author="Rideout, Rick" w:date="2023-07-20T11:58:00Z" w:initials="RR">
+  <w:comment w:id="259" w:author="Rideout, Rick" w:date="2023-07-20T11:58:00Z" w:initials="RR">
     <w:p>
       <w:pPr>
         <w:pStyle w:val="CommentText"/>
@@ -14439,7 +14541,7 @@
       </w:r>
     </w:p>
   </w:comment>
-  <w:comment w:id="232" w:author="Joanne Morgan" w:date="2023-08-28T11:21:00Z" w:initials="JM">
+  <w:comment w:id="260" w:author="Joanne Morgan" w:date="2023-08-28T11:21:00Z" w:initials="JM">
     <w:p>
       <w:pPr>
         <w:pStyle w:val="CommentText"/>
@@ -14455,7 +14557,7 @@
       </w:r>
     </w:p>
   </w:comment>
-  <w:comment w:id="235" w:author="Joanne Morgan" w:date="2023-08-28T11:21:00Z" w:initials="JM">
+  <w:comment w:id="263" w:author="Joanne Morgan" w:date="2023-08-28T11:21:00Z" w:initials="JM">
     <w:p>
       <w:pPr>
         <w:pStyle w:val="CommentText"/>
@@ -14487,7 +14589,7 @@
       </w:r>
     </w:p>
   </w:comment>
-  <w:comment w:id="238" w:author="Joanne Morgan" w:date="2023-08-28T11:22:00Z" w:initials="JM">
+  <w:comment w:id="266" w:author="Joanne Morgan" w:date="2023-08-28T11:22:00Z" w:initials="JM">
     <w:p>
       <w:pPr>
         <w:pStyle w:val="CommentText"/>
@@ -14503,7 +14605,7 @@
       </w:r>
     </w:p>
   </w:comment>
-  <w:comment w:id="240" w:author="Rideout, Rick" w:date="2023-07-20T12:00:00Z" w:initials="RR">
+  <w:comment w:id="268" w:author="Rideout, Rick" w:date="2023-07-20T12:00:00Z" w:initials="RR">
     <w:p>
       <w:pPr>
         <w:pStyle w:val="CommentText"/>
@@ -14519,7 +14621,7 @@
       </w:r>
     </w:p>
   </w:comment>
-  <w:comment w:id="241" w:author="Joanne Morgan" w:date="2023-08-28T11:25:00Z" w:initials="JM">
+  <w:comment w:id="269" w:author="Joanne Morgan" w:date="2023-08-28T11:25:00Z" w:initials="JM">
     <w:p>
       <w:pPr>
         <w:pStyle w:val="CommentText"/>
@@ -14535,7 +14637,7 @@
       </w:r>
     </w:p>
   </w:comment>
-  <w:comment w:id="242" w:author="Joanne Morgan" w:date="2023-08-28T11:27:00Z" w:initials="JM">
+  <w:comment w:id="270" w:author="Joanne Morgan" w:date="2023-08-28T11:27:00Z" w:initials="JM">
     <w:p>
       <w:pPr>
         <w:pStyle w:val="CommentText"/>
@@ -14593,7 +14695,7 @@
       </w:r>
     </w:p>
   </w:comment>
-  <w:comment w:id="248" w:author="Rideout, Rick" w:date="2023-07-20T12:06:00Z" w:initials="RR">
+  <w:comment w:id="276" w:author="Rideout, Rick" w:date="2023-07-20T12:06:00Z" w:initials="RR">
     <w:p>
       <w:pPr>
         <w:pStyle w:val="CommentText"/>
@@ -14609,7 +14711,7 @@
       </w:r>
     </w:p>
   </w:comment>
-  <w:comment w:id="251" w:author="Rideout, Rick" w:date="2023-07-20T12:08:00Z" w:initials="RR">
+  <w:comment w:id="279" w:author="Rideout, Rick" w:date="2023-07-20T12:08:00Z" w:initials="RR">
     <w:p>
       <w:pPr>
         <w:pStyle w:val="CommentText"/>
@@ -14625,7 +14727,7 @@
       </w:r>
     </w:p>
   </w:comment>
-  <w:comment w:id="250" w:author="Joanne Morgan" w:date="2023-08-28T11:31:00Z" w:initials="JM">
+  <w:comment w:id="278" w:author="Joanne Morgan" w:date="2023-08-28T11:31:00Z" w:initials="JM">
     <w:p>
       <w:pPr>
         <w:pStyle w:val="CommentText"/>
@@ -14641,7 +14743,7 @@
       </w:r>
     </w:p>
   </w:comment>
-  <w:comment w:id="309" w:author="Joanne Morgan" w:date="2023-08-28T11:16:00Z" w:initials="JM">
+  <w:comment w:id="337" w:author="Joanne Morgan" w:date="2023-08-28T11:16:00Z" w:initials="JM">
     <w:p>
       <w:pPr>
         <w:pStyle w:val="CommentText"/>
@@ -14665,7 +14767,7 @@
       </w:r>
     </w:p>
   </w:comment>
-  <w:comment w:id="310" w:author="Joanne Morgan" w:date="2023-08-28T11:13:00Z" w:initials="JM">
+  <w:comment w:id="338" w:author="Joanne Morgan" w:date="2023-08-28T11:13:00Z" w:initials="JM">
     <w:p>
       <w:pPr>
         <w:pStyle w:val="CommentText"/>

</xml_diff>